<commit_message>
Novo Diagrama de classe
</commit_message>
<xml_diff>
--- a/Documentação/Documentacao_Equipe04.docx
+++ b/Documentação/Documentacao_Equipe04.docx
@@ -121,21 +121,12 @@
           <w:bCs/>
         </w:rPr>
       </w:pPr>
-      <w:proofErr w:type="spellStart"/>
-      <w:r>
-        <w:rPr>
-          <w:b/>
-          <w:bCs/>
-        </w:rPr>
-        <w:t>Italo</w:t>
-      </w:r>
-      <w:proofErr w:type="spellEnd"/>
-      <w:r>
-        <w:rPr>
-          <w:b/>
-          <w:bCs/>
-        </w:rPr>
-        <w:t xml:space="preserve"> Bezerra De Souza</w:t>
+      <w:r>
+        <w:rPr>
+          <w:b/>
+          <w:bCs/>
+        </w:rPr>
+        <w:t>Italo Bezerra De Souza</w:t>
       </w:r>
     </w:p>
     <w:p>
@@ -167,17 +158,8 @@
           <w:b/>
           <w:bCs/>
         </w:rPr>
-        <w:t xml:space="preserve">Pedro Braga </w:t>
-      </w:r>
-      <w:proofErr w:type="spellStart"/>
-      <w:r>
-        <w:rPr>
-          <w:b/>
-          <w:bCs/>
-        </w:rPr>
-        <w:t>Billafranca</w:t>
-      </w:r>
-      <w:proofErr w:type="spellEnd"/>
+        <w:t>Pedro Braga Billafranca</w:t>
+      </w:r>
     </w:p>
     <w:p>
       <w:pPr>
@@ -345,22 +327,13 @@
           <w:bCs/>
         </w:rPr>
       </w:pPr>
-      <w:proofErr w:type="spellStart"/>
       <w:r>
         <w:rPr>
           <w:b/>
           <w:bCs/>
         </w:rPr>
         <w:lastRenderedPageBreak/>
-        <w:t>Italo</w:t>
-      </w:r>
-      <w:proofErr w:type="spellEnd"/>
-      <w:r>
-        <w:rPr>
-          <w:b/>
-          <w:bCs/>
-        </w:rPr>
-        <w:t xml:space="preserve"> Bezerra De Souza</w:t>
+        <w:t>Italo Bezerra De Souza</w:t>
       </w:r>
     </w:p>
     <w:p>
@@ -392,17 +365,8 @@
           <w:b/>
           <w:bCs/>
         </w:rPr>
-        <w:t xml:space="preserve">Pedro Braga </w:t>
-      </w:r>
-      <w:proofErr w:type="spellStart"/>
-      <w:r>
-        <w:rPr>
-          <w:b/>
-          <w:bCs/>
-        </w:rPr>
-        <w:t>Billafranca</w:t>
-      </w:r>
-      <w:proofErr w:type="spellEnd"/>
+        <w:t>Pedro Braga Billafranca</w:t>
+      </w:r>
     </w:p>
     <w:p>
       <w:pPr>
@@ -522,21 +486,7 @@
         <w:rPr>
           <w:sz w:val="22"/>
         </w:rPr>
-        <w:t xml:space="preserve">Trabalho de Conclusão de Curso como requisito parcial à conclusão do curso de Técnico em Desenvolvimento de Sistemas, da </w:t>
-      </w:r>
-      <w:proofErr w:type="spellStart"/>
-      <w:r>
-        <w:rPr>
-          <w:sz w:val="22"/>
-        </w:rPr>
-        <w:t>Etec</w:t>
-      </w:r>
-      <w:proofErr w:type="spellEnd"/>
-      <w:r>
-        <w:rPr>
-          <w:sz w:val="22"/>
-        </w:rPr>
-        <w:t xml:space="preserve"> Uirapuru. Orientado pelo Professor Paulo Rogério Neves de Oliveira.</w:t>
+        <w:t>Trabalho de Conclusão de Curso como requisito parcial à conclusão do curso de Técnico em Desenvolvimento de Sistemas, da Etec Uirapuru. Orientado pelo Professor Paulo Rogério Neves de Oliveira.</w:t>
       </w:r>
     </w:p>
     <w:p>
@@ -5792,18 +5742,8 @@
           <w:color w:val="0D0D0D" w:themeColor="text1" w:themeTint="F2"/>
           <w:szCs w:val="24"/>
         </w:rPr>
-        <w:t xml:space="preserve">O processo para descobrir esses requisitos é chamado engenharia de requisitos (RE, do inglês </w:t>
-      </w:r>
-      <w:proofErr w:type="spellStart"/>
-      <w:r>
-        <w:rPr>
-          <w:rFonts w:cs="Arial"/>
-          <w:color w:val="0D0D0D" w:themeColor="text1" w:themeTint="F2"/>
-          <w:szCs w:val="24"/>
-        </w:rPr>
-        <w:t>requirements</w:t>
-      </w:r>
-      <w:proofErr w:type="spellEnd"/>
+        <w:t>O processo para descobrir esses requisitos é chamado engenharia de requisitos (RE, do inglês requirements</w:t>
+      </w:r>
       <w:r>
         <w:rPr>
           <w:rFonts w:cs="Arial"/>
@@ -5812,23 +5752,13 @@
         </w:rPr>
         <w:t xml:space="preserve"> </w:t>
       </w:r>
-      <w:proofErr w:type="spellStart"/>
-      <w:r>
-        <w:rPr>
-          <w:rFonts w:cs="Arial"/>
-          <w:color w:val="0D0D0D" w:themeColor="text1" w:themeTint="F2"/>
-          <w:szCs w:val="24"/>
-        </w:rPr>
-        <w:t>engineering</w:t>
-      </w:r>
-      <w:proofErr w:type="spellEnd"/>
-      <w:r>
-        <w:rPr>
-          <w:rFonts w:cs="Arial"/>
-          <w:color w:val="0D0D0D" w:themeColor="text1" w:themeTint="F2"/>
-          <w:szCs w:val="24"/>
-        </w:rPr>
-        <w:t xml:space="preserve">), </w:t>
+      <w:r>
+        <w:rPr>
+          <w:rFonts w:cs="Arial"/>
+          <w:color w:val="0D0D0D" w:themeColor="text1" w:themeTint="F2"/>
+          <w:szCs w:val="24"/>
+        </w:rPr>
+        <w:t xml:space="preserve">engineering), </w:t>
       </w:r>
       <w:r>
         <w:rPr>
@@ -7003,15 +6933,7 @@
               <w:spacing w:line="240" w:lineRule="auto"/>
             </w:pPr>
             <w:r>
-              <w:t xml:space="preserve">Tela exibirá livros, </w:t>
-            </w:r>
-            <w:proofErr w:type="spellStart"/>
-            <w:r>
-              <w:t>PDFs</w:t>
-            </w:r>
-            <w:proofErr w:type="spellEnd"/>
-            <w:r>
-              <w:t xml:space="preserve"> e textos digitais com opção de pesquisa e filtros por tema ou tipo. O usuário poderá visualizar o conteúdo na própria tela ou baixar o material.</w:t>
+              <w:t>Tela exibirá livros, PDFs e textos digitais com opção de pesquisa e filtros por tema ou tipo. O usuário poderá visualizar o conteúdo na própria tela ou baixar o material.</w:t>
             </w:r>
           </w:p>
         </w:tc>
@@ -7953,59 +7875,13 @@
         </w:rPr>
         <w:t xml:space="preserve">Linguagem Modelagem Unificada, do inglês </w:t>
       </w:r>
-      <w:proofErr w:type="spellStart"/>
-      <w:r>
-        <w:rPr>
-          <w:rFonts w:cs="Arial"/>
-          <w:color w:val="0D0D0D" w:themeColor="text1" w:themeTint="F2"/>
-          <w:szCs w:val="24"/>
-        </w:rPr>
-        <w:t>Unified</w:t>
-      </w:r>
-      <w:proofErr w:type="spellEnd"/>
-      <w:r>
-        <w:rPr>
-          <w:rFonts w:cs="Arial"/>
-          <w:color w:val="0D0D0D" w:themeColor="text1" w:themeTint="F2"/>
-          <w:szCs w:val="24"/>
-        </w:rPr>
-        <w:t xml:space="preserve"> </w:t>
-      </w:r>
-      <w:proofErr w:type="spellStart"/>
-      <w:r>
-        <w:rPr>
-          <w:rFonts w:cs="Arial"/>
-          <w:color w:val="0D0D0D" w:themeColor="text1" w:themeTint="F2"/>
-          <w:szCs w:val="24"/>
-        </w:rPr>
-        <w:t>Modeling</w:t>
-      </w:r>
-      <w:proofErr w:type="spellEnd"/>
-      <w:r>
-        <w:rPr>
-          <w:rFonts w:cs="Arial"/>
-          <w:color w:val="0D0D0D" w:themeColor="text1" w:themeTint="F2"/>
-          <w:szCs w:val="24"/>
-        </w:rPr>
-        <w:t xml:space="preserve"> </w:t>
-      </w:r>
-      <w:proofErr w:type="spellStart"/>
-      <w:r>
-        <w:rPr>
-          <w:rFonts w:cs="Arial"/>
-          <w:color w:val="0D0D0D" w:themeColor="text1" w:themeTint="F2"/>
-          <w:szCs w:val="24"/>
-        </w:rPr>
-        <w:t>Language</w:t>
-      </w:r>
-      <w:proofErr w:type="spellEnd"/>
-      <w:r>
-        <w:rPr>
-          <w:rFonts w:cs="Arial"/>
-          <w:color w:val="0D0D0D" w:themeColor="text1" w:themeTint="F2"/>
-          <w:szCs w:val="24"/>
-        </w:rPr>
-        <w:t>) é</w:t>
+      <w:r>
+        <w:rPr>
+          <w:rFonts w:cs="Arial"/>
+          <w:color w:val="0D0D0D" w:themeColor="text1" w:themeTint="F2"/>
+          <w:szCs w:val="24"/>
+        </w:rPr>
+        <w:t>Unified Modeling Language) é</w:t>
       </w:r>
       <w:r>
         <w:rPr>
@@ -8317,36 +8193,22 @@
       <w:bookmarkStart w:id="28" w:name="_Toc214640929"/>
       <w:r>
         <w:rPr>
-          <w:b/>
-          <w:bCs/>
-          <w:color w:val="000000" w:themeColor="text1"/>
-          <w:sz w:val="24"/>
-          <w:szCs w:val="24"/>
+          <w:noProof/>
         </w:rPr>
         <w:lastRenderedPageBreak/>
-        <w:t>Diagrama Caso de uso Reda+</w:t>
-      </w:r>
-      <w:bookmarkEnd w:id="27"/>
-      <w:bookmarkEnd w:id="28"/>
-    </w:p>
-    <w:p>
-      <w:pPr>
-        <w:spacing w:after="0" w:line="240" w:lineRule="auto"/>
-        <w:contextualSpacing/>
-        <w:jc w:val="left"/>
-        <w:rPr>
-          <w:noProof/>
-        </w:rPr>
-      </w:pPr>
-      <w:r>
-        <w:rPr>
-          <w:noProof/>
-        </w:rPr>
         <w:drawing>
-          <wp:inline distT="0" distB="0" distL="0" distR="0" wp14:anchorId="6E8A13F4" wp14:editId="05A88251">
-            <wp:extent cx="4791708" cy="8467725"/>
-            <wp:effectExtent l="0" t="0" r="9525" b="0"/>
-            <wp:docPr id="1005241446" name="Imagem 8"/>
+          <wp:anchor distT="0" distB="0" distL="114300" distR="114300" simplePos="0" relativeHeight="251694080" behindDoc="0" locked="0" layoutInCell="1" allowOverlap="1" wp14:anchorId="3B060C04" wp14:editId="0A6C1C4D">
+            <wp:simplePos x="0" y="0"/>
+            <wp:positionH relativeFrom="column">
+              <wp:posOffset>596265</wp:posOffset>
+            </wp:positionH>
+            <wp:positionV relativeFrom="paragraph">
+              <wp:posOffset>310515</wp:posOffset>
+            </wp:positionV>
+            <wp:extent cx="4676775" cy="8279130"/>
+            <wp:effectExtent l="0" t="0" r="9525" b="7620"/>
+            <wp:wrapTopAndBottom/>
+            <wp:docPr id="616285510" name="Imagem 4"/>
             <wp:cNvGraphicFramePr>
               <a:graphicFrameLocks xmlns:a="http://schemas.openxmlformats.org/drawingml/2006/main" noChangeAspect="1"/>
             </wp:cNvGraphicFramePr>
@@ -8354,7 +8216,7 @@
               <a:graphicData uri="http://schemas.openxmlformats.org/drawingml/2006/picture">
                 <pic:pic xmlns:pic="http://schemas.openxmlformats.org/drawingml/2006/picture">
                   <pic:nvPicPr>
-                    <pic:cNvPr id="0" name="Picture 17"/>
+                    <pic:cNvPr id="0" name="Picture 7"/>
                     <pic:cNvPicPr>
                       <a:picLocks noChangeAspect="1" noChangeArrowheads="1"/>
                     </pic:cNvPicPr>
@@ -8375,7 +8237,306 @@
                   <pic:spPr bwMode="auto">
                     <a:xfrm>
                       <a:off x="0" y="0"/>
-                      <a:ext cx="4811763" cy="8503165"/>
+                      <a:ext cx="4676775" cy="8279130"/>
+                    </a:xfrm>
+                    <a:prstGeom prst="rect">
+                      <a:avLst/>
+                    </a:prstGeom>
+                    <a:noFill/>
+                    <a:ln>
+                      <a:noFill/>
+                    </a:ln>
+                  </pic:spPr>
+                </pic:pic>
+              </a:graphicData>
+            </a:graphic>
+          </wp:anchor>
+        </w:drawing>
+      </w:r>
+      <w:r>
+        <w:rPr>
+          <w:b/>
+          <w:bCs/>
+          <w:color w:val="000000" w:themeColor="text1"/>
+          <w:sz w:val="24"/>
+          <w:szCs w:val="24"/>
+        </w:rPr>
+        <w:t>Diagrama Caso de uso Reda+</w:t>
+      </w:r>
+      <w:bookmarkEnd w:id="27"/>
+      <w:bookmarkEnd w:id="28"/>
+    </w:p>
+    <w:p>
+      <w:pPr>
+        <w:spacing w:after="0" w:line="240" w:lineRule="auto"/>
+        <w:contextualSpacing/>
+        <w:jc w:val="center"/>
+        <w:rPr>
+          <w:noProof/>
+        </w:rPr>
+      </w:pPr>
+      <w:r>
+        <w:rPr>
+          <w:b/>
+          <w:bCs/>
+          <w:sz w:val="22"/>
+        </w:rPr>
+        <w:t xml:space="preserve">Fonte: </w:t>
+      </w:r>
+      <w:r>
+        <w:rPr>
+          <w:sz w:val="22"/>
+        </w:rPr>
+        <w:t>Elaboração Própria</w:t>
+      </w:r>
+      <w:r>
+        <w:rPr>
+          <w:noProof/>
+        </w:rPr>
+        <w:br w:type="page"/>
+      </w:r>
+    </w:p>
+    <w:p>
+      <w:pPr>
+        <w:pStyle w:val="Ttulo2"/>
+        <w:numPr>
+          <w:ilvl w:val="0"/>
+          <w:numId w:val="0"/>
+        </w:numPr>
+        <w:rPr>
+          <w:rFonts w:ascii="Arial" w:hAnsi="Arial" w:cs="Arial"/>
+          <w:b/>
+          <w:bCs/>
+          <w:color w:val="0D0D0D" w:themeColor="text1" w:themeTint="F2"/>
+          <w:sz w:val="24"/>
+          <w:szCs w:val="24"/>
+        </w:rPr>
+      </w:pPr>
+      <w:bookmarkStart w:id="29" w:name="_Toc214634595"/>
+      <w:bookmarkStart w:id="30" w:name="_Toc214640930"/>
+      <w:r>
+        <w:rPr>
+          <w:rFonts w:ascii="Arial" w:hAnsi="Arial" w:cs="Arial"/>
+          <w:b/>
+          <w:bCs/>
+          <w:color w:val="0D0D0D" w:themeColor="text1" w:themeTint="F2"/>
+          <w:sz w:val="24"/>
+          <w:szCs w:val="24"/>
+        </w:rPr>
+        <w:lastRenderedPageBreak/>
+        <w:t xml:space="preserve">2.6 </w:t>
+      </w:r>
+      <w:r>
+        <w:rPr>
+          <w:rFonts w:ascii="Arial" w:hAnsi="Arial" w:cs="Arial"/>
+          <w:b/>
+          <w:bCs/>
+          <w:color w:val="0D0D0D" w:themeColor="text1" w:themeTint="F2"/>
+          <w:sz w:val="24"/>
+          <w:szCs w:val="24"/>
+        </w:rPr>
+        <w:t xml:space="preserve">Diagrama de </w:t>
+      </w:r>
+      <w:r>
+        <w:rPr>
+          <w:rFonts w:ascii="Arial" w:hAnsi="Arial" w:cs="Arial"/>
+          <w:b/>
+          <w:bCs/>
+          <w:color w:val="0D0D0D" w:themeColor="text1" w:themeTint="F2"/>
+          <w:sz w:val="24"/>
+          <w:szCs w:val="24"/>
+        </w:rPr>
+        <w:t>Classes</w:t>
+      </w:r>
+      <w:bookmarkEnd w:id="29"/>
+      <w:bookmarkEnd w:id="30"/>
+    </w:p>
+    <w:p>
+      <w:pPr>
+        <w:spacing w:after="0"/>
+        <w:ind w:firstLine="709"/>
+        <w:rPr>
+          <w:rFonts w:cs="Arial"/>
+          <w:color w:val="0D0D0D" w:themeColor="text1" w:themeTint="F2"/>
+          <w:szCs w:val="24"/>
+        </w:rPr>
+      </w:pPr>
+      <w:r>
+        <w:rPr>
+          <w:rFonts w:cs="Arial"/>
+          <w:color w:val="0D0D0D" w:themeColor="text1" w:themeTint="F2"/>
+          <w:szCs w:val="24"/>
+        </w:rPr>
+        <w:t>Os diagramas de classes permitem visualizar, em sistemas orientados a objetos, as classes que compõem o sistema e os relacionamentos existentes entre elas (SOMMERVILLE, 2011, p.90).</w:t>
+      </w:r>
+    </w:p>
+    <w:p>
+      <w:pPr>
+        <w:spacing w:after="0"/>
+        <w:ind w:firstLine="709"/>
+        <w:rPr>
+          <w:rFonts w:cs="Arial"/>
+          <w:color w:val="0D0D0D" w:themeColor="text1" w:themeTint="F2"/>
+          <w:szCs w:val="24"/>
+        </w:rPr>
+      </w:pPr>
+      <w:r>
+        <w:rPr>
+          <w:rFonts w:cs="Arial"/>
+          <w:color w:val="0D0D0D" w:themeColor="text1" w:themeTint="F2"/>
+          <w:szCs w:val="24"/>
+        </w:rPr>
+        <w:t>Esses diagramas são representados pelo nome da classe, seus atributos e métodos, e cada classe pode ter algum tipo de relação com outra, como associação, herança ou dependência. São a representação gráfica do sistema, onde é possível identificar a estrutura estática, as responsabilidades de cada classe e como elas interagem entre si.</w:t>
+      </w:r>
+    </w:p>
+    <w:p>
+      <w:pPr>
+        <w:spacing w:after="0"/>
+        <w:ind w:firstLine="709"/>
+        <w:rPr>
+          <w:rFonts w:cs="Arial"/>
+          <w:color w:val="0D0D0D" w:themeColor="text1" w:themeTint="F2"/>
+          <w:szCs w:val="24"/>
+        </w:rPr>
+      </w:pPr>
+      <w:r>
+        <w:rPr>
+          <w:rFonts w:cs="Arial"/>
+          <w:color w:val="0D0D0D" w:themeColor="text1" w:themeTint="F2"/>
+          <w:szCs w:val="24"/>
+        </w:rPr>
+        <w:t>Além disso, os diagramas de classes facilitam o planejamento e a comunicação entre os membros da equipe de desenvolvimento, pois permitem entender de forma clara a arquitetura do sistema antes da implementação. Contribuindo para um software mais organizado, modular e de fácil manutenção.</w:t>
+      </w:r>
+    </w:p>
+    <w:p>
+      <w:pPr>
+        <w:spacing w:after="0"/>
+        <w:ind w:firstLine="709"/>
+        <w:rPr>
+          <w:rFonts w:cs="Arial"/>
+          <w:color w:val="0D0D0D" w:themeColor="text1" w:themeTint="F2"/>
+          <w:szCs w:val="24"/>
+        </w:rPr>
+      </w:pPr>
+      <w:r>
+        <w:rPr>
+          <w:rFonts w:cs="Arial"/>
+          <w:color w:val="0D0D0D" w:themeColor="text1" w:themeTint="F2"/>
+          <w:szCs w:val="24"/>
+        </w:rPr>
+        <w:br w:type="page"/>
+      </w:r>
+    </w:p>
+    <w:p>
+      <w:pPr>
+        <w:pStyle w:val="Ttulo3"/>
+        <w:numPr>
+          <w:ilvl w:val="0"/>
+          <w:numId w:val="0"/>
+        </w:numPr>
+        <w:rPr>
+          <w:b/>
+          <w:bCs/>
+          <w:color w:val="000000" w:themeColor="text1"/>
+          <w:sz w:val="24"/>
+          <w:szCs w:val="24"/>
+        </w:rPr>
+      </w:pPr>
+      <w:bookmarkStart w:id="31" w:name="_Toc214634596"/>
+      <w:bookmarkStart w:id="32" w:name="_Toc214640931"/>
+      <w:r>
+        <w:rPr>
+          <w:b/>
+          <w:bCs/>
+          <w:color w:val="000000" w:themeColor="text1"/>
+          <w:sz w:val="24"/>
+          <w:szCs w:val="24"/>
+        </w:rPr>
+        <w:lastRenderedPageBreak/>
+        <w:t xml:space="preserve">2.6.1 </w:t>
+      </w:r>
+      <w:r>
+        <w:rPr>
+          <w:b/>
+          <w:bCs/>
+          <w:color w:val="000000" w:themeColor="text1"/>
+          <w:sz w:val="24"/>
+          <w:szCs w:val="24"/>
+        </w:rPr>
+        <w:t>Diagrama de Classes Reda+</w:t>
+      </w:r>
+      <w:bookmarkEnd w:id="31"/>
+      <w:bookmarkEnd w:id="32"/>
+      <w:r>
+        <w:rPr>
+          <w:b/>
+          <w:bCs/>
+          <w:color w:val="000000" w:themeColor="text1"/>
+          <w:sz w:val="24"/>
+          <w:szCs w:val="24"/>
+        </w:rPr>
+        <w:t xml:space="preserve"> </w:t>
+      </w:r>
+    </w:p>
+    <w:p>
+      <w:pPr>
+        <w:spacing w:after="0" w:line="240" w:lineRule="auto"/>
+        <w:contextualSpacing/>
+        <w:jc w:val="left"/>
+        <w:rPr>
+          <w:b/>
+          <w:bCs/>
+        </w:rPr>
+      </w:pPr>
+    </w:p>
+    <w:p>
+      <w:pPr>
+        <w:spacing w:after="0" w:line="240" w:lineRule="auto"/>
+        <w:contextualSpacing/>
+        <w:jc w:val="left"/>
+        <w:rPr>
+          <w:b/>
+          <w:bCs/>
+        </w:rPr>
+      </w:pPr>
+      <w:r>
+        <w:rPr>
+          <w:noProof/>
+        </w:rPr>
+        <w:drawing>
+          <wp:inline distT="0" distB="0" distL="0" distR="0" wp14:anchorId="72F935AF" wp14:editId="209EFFE1">
+            <wp:extent cx="5760085" cy="6641465"/>
+            <wp:effectExtent l="0" t="0" r="0" b="6985"/>
+            <wp:docPr id="1604495011" name="Imagem 3"/>
+            <wp:cNvGraphicFramePr>
+              <a:graphicFrameLocks xmlns:a="http://schemas.openxmlformats.org/drawingml/2006/main" noChangeAspect="1"/>
+            </wp:cNvGraphicFramePr>
+            <a:graphic xmlns:a="http://schemas.openxmlformats.org/drawingml/2006/main">
+              <a:graphicData uri="http://schemas.openxmlformats.org/drawingml/2006/picture">
+                <pic:pic xmlns:pic="http://schemas.openxmlformats.org/drawingml/2006/picture">
+                  <pic:nvPicPr>
+                    <pic:cNvPr id="0" name="Picture 5"/>
+                    <pic:cNvPicPr>
+                      <a:picLocks noChangeAspect="1" noChangeArrowheads="1"/>
+                    </pic:cNvPicPr>
+                  </pic:nvPicPr>
+                  <pic:blipFill>
+                    <a:blip r:embed="rId16">
+                      <a:extLst>
+                        <a:ext uri="{28A0092B-C50C-407E-A947-70E740481C1C}">
+                          <a14:useLocalDpi xmlns:a14="http://schemas.microsoft.com/office/drawing/2010/main" val="0"/>
+                        </a:ext>
+                      </a:extLst>
+                    </a:blip>
+                    <a:srcRect/>
+                    <a:stretch>
+                      <a:fillRect/>
+                    </a:stretch>
+                  </pic:blipFill>
+                  <pic:spPr bwMode="auto">
+                    <a:xfrm>
+                      <a:off x="0" y="0"/>
+                      <a:ext cx="5760085" cy="6641465"/>
                     </a:xfrm>
                     <a:prstGeom prst="rect">
                       <a:avLst/>
@@ -8391,275 +8552,18 @@
           </wp:inline>
         </w:drawing>
       </w:r>
-      <w:r>
-        <w:rPr>
-          <w:noProof/>
-        </w:rPr>
-        <w:br w:type="page"/>
-      </w:r>
-    </w:p>
-    <w:p>
-      <w:pPr>
-        <w:pStyle w:val="Ttulo2"/>
-        <w:numPr>
-          <w:ilvl w:val="0"/>
-          <w:numId w:val="0"/>
-        </w:numPr>
-        <w:rPr>
-          <w:rFonts w:ascii="Arial" w:hAnsi="Arial" w:cs="Arial"/>
-          <w:b/>
-          <w:bCs/>
-          <w:color w:val="0D0D0D" w:themeColor="text1" w:themeTint="F2"/>
-          <w:sz w:val="24"/>
-          <w:szCs w:val="24"/>
-        </w:rPr>
-      </w:pPr>
-      <w:bookmarkStart w:id="29" w:name="_Toc214634595"/>
-      <w:bookmarkStart w:id="30" w:name="_Toc214640930"/>
-      <w:r>
-        <w:rPr>
-          <w:rFonts w:ascii="Arial" w:hAnsi="Arial" w:cs="Arial"/>
-          <w:b/>
-          <w:bCs/>
-          <w:color w:val="0D0D0D" w:themeColor="text1" w:themeTint="F2"/>
-          <w:sz w:val="24"/>
-          <w:szCs w:val="24"/>
-        </w:rPr>
-        <w:lastRenderedPageBreak/>
-        <w:t xml:space="preserve">2.6 </w:t>
-      </w:r>
-      <w:r>
-        <w:rPr>
-          <w:rFonts w:ascii="Arial" w:hAnsi="Arial" w:cs="Arial"/>
-          <w:b/>
-          <w:bCs/>
-          <w:color w:val="0D0D0D" w:themeColor="text1" w:themeTint="F2"/>
-          <w:sz w:val="24"/>
-          <w:szCs w:val="24"/>
-        </w:rPr>
-        <w:t xml:space="preserve">Diagrama de </w:t>
-      </w:r>
-      <w:r>
-        <w:rPr>
-          <w:rFonts w:ascii="Arial" w:hAnsi="Arial" w:cs="Arial"/>
-          <w:b/>
-          <w:bCs/>
-          <w:color w:val="0D0D0D" w:themeColor="text1" w:themeTint="F2"/>
-          <w:sz w:val="24"/>
-          <w:szCs w:val="24"/>
-        </w:rPr>
-        <w:t>Classes</w:t>
-      </w:r>
-      <w:bookmarkEnd w:id="29"/>
-      <w:bookmarkEnd w:id="30"/>
-    </w:p>
-    <w:p>
-      <w:pPr>
-        <w:spacing w:after="0"/>
-        <w:ind w:firstLine="709"/>
-        <w:rPr>
-          <w:rFonts w:cs="Arial"/>
-          <w:color w:val="0D0D0D" w:themeColor="text1" w:themeTint="F2"/>
-          <w:szCs w:val="24"/>
-        </w:rPr>
-      </w:pPr>
-      <w:r>
-        <w:rPr>
-          <w:rFonts w:cs="Arial"/>
-          <w:color w:val="0D0D0D" w:themeColor="text1" w:themeTint="F2"/>
-          <w:szCs w:val="24"/>
-        </w:rPr>
-        <w:t>Os diagramas de classes permitem visualizar, em sistemas orientados a objetos, as classes que compõem o sistema e os relacionamentos existentes entre elas (SOMMERVILLE, 2011, p.90).</w:t>
-      </w:r>
-    </w:p>
-    <w:p>
-      <w:pPr>
-        <w:spacing w:after="0"/>
-        <w:ind w:firstLine="709"/>
-        <w:rPr>
-          <w:rFonts w:cs="Arial"/>
-          <w:color w:val="0D0D0D" w:themeColor="text1" w:themeTint="F2"/>
-          <w:szCs w:val="24"/>
-        </w:rPr>
-      </w:pPr>
-      <w:r>
-        <w:rPr>
-          <w:rFonts w:cs="Arial"/>
-          <w:color w:val="0D0D0D" w:themeColor="text1" w:themeTint="F2"/>
-          <w:szCs w:val="24"/>
-        </w:rPr>
-        <w:t>Esses diagramas são representados pelo nome da classe, seus atributos e métodos, e cada classe pode ter algum tipo de relação com outra, como associação, herança ou dependência. São a representação gráfica do sistema, onde é possível identificar a estrutura estática, as responsabilidades de cada classe e como elas interagem entre si.</w:t>
-      </w:r>
-    </w:p>
-    <w:p>
-      <w:pPr>
-        <w:spacing w:after="0"/>
-        <w:ind w:firstLine="709"/>
-        <w:rPr>
-          <w:rFonts w:cs="Arial"/>
-          <w:color w:val="0D0D0D" w:themeColor="text1" w:themeTint="F2"/>
-          <w:szCs w:val="24"/>
-        </w:rPr>
-      </w:pPr>
-      <w:r>
-        <w:rPr>
-          <w:rFonts w:cs="Arial"/>
-          <w:color w:val="0D0D0D" w:themeColor="text1" w:themeTint="F2"/>
-          <w:szCs w:val="24"/>
-        </w:rPr>
-        <w:t>Além disso, os diagramas de classes facilitam o planejamento e a comunicação entre os membros da equipe de desenvolvimento, pois permitem entender de forma clara a arquitetura do sistema antes da implementação. Contribuindo para um software mais organizado, modular e de fácil manutenção.</w:t>
-      </w:r>
-    </w:p>
-    <w:p>
-      <w:pPr>
-        <w:spacing w:after="0"/>
-        <w:ind w:firstLine="709"/>
-        <w:rPr>
-          <w:rFonts w:cs="Arial"/>
-          <w:color w:val="0D0D0D" w:themeColor="text1" w:themeTint="F2"/>
-          <w:szCs w:val="24"/>
-        </w:rPr>
-      </w:pPr>
-      <w:r>
-        <w:rPr>
-          <w:rFonts w:cs="Arial"/>
-          <w:color w:val="0D0D0D" w:themeColor="text1" w:themeTint="F2"/>
-          <w:szCs w:val="24"/>
-        </w:rPr>
-        <w:br w:type="page"/>
-      </w:r>
-    </w:p>
-    <w:p>
-      <w:pPr>
-        <w:pStyle w:val="Ttulo3"/>
-        <w:numPr>
-          <w:ilvl w:val="0"/>
-          <w:numId w:val="0"/>
-        </w:numPr>
-        <w:rPr>
-          <w:b/>
-          <w:bCs/>
-          <w:color w:val="000000" w:themeColor="text1"/>
-          <w:sz w:val="24"/>
-          <w:szCs w:val="24"/>
-        </w:rPr>
-      </w:pPr>
-      <w:bookmarkStart w:id="31" w:name="_Toc214634596"/>
-      <w:bookmarkStart w:id="32" w:name="_Toc214640931"/>
-      <w:r>
-        <w:rPr>
-          <w:b/>
-          <w:bCs/>
-          <w:color w:val="000000" w:themeColor="text1"/>
-          <w:sz w:val="24"/>
-          <w:szCs w:val="24"/>
-        </w:rPr>
-        <w:lastRenderedPageBreak/>
-        <w:t xml:space="preserve">2.6.1 </w:t>
-      </w:r>
-      <w:r>
-        <w:rPr>
-          <w:b/>
-          <w:bCs/>
-          <w:color w:val="000000" w:themeColor="text1"/>
-          <w:sz w:val="24"/>
-          <w:szCs w:val="24"/>
-        </w:rPr>
-        <w:t>Diagrama de Classes Reda+</w:t>
-      </w:r>
-      <w:bookmarkEnd w:id="31"/>
-      <w:bookmarkEnd w:id="32"/>
-      <w:r>
-        <w:rPr>
-          <w:b/>
-          <w:bCs/>
-          <w:color w:val="000000" w:themeColor="text1"/>
-          <w:sz w:val="24"/>
-          <w:szCs w:val="24"/>
-        </w:rPr>
-        <w:t xml:space="preserve"> </w:t>
-      </w:r>
     </w:p>
     <w:p>
       <w:pPr>
         <w:spacing w:after="0" w:line="240" w:lineRule="auto"/>
         <w:contextualSpacing/>
-        <w:jc w:val="left"/>
-        <w:rPr>
-          <w:b/>
-          <w:bCs/>
-        </w:rPr>
-      </w:pPr>
-    </w:p>
-    <w:p>
-      <w:pPr>
-        <w:spacing w:after="0" w:line="240" w:lineRule="auto"/>
-        <w:contextualSpacing/>
-        <w:jc w:val="left"/>
-        <w:rPr>
-          <w:b/>
-          <w:bCs/>
-          <w:u w:val="single"/>
-        </w:rPr>
-      </w:pPr>
-      <w:r>
-        <w:rPr>
-          <w:noProof/>
-        </w:rPr>
-        <w:drawing>
-          <wp:inline distT="0" distB="0" distL="0" distR="0" wp14:anchorId="4BF155C5" wp14:editId="551FE03F">
-            <wp:extent cx="5746066" cy="4943475"/>
-            <wp:effectExtent l="0" t="0" r="7620" b="0"/>
-            <wp:docPr id="841625492" name="Imagem 3"/>
-            <wp:cNvGraphicFramePr>
-              <a:graphicFrameLocks xmlns:a="http://schemas.openxmlformats.org/drawingml/2006/main" noChangeAspect="1"/>
-            </wp:cNvGraphicFramePr>
-            <a:graphic xmlns:a="http://schemas.openxmlformats.org/drawingml/2006/main">
-              <a:graphicData uri="http://schemas.openxmlformats.org/drawingml/2006/picture">
-                <pic:pic xmlns:pic="http://schemas.openxmlformats.org/drawingml/2006/picture">
-                  <pic:nvPicPr>
-                    <pic:cNvPr id="0" name="Picture 3"/>
-                    <pic:cNvPicPr>
-                      <a:picLocks noChangeAspect="1" noChangeArrowheads="1"/>
-                    </pic:cNvPicPr>
-                  </pic:nvPicPr>
-                  <pic:blipFill rotWithShape="1">
-                    <a:blip r:embed="rId16">
-                      <a:extLst>
-                        <a:ext uri="{28A0092B-C50C-407E-A947-70E740481C1C}">
-                          <a14:useLocalDpi xmlns:a14="http://schemas.microsoft.com/office/drawing/2010/main" val="0"/>
-                        </a:ext>
-                      </a:extLst>
-                    </a:blip>
-                    <a:srcRect l="10253" r="4586"/>
-                    <a:stretch>
-                      <a:fillRect/>
-                    </a:stretch>
-                  </pic:blipFill>
-                  <pic:spPr bwMode="auto">
-                    <a:xfrm>
-                      <a:off x="0" y="0"/>
-                      <a:ext cx="5761765" cy="4956981"/>
-                    </a:xfrm>
-                    <a:prstGeom prst="rect">
-                      <a:avLst/>
-                    </a:prstGeom>
-                    <a:noFill/>
-                    <a:ln>
-                      <a:noFill/>
-                    </a:ln>
-                    <a:extLst>
-                      <a:ext uri="{53640926-AAD7-44D8-BBD7-CCE9431645EC}">
-                        <a14:shadowObscured xmlns:a14="http://schemas.microsoft.com/office/drawing/2010/main"/>
-                      </a:ext>
-                    </a:extLst>
-                  </pic:spPr>
-                </pic:pic>
-              </a:graphicData>
-            </a:graphic>
-          </wp:inline>
-        </w:drawing>
-      </w:r>
+        <w:jc w:val="center"/>
+        <w:rPr>
+          <w:b/>
+          <w:bCs/>
+          <w:sz w:val="22"/>
+        </w:rPr>
+      </w:pPr>
     </w:p>
     <w:p>
       <w:pPr>
@@ -9249,7 +9153,6 @@
                 <w:color w:val="0D0D0D" w:themeColor="text1" w:themeTint="F2"/>
               </w:rPr>
             </w:pPr>
-            <w:proofErr w:type="spellStart"/>
             <w:r>
               <w:rPr>
                 <w:b/>
@@ -9258,7 +9161,6 @@
               </w:rPr>
               <w:t>Nov</w:t>
             </w:r>
-            <w:proofErr w:type="spellEnd"/>
           </w:p>
         </w:tc>
         <w:tc>
@@ -10333,21 +10235,7 @@
               <w:rPr>
                 <w:color w:val="0D0D0D" w:themeColor="text1" w:themeTint="F2"/>
               </w:rPr>
-              <w:t xml:space="preserve">1° </w:t>
-            </w:r>
-            <w:proofErr w:type="spellStart"/>
-            <w:r>
-              <w:rPr>
-                <w:color w:val="0D0D0D" w:themeColor="text1" w:themeTint="F2"/>
-              </w:rPr>
-              <w:t>Pré</w:t>
-            </w:r>
-            <w:proofErr w:type="spellEnd"/>
-            <w:r>
-              <w:rPr>
-                <w:color w:val="0D0D0D" w:themeColor="text1" w:themeTint="F2"/>
-              </w:rPr>
-              <w:t>-apresentação</w:t>
+              <w:t>1° Pré-apresentação</w:t>
             </w:r>
           </w:p>
         </w:tc>
@@ -11110,21 +10998,7 @@
               <w:rPr>
                 <w:color w:val="0D0D0D" w:themeColor="text1" w:themeTint="F2"/>
               </w:rPr>
-              <w:t xml:space="preserve">2° </w:t>
-            </w:r>
-            <w:proofErr w:type="spellStart"/>
-            <w:r>
-              <w:rPr>
-                <w:color w:val="0D0D0D" w:themeColor="text1" w:themeTint="F2"/>
-              </w:rPr>
-              <w:t>Pré</w:t>
-            </w:r>
-            <w:proofErr w:type="spellEnd"/>
-            <w:r>
-              <w:rPr>
-                <w:color w:val="0D0D0D" w:themeColor="text1" w:themeTint="F2"/>
-              </w:rPr>
-              <w:t>-apresentação</w:t>
+              <w:t>2° Pré-apresentação</w:t>
             </w:r>
           </w:p>
         </w:tc>
@@ -11374,7 +11248,6 @@
                 <w:color w:val="0D0D0D" w:themeColor="text1" w:themeTint="F2"/>
               </w:rPr>
             </w:pPr>
-            <w:proofErr w:type="spellStart"/>
             <w:r>
               <w:rPr>
                 <w:b/>
@@ -11383,7 +11256,6 @@
               </w:rPr>
               <w:t>Fev</w:t>
             </w:r>
-            <w:proofErr w:type="spellEnd"/>
           </w:p>
         </w:tc>
         <w:tc>
@@ -11476,7 +11348,6 @@
                 <w:color w:val="0D0D0D" w:themeColor="text1" w:themeTint="F2"/>
               </w:rPr>
             </w:pPr>
-            <w:proofErr w:type="spellStart"/>
             <w:r>
               <w:rPr>
                 <w:b/>
@@ -11485,7 +11356,6 @@
               </w:rPr>
               <w:t>Jun</w:t>
             </w:r>
-            <w:proofErr w:type="spellEnd"/>
           </w:p>
         </w:tc>
         <w:tc>
@@ -13519,16 +13389,7 @@
           <w:color w:val="0D0D0D" w:themeColor="text1" w:themeTint="F2"/>
           <w:szCs w:val="24"/>
         </w:rPr>
-        <w:t xml:space="preserve">Programa Universidade para </w:t>
-      </w:r>
-      <w:proofErr w:type="gramStart"/>
-      <w:r>
-        <w:rPr>
-          <w:rFonts w:cs="Arial"/>
-          <w:color w:val="0D0D0D" w:themeColor="text1" w:themeTint="F2"/>
-          <w:szCs w:val="24"/>
-        </w:rPr>
-        <w:t>Todos</w:t>
+        <w:t>Programa Universidade para Todos</w:t>
       </w:r>
       <w:r>
         <w:rPr>
@@ -13538,7 +13399,6 @@
         </w:rPr>
         <w:t xml:space="preserve">  (</w:t>
       </w:r>
-      <w:proofErr w:type="gramEnd"/>
       <w:r>
         <w:rPr>
           <w:rFonts w:cs="Arial"/>
@@ -16267,7 +16127,6 @@
         </w:rPr>
         <w:t xml:space="preserve">Já a </w:t>
       </w:r>
-      <w:proofErr w:type="spellStart"/>
       <w:r>
         <w:rPr>
           <w:rFonts w:cs="Arial"/>
@@ -16278,7 +16137,6 @@
         </w:rPr>
         <w:t>coRedação</w:t>
       </w:r>
-      <w:proofErr w:type="spellEnd"/>
       <w:r>
         <w:rPr>
           <w:rFonts w:cs="Arial"/>
@@ -16322,7 +16180,6 @@
           <w:szCs w:val="24"/>
         </w:rPr>
       </w:pPr>
-      <w:proofErr w:type="spellStart"/>
       <w:r>
         <w:rPr>
           <w:rFonts w:cs="Arial"/>
@@ -16333,7 +16190,6 @@
         </w:rPr>
         <w:t>Gomining</w:t>
       </w:r>
-      <w:proofErr w:type="spellEnd"/>
       <w:r>
         <w:rPr>
           <w:rFonts w:cs="Arial"/>
@@ -16402,25 +16258,7 @@
           <w:color w:val="0D0D0D" w:themeColor="text1" w:themeTint="F2"/>
           <w:szCs w:val="24"/>
         </w:rPr>
-        <w:t xml:space="preserve">No entanto, desafios persistem, como a precisão das </w:t>
-      </w:r>
-      <w:proofErr w:type="spellStart"/>
-      <w:r>
-        <w:rPr>
-          <w:rFonts w:cs="Arial"/>
-          <w:color w:val="0D0D0D" w:themeColor="text1" w:themeTint="F2"/>
-          <w:szCs w:val="24"/>
-        </w:rPr>
-        <w:t>IAs</w:t>
-      </w:r>
-      <w:proofErr w:type="spellEnd"/>
-      <w:r>
-        <w:rPr>
-          <w:rFonts w:cs="Arial"/>
-          <w:color w:val="0D0D0D" w:themeColor="text1" w:themeTint="F2"/>
-          <w:szCs w:val="24"/>
-        </w:rPr>
-        <w:t xml:space="preserve"> em casos complexos, a aceitação pedagógica por parte de professores e alunos e a necessidade de atualização constante dos modelos de linguagem para refletir mudanças na avaliação oficial do ENEM.</w:t>
+        <w:t>No entanto, desafios persistem, como a precisão das IAs em casos complexos, a aceitação pedagógica por parte de professores e alunos e a necessidade de atualização constante dos modelos de linguagem para refletir mudanças na avaliação oficial do ENEM.</w:t>
       </w:r>
       <w:r>
         <w:rPr>
@@ -17357,15 +17195,7 @@
           <w:bCs/>
           <w:color w:val="0D0D0D" w:themeColor="text1" w:themeTint="F2"/>
         </w:rPr>
-        <w:t xml:space="preserve"> </w:t>
-      </w:r>
-      <w:r>
-        <w:rPr>
-          <w:b/>
-          <w:bCs/>
-          <w:color w:val="0D0D0D" w:themeColor="text1" w:themeTint="F2"/>
-        </w:rPr>
-        <w:t>de login e inicial</w:t>
+        <w:t xml:space="preserve"> de login e inicial</w:t>
       </w:r>
     </w:p>
     <w:p>
@@ -17589,7 +17419,7 @@
           <w:noProof/>
         </w:rPr>
         <w:drawing>
-          <wp:anchor distT="0" distB="0" distL="114300" distR="114300" simplePos="0" relativeHeight="251685888" behindDoc="0" locked="0" layoutInCell="1" allowOverlap="1" wp14:anchorId="74B0D2D9" wp14:editId="41A5CEC5">
+          <wp:anchor distT="0" distB="0" distL="114300" distR="114300" simplePos="0" relativeHeight="251685888" behindDoc="0" locked="0" layoutInCell="1" allowOverlap="1" wp14:anchorId="74B0D2D9" wp14:editId="2F7092B0">
             <wp:simplePos x="0" y="0"/>
             <wp:positionH relativeFrom="column">
               <wp:posOffset>933923</wp:posOffset>
@@ -17773,7 +17603,7 @@
           <w:noProof/>
         </w:rPr>
         <w:drawing>
-          <wp:anchor distT="0" distB="0" distL="114300" distR="114300" simplePos="0" relativeHeight="251687936" behindDoc="0" locked="0" layoutInCell="1" allowOverlap="1" wp14:anchorId="4F07BBB4" wp14:editId="2C4C6EE5">
+          <wp:anchor distT="0" distB="0" distL="114300" distR="114300" simplePos="0" relativeHeight="251687936" behindDoc="0" locked="0" layoutInCell="1" allowOverlap="1" wp14:anchorId="4F07BBB4" wp14:editId="2C8CC50F">
             <wp:simplePos x="0" y="0"/>
             <wp:positionH relativeFrom="column">
               <wp:posOffset>927100</wp:posOffset>
@@ -17986,7 +17816,7 @@
           <w:noProof/>
         </w:rPr>
         <w:drawing>
-          <wp:anchor distT="0" distB="0" distL="114300" distR="114300" simplePos="0" relativeHeight="251680768" behindDoc="0" locked="0" layoutInCell="1" allowOverlap="1" wp14:anchorId="08C593E9" wp14:editId="74D07F20">
+          <wp:anchor distT="0" distB="0" distL="114300" distR="114300" simplePos="0" relativeHeight="251680768" behindDoc="0" locked="0" layoutInCell="1" allowOverlap="1" wp14:anchorId="08C593E9" wp14:editId="45F3944A">
             <wp:simplePos x="0" y="0"/>
             <wp:positionH relativeFrom="column">
               <wp:posOffset>930275</wp:posOffset>
@@ -18164,7 +17994,7 @@
           <w:noProof/>
         </w:rPr>
         <w:drawing>
-          <wp:anchor distT="0" distB="0" distL="114300" distR="114300" simplePos="0" relativeHeight="251692032" behindDoc="0" locked="0" layoutInCell="1" allowOverlap="1" wp14:anchorId="46F3B12F" wp14:editId="475A2C8D">
+          <wp:anchor distT="0" distB="0" distL="114300" distR="114300" simplePos="0" relativeHeight="251692032" behindDoc="0" locked="0" layoutInCell="1" allowOverlap="1" wp14:anchorId="46F3B12F" wp14:editId="506B7851">
             <wp:simplePos x="0" y="0"/>
             <wp:positionH relativeFrom="column">
               <wp:posOffset>927735</wp:posOffset>
@@ -18334,7 +18164,7 @@
           <w:noProof/>
         </w:rPr>
         <w:drawing>
-          <wp:anchor distT="0" distB="0" distL="114300" distR="114300" simplePos="0" relativeHeight="251689984" behindDoc="0" locked="0" layoutInCell="1" allowOverlap="1" wp14:anchorId="00859A71" wp14:editId="618099B5">
+          <wp:anchor distT="0" distB="0" distL="114300" distR="114300" simplePos="0" relativeHeight="251689984" behindDoc="0" locked="0" layoutInCell="1" allowOverlap="1" wp14:anchorId="00859A71" wp14:editId="49515660">
             <wp:simplePos x="0" y="0"/>
             <wp:positionH relativeFrom="column">
               <wp:posOffset>924560</wp:posOffset>
@@ -19713,37 +19543,12 @@
       <w:r>
         <w:t xml:space="preserve">. </w:t>
       </w:r>
-      <w:proofErr w:type="spellStart"/>
       <w:r>
         <w:rPr>
           <w:sz w:val="22"/>
           <w:lang w:val="en-US"/>
         </w:rPr>
-        <w:t>Acesso</w:t>
-      </w:r>
-      <w:proofErr w:type="spellEnd"/>
-      <w:r>
-        <w:rPr>
-          <w:sz w:val="22"/>
-          <w:lang w:val="en-US"/>
-        </w:rPr>
-        <w:t xml:space="preserve"> </w:t>
-      </w:r>
-      <w:proofErr w:type="spellStart"/>
-      <w:r>
-        <w:rPr>
-          <w:sz w:val="22"/>
-          <w:lang w:val="en-US"/>
-        </w:rPr>
-        <w:t>em</w:t>
-      </w:r>
-      <w:proofErr w:type="spellEnd"/>
-      <w:r>
-        <w:rPr>
-          <w:sz w:val="22"/>
-          <w:lang w:val="en-US"/>
-        </w:rPr>
-        <w:t>: 20/11/25.</w:t>
+        <w:t>Acesso em: 20/11/25.</w:t>
       </w:r>
     </w:p>
     <w:p>
@@ -20084,7 +19889,6 @@
       <w:r>
         <w:t xml:space="preserve">COREDAÇÃO. </w:t>
       </w:r>
-      <w:proofErr w:type="spellStart"/>
       <w:r>
         <w:rPr>
           <w:b/>
@@ -20106,7 +19910,6 @@
         </w:rPr>
         <w:t>edaçao</w:t>
       </w:r>
-      <w:proofErr w:type="spellEnd"/>
       <w:r>
         <w:t>. Disponível em:</w:t>
       </w:r>
@@ -20219,7 +20022,6 @@
       <w:r>
         <w:t xml:space="preserve"> </w:t>
       </w:r>
-      <w:proofErr w:type="gramStart"/>
       <w:r>
         <w:t>&gt;.</w:t>
       </w:r>
@@ -20227,14 +20029,7 @@
         <w:rPr>
           <w:sz w:val="22"/>
         </w:rPr>
-        <w:t>Acesso</w:t>
-      </w:r>
-      <w:proofErr w:type="gramEnd"/>
-      <w:r>
-        <w:rPr>
-          <w:sz w:val="22"/>
-        </w:rPr>
-        <w:t xml:space="preserve"> em: </w:t>
+        <w:t xml:space="preserve">Acesso em: </w:t>
       </w:r>
       <w:r>
         <w:rPr>
@@ -20354,7 +20149,6 @@
       <w:r>
         <w:t xml:space="preserve">GOMINING. </w:t>
       </w:r>
-      <w:proofErr w:type="spellStart"/>
       <w:r>
         <w:rPr>
           <w:b/>
@@ -20362,7 +20156,6 @@
         </w:rPr>
         <w:t>GoMining</w:t>
       </w:r>
-      <w:proofErr w:type="spellEnd"/>
       <w:r>
         <w:t>. Disponível em:</w:t>
       </w:r>
@@ -20955,15 +20748,7 @@
         <w:jc w:val="left"/>
       </w:pPr>
       <w:r>
-        <w:t xml:space="preserve">CARNAVAL, </w:t>
-      </w:r>
-      <w:proofErr w:type="spellStart"/>
-      <w:r>
-        <w:t>Marilya</w:t>
-      </w:r>
-      <w:proofErr w:type="spellEnd"/>
-      <w:r>
-        <w:t xml:space="preserve"> Mariany. </w:t>
+        <w:t xml:space="preserve">CARNAVAL, Marilya Mariany. </w:t>
       </w:r>
       <w:r>
         <w:rPr>
@@ -20973,15 +20758,7 @@
         <w:t>A desigualdade da infraestrutura escolar das escolas estaduais do município de São Paulo</w:t>
       </w:r>
       <w:r>
-        <w:t xml:space="preserve">. Jornal de Políticas Educacionais – </w:t>
-      </w:r>
-      <w:proofErr w:type="spellStart"/>
-      <w:r>
-        <w:t>Educ</w:t>
-      </w:r>
-      <w:proofErr w:type="spellEnd"/>
-      <w:r>
-        <w:t>@, v. 15, 2021. Disponível em:</w:t>
+        <w:t>. Jornal de Políticas Educacionais – Educ@, v. 15, 2021. Disponível em:</w:t>
       </w:r>
       <w:r>
         <w:t xml:space="preserve">&lt; </w:t>
@@ -21080,37 +20857,12 @@
       <w:r>
         <w:t xml:space="preserve">. </w:t>
       </w:r>
-      <w:proofErr w:type="spellStart"/>
       <w:r>
         <w:rPr>
           <w:sz w:val="22"/>
           <w:lang w:val="en-US"/>
         </w:rPr>
-        <w:t>Acesso</w:t>
-      </w:r>
-      <w:proofErr w:type="spellEnd"/>
-      <w:r>
-        <w:rPr>
-          <w:sz w:val="22"/>
-          <w:lang w:val="en-US"/>
-        </w:rPr>
-        <w:t xml:space="preserve"> </w:t>
-      </w:r>
-      <w:proofErr w:type="spellStart"/>
-      <w:r>
-        <w:rPr>
-          <w:sz w:val="22"/>
-          <w:lang w:val="en-US"/>
-        </w:rPr>
-        <w:t>em</w:t>
-      </w:r>
-      <w:proofErr w:type="spellEnd"/>
-      <w:r>
-        <w:rPr>
-          <w:sz w:val="22"/>
-          <w:lang w:val="en-US"/>
-        </w:rPr>
-        <w:t>: 1</w:t>
+        <w:t>Acesso em: 1</w:t>
       </w:r>
       <w:r>
         <w:rPr>
@@ -21220,29 +20972,15 @@
       <w:r>
         <w:t xml:space="preserve">SACHETE, Andréia dos Santos; LOIOLA, Alba Valéria de Sant’Anna de Freitas; PEREIRA, Anderson Martins; ROSSI, Fábio Diniz; GOMES, Raquel Salcedo. </w:t>
       </w:r>
-      <w:proofErr w:type="spellStart"/>
-      <w:r>
-        <w:rPr>
-          <w:b/>
-          <w:bCs/>
-        </w:rPr>
-        <w:t>EnemIA</w:t>
-      </w:r>
-      <w:proofErr w:type="spellEnd"/>
-      <w:r>
-        <w:rPr>
-          <w:b/>
-          <w:bCs/>
-        </w:rPr>
-        <w:t xml:space="preserve">: correção de redações do Enem com Inteligência Artificial. </w:t>
-      </w:r>
-      <w:proofErr w:type="spellStart"/>
-      <w:r>
-        <w:t>Scielo</w:t>
-      </w:r>
-      <w:proofErr w:type="spellEnd"/>
-      <w:r>
-        <w:t xml:space="preserve"> Brasil</w:t>
+      <w:r>
+        <w:rPr>
+          <w:b/>
+          <w:bCs/>
+        </w:rPr>
+        <w:t xml:space="preserve">EnemIA: correção de redações do Enem com Inteligência Artificial. </w:t>
+      </w:r>
+      <w:r>
+        <w:t>Scielo Brasil</w:t>
       </w:r>
       <w:r>
         <w:t>, T</w:t>
@@ -21251,13 +20989,8 @@
         <w:t>rabalhos em Linguística</w:t>
       </w:r>
       <w:r>
-        <w:t xml:space="preserve">, 30 </w:t>
-      </w:r>
-      <w:proofErr w:type="spellStart"/>
-      <w:r>
-        <w:t>jun</w:t>
-      </w:r>
-      <w:proofErr w:type="spellEnd"/>
+        <w:t>, 30 jun</w:t>
+      </w:r>
       <w:r>
         <w:t xml:space="preserve"> 2025. Disponível em:</w:t>
       </w:r>
@@ -21339,13 +21072,8 @@
         <w:t xml:space="preserve"> </w:t>
       </w:r>
       <w:r>
-        <w:t xml:space="preserve">SciELO </w:t>
-      </w:r>
-      <w:proofErr w:type="spellStart"/>
-      <w:r>
-        <w:t>Preprints</w:t>
-      </w:r>
-      <w:proofErr w:type="spellEnd"/>
+        <w:t>SciELO Preprints</w:t>
+      </w:r>
       <w:r>
         <w:t>, 2025</w:t>
       </w:r>
@@ -22463,7 +22191,7 @@
   <w:style w:type="paragraph" w:default="1" w:styleId="Normal">
     <w:name w:val="Normal"/>
     <w:qFormat/>
-    <w:rsid w:val="0075659D"/>
+    <w:rsid w:val="00CB26C8"/>
     <w:pPr>
       <w:spacing w:line="360" w:lineRule="auto"/>
       <w:jc w:val="both"/>

</xml_diff>

<commit_message>
Subindo 2°Apresentação, Atualizando Diagramas de Classe e Documentação com Banco de Dados conceitual e lógico
</commit_message>
<xml_diff>
--- a/Documentação/Documentacao_Equipe04.docx
+++ b/Documentação/Documentacao_Equipe04.docx
@@ -121,12 +121,21 @@
           <w:bCs/>
         </w:rPr>
       </w:pPr>
-      <w:r>
-        <w:rPr>
-          <w:b/>
-          <w:bCs/>
-        </w:rPr>
-        <w:t>Italo Bezerra De Souza</w:t>
+      <w:proofErr w:type="spellStart"/>
+      <w:r>
+        <w:rPr>
+          <w:b/>
+          <w:bCs/>
+        </w:rPr>
+        <w:t>Italo</w:t>
+      </w:r>
+      <w:proofErr w:type="spellEnd"/>
+      <w:r>
+        <w:rPr>
+          <w:b/>
+          <w:bCs/>
+        </w:rPr>
+        <w:t xml:space="preserve"> Bezerra De Souza</w:t>
       </w:r>
     </w:p>
     <w:p>
@@ -158,8 +167,17 @@
           <w:b/>
           <w:bCs/>
         </w:rPr>
-        <w:t>Pedro Braga Billafranca</w:t>
-      </w:r>
+        <w:t xml:space="preserve">Pedro Braga </w:t>
+      </w:r>
+      <w:proofErr w:type="spellStart"/>
+      <w:r>
+        <w:rPr>
+          <w:b/>
+          <w:bCs/>
+        </w:rPr>
+        <w:t>Billafranca</w:t>
+      </w:r>
+      <w:proofErr w:type="spellEnd"/>
     </w:p>
     <w:p>
       <w:pPr>
@@ -327,13 +345,22 @@
           <w:bCs/>
         </w:rPr>
       </w:pPr>
+      <w:proofErr w:type="spellStart"/>
       <w:r>
         <w:rPr>
           <w:b/>
           <w:bCs/>
         </w:rPr>
         <w:lastRenderedPageBreak/>
-        <w:t>Italo Bezerra De Souza</w:t>
+        <w:t>Italo</w:t>
+      </w:r>
+      <w:proofErr w:type="spellEnd"/>
+      <w:r>
+        <w:rPr>
+          <w:b/>
+          <w:bCs/>
+        </w:rPr>
+        <w:t xml:space="preserve"> Bezerra De Souza</w:t>
       </w:r>
     </w:p>
     <w:p>
@@ -365,8 +392,17 @@
           <w:b/>
           <w:bCs/>
         </w:rPr>
-        <w:t>Pedro Braga Billafranca</w:t>
-      </w:r>
+        <w:t xml:space="preserve">Pedro Braga </w:t>
+      </w:r>
+      <w:proofErr w:type="spellStart"/>
+      <w:r>
+        <w:rPr>
+          <w:b/>
+          <w:bCs/>
+        </w:rPr>
+        <w:t>Billafranca</w:t>
+      </w:r>
+      <w:proofErr w:type="spellEnd"/>
     </w:p>
     <w:p>
       <w:pPr>
@@ -486,7 +522,21 @@
         <w:rPr>
           <w:sz w:val="22"/>
         </w:rPr>
-        <w:t>Trabalho de Conclusão de Curso como requisito parcial à conclusão do curso de Técnico em Desenvolvimento de Sistemas, da Etec Uirapuru. Orientado pelo Professor Paulo Rogério Neves de Oliveira.</w:t>
+        <w:t xml:space="preserve">Trabalho de Conclusão de Curso como requisito parcial à conclusão do curso de Técnico em Desenvolvimento de Sistemas, da </w:t>
+      </w:r>
+      <w:proofErr w:type="spellStart"/>
+      <w:r>
+        <w:rPr>
+          <w:sz w:val="22"/>
+        </w:rPr>
+        <w:t>Etec</w:t>
+      </w:r>
+      <w:proofErr w:type="spellEnd"/>
+      <w:r>
+        <w:rPr>
+          <w:sz w:val="22"/>
+        </w:rPr>
+        <w:t xml:space="preserve"> Uirapuru. Orientado pelo Professor Paulo Rogério Neves de Oliveira.</w:t>
       </w:r>
     </w:p>
     <w:p>
@@ -662,7 +712,7 @@
           <w:r>
             <w:fldChar w:fldCharType="separate"/>
           </w:r>
-          <w:hyperlink w:anchor="_Toc214640915" w:history="1">
+          <w:hyperlink w:anchor="_Toc216250611" w:history="1">
             <w:r>
               <w:rPr>
                 <w:rStyle w:val="Hyperlink"/>
@@ -685,7 +735,7 @@
               <w:rPr>
                 <w:webHidden/>
               </w:rPr>
-              <w:instrText xml:space="preserve"> PAGEREF _Toc214640915 \h </w:instrText>
+              <w:instrText xml:space="preserve"> PAGEREF _Toc216250611 \h </w:instrText>
             </w:r>
             <w:r>
               <w:rPr>
@@ -726,7 +776,7 @@
               <w:lang w:eastAsia="pt-BR"/>
             </w:rPr>
           </w:pPr>
-          <w:hyperlink w:anchor="_Toc214640916" w:history="1">
+          <w:hyperlink w:anchor="_Toc216250612" w:history="1">
             <w:r>
               <w:rPr>
                 <w:rStyle w:val="Hyperlink"/>
@@ -756,7 +806,7 @@
                 <w:noProof/>
                 <w:webHidden/>
               </w:rPr>
-              <w:instrText xml:space="preserve"> PAGEREF _Toc214640916 \h </w:instrText>
+              <w:instrText xml:space="preserve"> PAGEREF _Toc216250612 \h </w:instrText>
             </w:r>
             <w:r>
               <w:rPr>
@@ -801,7 +851,7 @@
               <w:lang w:eastAsia="pt-BR"/>
             </w:rPr>
           </w:pPr>
-          <w:hyperlink w:anchor="_Toc214640917" w:history="1">
+          <w:hyperlink w:anchor="_Toc216250613" w:history="1">
             <w:r>
               <w:rPr>
                 <w:rStyle w:val="Hyperlink"/>
@@ -831,7 +881,7 @@
                 <w:noProof/>
                 <w:webHidden/>
               </w:rPr>
-              <w:instrText xml:space="preserve"> PAGEREF _Toc214640917 \h </w:instrText>
+              <w:instrText xml:space="preserve"> PAGEREF _Toc216250613 \h </w:instrText>
             </w:r>
             <w:r>
               <w:rPr>
@@ -876,7 +926,7 @@
               <w:lang w:eastAsia="pt-BR"/>
             </w:rPr>
           </w:pPr>
-          <w:hyperlink w:anchor="_Toc214640918" w:history="1">
+          <w:hyperlink w:anchor="_Toc216250614" w:history="1">
             <w:r>
               <w:rPr>
                 <w:rStyle w:val="Hyperlink"/>
@@ -906,7 +956,7 @@
                 <w:noProof/>
                 <w:webHidden/>
               </w:rPr>
-              <w:instrText xml:space="preserve"> PAGEREF _Toc214640918 \h </w:instrText>
+              <w:instrText xml:space="preserve"> PAGEREF _Toc216250614 \h </w:instrText>
             </w:r>
             <w:r>
               <w:rPr>
@@ -951,7 +1001,7 @@
               <w:lang w:eastAsia="pt-BR"/>
             </w:rPr>
           </w:pPr>
-          <w:hyperlink w:anchor="_Toc214640919" w:history="1">
+          <w:hyperlink w:anchor="_Toc216250615" w:history="1">
             <w:r>
               <w:rPr>
                 <w:rStyle w:val="Hyperlink"/>
@@ -980,7 +1030,7 @@
                 <w:noProof/>
                 <w:webHidden/>
               </w:rPr>
-              <w:instrText xml:space="preserve"> PAGEREF _Toc214640919 \h </w:instrText>
+              <w:instrText xml:space="preserve"> PAGEREF _Toc216250615 \h </w:instrText>
             </w:r>
             <w:r>
               <w:rPr>
@@ -1025,7 +1075,7 @@
               <w:lang w:eastAsia="pt-BR"/>
             </w:rPr>
           </w:pPr>
-          <w:hyperlink w:anchor="_Toc214640920" w:history="1">
+          <w:hyperlink w:anchor="_Toc216250616" w:history="1">
             <w:r>
               <w:rPr>
                 <w:rStyle w:val="Hyperlink"/>
@@ -1054,7 +1104,7 @@
                 <w:noProof/>
                 <w:webHidden/>
               </w:rPr>
-              <w:instrText xml:space="preserve"> PAGEREF _Toc214640920 \h </w:instrText>
+              <w:instrText xml:space="preserve"> PAGEREF _Toc216250616 \h </w:instrText>
             </w:r>
             <w:r>
               <w:rPr>
@@ -1097,7 +1147,7 @@
               <w:lang w:eastAsia="pt-BR"/>
             </w:rPr>
           </w:pPr>
-          <w:hyperlink w:anchor="_Toc214640921" w:history="1">
+          <w:hyperlink w:anchor="_Toc216250617" w:history="1">
             <w:r>
               <w:rPr>
                 <w:rStyle w:val="Hyperlink"/>
@@ -1120,7 +1170,7 @@
               <w:rPr>
                 <w:webHidden/>
               </w:rPr>
-              <w:instrText xml:space="preserve"> PAGEREF _Toc214640921 \h </w:instrText>
+              <w:instrText xml:space="preserve"> PAGEREF _Toc216250617 \h </w:instrText>
             </w:r>
             <w:r>
               <w:rPr>
@@ -1161,7 +1211,7 @@
               <w:lang w:eastAsia="pt-BR"/>
             </w:rPr>
           </w:pPr>
-          <w:hyperlink w:anchor="_Toc214640922" w:history="1">
+          <w:hyperlink w:anchor="_Toc216250618" w:history="1">
             <w:r>
               <w:rPr>
                 <w:rStyle w:val="Hyperlink"/>
@@ -1191,7 +1241,7 @@
                 <w:noProof/>
                 <w:webHidden/>
               </w:rPr>
-              <w:instrText xml:space="preserve"> PAGEREF _Toc214640922 \h </w:instrText>
+              <w:instrText xml:space="preserve"> PAGEREF _Toc216250618 \h </w:instrText>
             </w:r>
             <w:r>
               <w:rPr>
@@ -1236,7 +1286,7 @@
               <w:lang w:eastAsia="pt-BR"/>
             </w:rPr>
           </w:pPr>
-          <w:hyperlink w:anchor="_Toc214640923" w:history="1">
+          <w:hyperlink w:anchor="_Toc216250619" w:history="1">
             <w:r>
               <w:rPr>
                 <w:rStyle w:val="Hyperlink"/>
@@ -1266,7 +1316,7 @@
                 <w:noProof/>
                 <w:webHidden/>
               </w:rPr>
-              <w:instrText xml:space="preserve"> PAGEREF _Toc214640923 \h </w:instrText>
+              <w:instrText xml:space="preserve"> PAGEREF _Toc216250619 \h </w:instrText>
             </w:r>
             <w:r>
               <w:rPr>
@@ -1311,7 +1361,7 @@
               <w:lang w:eastAsia="pt-BR"/>
             </w:rPr>
           </w:pPr>
-          <w:hyperlink w:anchor="_Toc214640924" w:history="1">
+          <w:hyperlink w:anchor="_Toc216250620" w:history="1">
             <w:r>
               <w:rPr>
                 <w:rStyle w:val="Hyperlink"/>
@@ -1340,7 +1390,7 @@
                 <w:noProof/>
                 <w:webHidden/>
               </w:rPr>
-              <w:instrText xml:space="preserve"> PAGEREF _Toc214640924 \h </w:instrText>
+              <w:instrText xml:space="preserve"> PAGEREF _Toc216250620 \h </w:instrText>
             </w:r>
             <w:r>
               <w:rPr>
@@ -1385,7 +1435,7 @@
               <w:lang w:eastAsia="pt-BR"/>
             </w:rPr>
           </w:pPr>
-          <w:hyperlink w:anchor="_Toc214640925" w:history="1">
+          <w:hyperlink w:anchor="_Toc216250621" w:history="1">
             <w:r>
               <w:rPr>
                 <w:rStyle w:val="Hyperlink"/>
@@ -1415,7 +1465,7 @@
                 <w:noProof/>
                 <w:webHidden/>
               </w:rPr>
-              <w:instrText xml:space="preserve"> PAGEREF _Toc214640925 \h </w:instrText>
+              <w:instrText xml:space="preserve"> PAGEREF _Toc216250621 \h </w:instrText>
             </w:r>
             <w:r>
               <w:rPr>
@@ -1460,7 +1510,7 @@
               <w:lang w:eastAsia="pt-BR"/>
             </w:rPr>
           </w:pPr>
-          <w:hyperlink w:anchor="_Toc214640926" w:history="1">
+          <w:hyperlink w:anchor="_Toc216250622" w:history="1">
             <w:r>
               <w:rPr>
                 <w:rStyle w:val="Hyperlink"/>
@@ -1489,7 +1539,7 @@
                 <w:noProof/>
                 <w:webHidden/>
               </w:rPr>
-              <w:instrText xml:space="preserve"> PAGEREF _Toc214640926 \h </w:instrText>
+              <w:instrText xml:space="preserve"> PAGEREF _Toc216250622 \h </w:instrText>
             </w:r>
             <w:r>
               <w:rPr>
@@ -1534,7 +1584,7 @@
               <w:lang w:eastAsia="pt-BR"/>
             </w:rPr>
           </w:pPr>
-          <w:hyperlink w:anchor="_Toc214640927" w:history="1">
+          <w:hyperlink w:anchor="_Toc216250623" w:history="1">
             <w:r>
               <w:rPr>
                 <w:rStyle w:val="Hyperlink"/>
@@ -1564,7 +1614,7 @@
                 <w:noProof/>
                 <w:webHidden/>
               </w:rPr>
-              <w:instrText xml:space="preserve"> PAGEREF _Toc214640927 \h </w:instrText>
+              <w:instrText xml:space="preserve"> PAGEREF _Toc216250623 \h </w:instrText>
             </w:r>
             <w:r>
               <w:rPr>
@@ -1609,7 +1659,7 @@
               <w:lang w:eastAsia="pt-BR"/>
             </w:rPr>
           </w:pPr>
-          <w:hyperlink w:anchor="_Toc214640928" w:history="1">
+          <w:hyperlink w:anchor="_Toc216250624" w:history="1">
             <w:r>
               <w:rPr>
                 <w:rStyle w:val="Hyperlink"/>
@@ -1639,7 +1689,7 @@
                 <w:noProof/>
                 <w:webHidden/>
               </w:rPr>
-              <w:instrText xml:space="preserve"> PAGEREF _Toc214640928 \h </w:instrText>
+              <w:instrText xml:space="preserve"> PAGEREF _Toc216250624 \h </w:instrText>
             </w:r>
             <w:r>
               <w:rPr>
@@ -1685,7 +1735,7 @@
               <w:lang w:eastAsia="pt-BR"/>
             </w:rPr>
           </w:pPr>
-          <w:hyperlink w:anchor="_Toc214640929" w:history="1">
+          <w:hyperlink w:anchor="_Toc216250625" w:history="1">
             <w:r>
               <w:rPr>
                 <w:rStyle w:val="Hyperlink"/>
@@ -1733,7 +1783,7 @@
                 <w:noProof/>
                 <w:webHidden/>
               </w:rPr>
-              <w:instrText xml:space="preserve"> PAGEREF _Toc214640929 \h </w:instrText>
+              <w:instrText xml:space="preserve"> PAGEREF _Toc216250625 \h </w:instrText>
             </w:r>
             <w:r>
               <w:rPr>
@@ -1778,7 +1828,7 @@
               <w:lang w:eastAsia="pt-BR"/>
             </w:rPr>
           </w:pPr>
-          <w:hyperlink w:anchor="_Toc214640930" w:history="1">
+          <w:hyperlink w:anchor="_Toc216250626" w:history="1">
             <w:r>
               <w:rPr>
                 <w:rStyle w:val="Hyperlink"/>
@@ -1808,7 +1858,7 @@
                 <w:noProof/>
                 <w:webHidden/>
               </w:rPr>
-              <w:instrText xml:space="preserve"> PAGEREF _Toc214640930 \h </w:instrText>
+              <w:instrText xml:space="preserve"> PAGEREF _Toc216250626 \h </w:instrText>
             </w:r>
             <w:r>
               <w:rPr>
@@ -1853,7 +1903,7 @@
               <w:lang w:eastAsia="pt-BR"/>
             </w:rPr>
           </w:pPr>
-          <w:hyperlink w:anchor="_Toc214640931" w:history="1">
+          <w:hyperlink w:anchor="_Toc216250627" w:history="1">
             <w:r>
               <w:rPr>
                 <w:rStyle w:val="Hyperlink"/>
@@ -1882,7 +1932,7 @@
                 <w:noProof/>
                 <w:webHidden/>
               </w:rPr>
-              <w:instrText xml:space="preserve"> PAGEREF _Toc214640931 \h </w:instrText>
+              <w:instrText xml:space="preserve"> PAGEREF _Toc216250627 \h </w:instrText>
             </w:r>
             <w:r>
               <w:rPr>
@@ -1927,7 +1977,7 @@
               <w:lang w:eastAsia="pt-BR"/>
             </w:rPr>
           </w:pPr>
-          <w:hyperlink w:anchor="_Toc214640932" w:history="1">
+          <w:hyperlink w:anchor="_Toc216250628" w:history="1">
             <w:r>
               <w:rPr>
                 <w:rStyle w:val="Hyperlink"/>
@@ -1957,7 +2007,7 @@
                 <w:noProof/>
                 <w:webHidden/>
               </w:rPr>
-              <w:instrText xml:space="preserve"> PAGEREF _Toc214640932 \h </w:instrText>
+              <w:instrText xml:space="preserve"> PAGEREF _Toc216250628 \h </w:instrText>
             </w:r>
             <w:r>
               <w:rPr>
@@ -2002,7 +2052,7 @@
               <w:lang w:eastAsia="pt-BR"/>
             </w:rPr>
           </w:pPr>
-          <w:hyperlink w:anchor="_Toc214640933" w:history="1">
+          <w:hyperlink w:anchor="_Toc216250629" w:history="1">
             <w:r>
               <w:rPr>
                 <w:rStyle w:val="Hyperlink"/>
@@ -2031,7 +2081,7 @@
                 <w:noProof/>
                 <w:webHidden/>
               </w:rPr>
-              <w:instrText xml:space="preserve"> PAGEREF _Toc214640933 \h </w:instrText>
+              <w:instrText xml:space="preserve"> PAGEREF _Toc216250629 \h </w:instrText>
             </w:r>
             <w:r>
               <w:rPr>
@@ -2076,7 +2126,7 @@
               <w:lang w:eastAsia="pt-BR"/>
             </w:rPr>
           </w:pPr>
-          <w:hyperlink w:anchor="_Toc214640934" w:history="1">
+          <w:hyperlink w:anchor="_Toc216250630" w:history="1">
             <w:r>
               <w:rPr>
                 <w:rStyle w:val="Hyperlink"/>
@@ -2105,7 +2155,7 @@
                 <w:noProof/>
                 <w:webHidden/>
               </w:rPr>
-              <w:instrText xml:space="preserve"> PAGEREF _Toc214640934 \h </w:instrText>
+              <w:instrText xml:space="preserve"> PAGEREF _Toc216250630 \h </w:instrText>
             </w:r>
             <w:r>
               <w:rPr>
@@ -2150,7 +2200,7 @@
               <w:lang w:eastAsia="pt-BR"/>
             </w:rPr>
           </w:pPr>
-          <w:hyperlink w:anchor="_Toc214640935" w:history="1">
+          <w:hyperlink w:anchor="_Toc216250631" w:history="1">
             <w:r>
               <w:rPr>
                 <w:rStyle w:val="Hyperlink"/>
@@ -2179,7 +2229,7 @@
                 <w:noProof/>
                 <w:webHidden/>
               </w:rPr>
-              <w:instrText xml:space="preserve"> PAGEREF _Toc214640935 \h </w:instrText>
+              <w:instrText xml:space="preserve"> PAGEREF _Toc216250631 \h </w:instrText>
             </w:r>
             <w:r>
               <w:rPr>
@@ -2224,7 +2274,7 @@
               <w:lang w:eastAsia="pt-BR"/>
             </w:rPr>
           </w:pPr>
-          <w:hyperlink w:anchor="_Toc214640936" w:history="1">
+          <w:hyperlink w:anchor="_Toc216250632" w:history="1">
             <w:r>
               <w:rPr>
                 <w:rStyle w:val="Hyperlink"/>
@@ -2254,7 +2304,7 @@
                 <w:noProof/>
                 <w:webHidden/>
               </w:rPr>
-              <w:instrText xml:space="preserve"> PAGEREF _Toc214640936 \h </w:instrText>
+              <w:instrText xml:space="preserve"> PAGEREF _Toc216250632 \h </w:instrText>
             </w:r>
             <w:r>
               <w:rPr>
@@ -2299,7 +2349,7 @@
               <w:lang w:eastAsia="pt-BR"/>
             </w:rPr>
           </w:pPr>
-          <w:hyperlink w:anchor="_Toc214640937" w:history="1">
+          <w:hyperlink w:anchor="_Toc216250633" w:history="1">
             <w:r>
               <w:rPr>
                 <w:rStyle w:val="Hyperlink"/>
@@ -2308,7 +2358,7 @@
                 <w:bCs/>
                 <w:noProof/>
               </w:rPr>
-              <w:t>2.9 Metodologia Ágil</w:t>
+              <w:t>2.9 Projeto de Banco de Dados</w:t>
             </w:r>
             <w:r>
               <w:rPr>
@@ -2329,7 +2379,7 @@
                 <w:noProof/>
                 <w:webHidden/>
               </w:rPr>
-              <w:instrText xml:space="preserve"> PAGEREF _Toc214640937 \h </w:instrText>
+              <w:instrText xml:space="preserve"> PAGEREF _Toc216250633 \h </w:instrText>
             </w:r>
             <w:r>
               <w:rPr>
@@ -2362,60 +2412,220 @@
         </w:p>
         <w:p>
           <w:pPr>
-            <w:pStyle w:val="Sumrio1"/>
+            <w:pStyle w:val="Sumrio3"/>
+            <w:tabs>
+              <w:tab w:val="right" w:leader="dot" w:pos="9061"/>
+            </w:tabs>
             <w:rPr>
               <w:rFonts w:asciiTheme="minorHAnsi" w:eastAsiaTheme="minorEastAsia" w:hAnsiTheme="minorHAnsi"/>
-              <w:b w:val="0"/>
-              <w:bCs w:val="0"/>
+              <w:noProof/>
               <w:color w:val="auto"/>
               <w:szCs w:val="24"/>
               <w:lang w:eastAsia="pt-BR"/>
             </w:rPr>
           </w:pPr>
-          <w:hyperlink w:anchor="_Toc214640938" w:history="1">
+          <w:hyperlink w:anchor="_Toc216250634" w:history="1">
             <w:r>
               <w:rPr>
                 <w:rStyle w:val="Hyperlink"/>
-              </w:rPr>
-              <w:t>3 FUNDAMENTAÇÃO TEÓRICA</w:t>
-            </w:r>
-            <w:r>
-              <w:rPr>
+                <w:b/>
+                <w:bCs/>
+                <w:noProof/>
+              </w:rPr>
+              <w:t>2.9.1 Projeto de Banco de Dados – Conceitual</w:t>
+            </w:r>
+            <w:r>
+              <w:rPr>
+                <w:noProof/>
                 <w:webHidden/>
               </w:rPr>
               <w:tab/>
             </w:r>
             <w:r>
               <w:rPr>
+                <w:noProof/>
                 <w:webHidden/>
               </w:rPr>
               <w:fldChar w:fldCharType="begin"/>
             </w:r>
             <w:r>
               <w:rPr>
-                <w:webHidden/>
-              </w:rPr>
-              <w:instrText xml:space="preserve"> PAGEREF _Toc214640938 \h </w:instrText>
-            </w:r>
-            <w:r>
-              <w:rPr>
-                <w:webHidden/>
-              </w:rPr>
-            </w:r>
-            <w:r>
-              <w:rPr>
+                <w:noProof/>
+                <w:webHidden/>
+              </w:rPr>
+              <w:instrText xml:space="preserve"> PAGEREF _Toc216250634 \h </w:instrText>
+            </w:r>
+            <w:r>
+              <w:rPr>
+                <w:noProof/>
+                <w:webHidden/>
+              </w:rPr>
+            </w:r>
+            <w:r>
+              <w:rPr>
+                <w:noProof/>
                 <w:webHidden/>
               </w:rPr>
               <w:fldChar w:fldCharType="separate"/>
             </w:r>
             <w:r>
               <w:rPr>
+                <w:noProof/>
                 <w:webHidden/>
               </w:rPr>
               <w:t>34</w:t>
             </w:r>
             <w:r>
               <w:rPr>
+                <w:noProof/>
+                <w:webHidden/>
+              </w:rPr>
+              <w:fldChar w:fldCharType="end"/>
+            </w:r>
+          </w:hyperlink>
+        </w:p>
+        <w:p>
+          <w:pPr>
+            <w:pStyle w:val="Sumrio3"/>
+            <w:tabs>
+              <w:tab w:val="right" w:leader="dot" w:pos="9061"/>
+            </w:tabs>
+            <w:rPr>
+              <w:rFonts w:asciiTheme="minorHAnsi" w:eastAsiaTheme="minorEastAsia" w:hAnsiTheme="minorHAnsi"/>
+              <w:noProof/>
+              <w:color w:val="auto"/>
+              <w:szCs w:val="24"/>
+              <w:lang w:eastAsia="pt-BR"/>
+            </w:rPr>
+          </w:pPr>
+          <w:hyperlink w:anchor="_Toc216250635" w:history="1">
+            <w:r>
+              <w:rPr>
+                <w:rStyle w:val="Hyperlink"/>
+                <w:b/>
+                <w:bCs/>
+                <w:noProof/>
+              </w:rPr>
+              <w:t>2.9.2 Projeto de Banco de Dados – Lógico</w:t>
+            </w:r>
+            <w:r>
+              <w:rPr>
+                <w:noProof/>
+                <w:webHidden/>
+              </w:rPr>
+              <w:tab/>
+            </w:r>
+            <w:r>
+              <w:rPr>
+                <w:noProof/>
+                <w:webHidden/>
+              </w:rPr>
+              <w:fldChar w:fldCharType="begin"/>
+            </w:r>
+            <w:r>
+              <w:rPr>
+                <w:noProof/>
+                <w:webHidden/>
+              </w:rPr>
+              <w:instrText xml:space="preserve"> PAGEREF _Toc216250635 \h </w:instrText>
+            </w:r>
+            <w:r>
+              <w:rPr>
+                <w:noProof/>
+                <w:webHidden/>
+              </w:rPr>
+            </w:r>
+            <w:r>
+              <w:rPr>
+                <w:noProof/>
+                <w:webHidden/>
+              </w:rPr>
+              <w:fldChar w:fldCharType="separate"/>
+            </w:r>
+            <w:r>
+              <w:rPr>
+                <w:noProof/>
+                <w:webHidden/>
+              </w:rPr>
+              <w:t>35</w:t>
+            </w:r>
+            <w:r>
+              <w:rPr>
+                <w:noProof/>
+                <w:webHidden/>
+              </w:rPr>
+              <w:fldChar w:fldCharType="end"/>
+            </w:r>
+          </w:hyperlink>
+        </w:p>
+        <w:p>
+          <w:pPr>
+            <w:pStyle w:val="Sumrio3"/>
+            <w:tabs>
+              <w:tab w:val="right" w:leader="dot" w:pos="9061"/>
+            </w:tabs>
+            <w:rPr>
+              <w:rFonts w:asciiTheme="minorHAnsi" w:eastAsiaTheme="minorEastAsia" w:hAnsiTheme="minorHAnsi"/>
+              <w:noProof/>
+              <w:color w:val="auto"/>
+              <w:szCs w:val="24"/>
+              <w:lang w:eastAsia="pt-BR"/>
+            </w:rPr>
+          </w:pPr>
+          <w:hyperlink w:anchor="_Toc216250636" w:history="1">
+            <w:r>
+              <w:rPr>
+                <w:rStyle w:val="Hyperlink"/>
+                <w:b/>
+                <w:bCs/>
+                <w:noProof/>
+              </w:rPr>
+              <w:t>2.9.3 Projeto de Banco de Dados - Físico</w:t>
+            </w:r>
+            <w:r>
+              <w:rPr>
+                <w:noProof/>
+                <w:webHidden/>
+              </w:rPr>
+              <w:tab/>
+            </w:r>
+            <w:r>
+              <w:rPr>
+                <w:noProof/>
+                <w:webHidden/>
+              </w:rPr>
+              <w:fldChar w:fldCharType="begin"/>
+            </w:r>
+            <w:r>
+              <w:rPr>
+                <w:noProof/>
+                <w:webHidden/>
+              </w:rPr>
+              <w:instrText xml:space="preserve"> PAGEREF _Toc216250636 \h </w:instrText>
+            </w:r>
+            <w:r>
+              <w:rPr>
+                <w:noProof/>
+                <w:webHidden/>
+              </w:rPr>
+            </w:r>
+            <w:r>
+              <w:rPr>
+                <w:noProof/>
+                <w:webHidden/>
+              </w:rPr>
+              <w:fldChar w:fldCharType="separate"/>
+            </w:r>
+            <w:r>
+              <w:rPr>
+                <w:noProof/>
+                <w:webHidden/>
+              </w:rPr>
+              <w:t>36</w:t>
+            </w:r>
+            <w:r>
+              <w:rPr>
+                <w:noProof/>
                 <w:webHidden/>
               </w:rPr>
               <w:fldChar w:fldCharType="end"/>
@@ -2436,7 +2646,7 @@
               <w:lang w:eastAsia="pt-BR"/>
             </w:rPr>
           </w:pPr>
-          <w:hyperlink w:anchor="_Toc214640939" w:history="1">
+          <w:hyperlink w:anchor="_Toc216250637" w:history="1">
             <w:r>
               <w:rPr>
                 <w:rStyle w:val="Hyperlink"/>
@@ -2445,7 +2655,7 @@
                 <w:bCs/>
                 <w:noProof/>
               </w:rPr>
-              <w:t>3.1 Ideia/Aplicação</w:t>
+              <w:t>2.10 Metodologia Ágil</w:t>
             </w:r>
             <w:r>
               <w:rPr>
@@ -2466,7 +2676,7 @@
                 <w:noProof/>
                 <w:webHidden/>
               </w:rPr>
-              <w:instrText xml:space="preserve"> PAGEREF _Toc214640939 \h </w:instrText>
+              <w:instrText xml:space="preserve"> PAGEREF _Toc216250637 \h </w:instrText>
             </w:r>
             <w:r>
               <w:rPr>
@@ -2486,11 +2696,73 @@
                 <w:noProof/>
                 <w:webHidden/>
               </w:rPr>
-              <w:t>36</w:t>
-            </w:r>
-            <w:r>
-              <w:rPr>
-                <w:noProof/>
+              <w:t>37</w:t>
+            </w:r>
+            <w:r>
+              <w:rPr>
+                <w:noProof/>
+                <w:webHidden/>
+              </w:rPr>
+              <w:fldChar w:fldCharType="end"/>
+            </w:r>
+          </w:hyperlink>
+        </w:p>
+        <w:p>
+          <w:pPr>
+            <w:pStyle w:val="Sumrio1"/>
+            <w:rPr>
+              <w:rFonts w:asciiTheme="minorHAnsi" w:eastAsiaTheme="minorEastAsia" w:hAnsiTheme="minorHAnsi"/>
+              <w:b w:val="0"/>
+              <w:bCs w:val="0"/>
+              <w:color w:val="auto"/>
+              <w:szCs w:val="24"/>
+              <w:lang w:eastAsia="pt-BR"/>
+            </w:rPr>
+          </w:pPr>
+          <w:hyperlink w:anchor="_Toc216250638" w:history="1">
+            <w:r>
+              <w:rPr>
+                <w:rStyle w:val="Hyperlink"/>
+              </w:rPr>
+              <w:t>3 FUNDAMENTAÇÃO TEÓRICA</w:t>
+            </w:r>
+            <w:r>
+              <w:rPr>
+                <w:webHidden/>
+              </w:rPr>
+              <w:tab/>
+            </w:r>
+            <w:r>
+              <w:rPr>
+                <w:webHidden/>
+              </w:rPr>
+              <w:fldChar w:fldCharType="begin"/>
+            </w:r>
+            <w:r>
+              <w:rPr>
+                <w:webHidden/>
+              </w:rPr>
+              <w:instrText xml:space="preserve"> PAGEREF _Toc216250638 \h </w:instrText>
+            </w:r>
+            <w:r>
+              <w:rPr>
+                <w:webHidden/>
+              </w:rPr>
+            </w:r>
+            <w:r>
+              <w:rPr>
+                <w:webHidden/>
+              </w:rPr>
+              <w:fldChar w:fldCharType="separate"/>
+            </w:r>
+            <w:r>
+              <w:rPr>
+                <w:webHidden/>
+              </w:rPr>
+              <w:t>38</w:t>
+            </w:r>
+            <w:r>
+              <w:rPr>
                 <w:webHidden/>
               </w:rPr>
               <w:fldChar w:fldCharType="end"/>
@@ -2511,7 +2783,7 @@
               <w:lang w:eastAsia="pt-BR"/>
             </w:rPr>
           </w:pPr>
-          <w:hyperlink w:anchor="_Toc214640940" w:history="1">
+          <w:hyperlink w:anchor="_Toc216250639" w:history="1">
             <w:r>
               <w:rPr>
                 <w:rStyle w:val="Hyperlink"/>
@@ -2520,6 +2792,81 @@
                 <w:bCs/>
                 <w:noProof/>
               </w:rPr>
+              <w:t>3.1 Ideia/Aplicação</w:t>
+            </w:r>
+            <w:r>
+              <w:rPr>
+                <w:noProof/>
+                <w:webHidden/>
+              </w:rPr>
+              <w:tab/>
+            </w:r>
+            <w:r>
+              <w:rPr>
+                <w:noProof/>
+                <w:webHidden/>
+              </w:rPr>
+              <w:fldChar w:fldCharType="begin"/>
+            </w:r>
+            <w:r>
+              <w:rPr>
+                <w:noProof/>
+                <w:webHidden/>
+              </w:rPr>
+              <w:instrText xml:space="preserve"> PAGEREF _Toc216250639 \h </w:instrText>
+            </w:r>
+            <w:r>
+              <w:rPr>
+                <w:noProof/>
+                <w:webHidden/>
+              </w:rPr>
+            </w:r>
+            <w:r>
+              <w:rPr>
+                <w:noProof/>
+                <w:webHidden/>
+              </w:rPr>
+              <w:fldChar w:fldCharType="separate"/>
+            </w:r>
+            <w:r>
+              <w:rPr>
+                <w:noProof/>
+                <w:webHidden/>
+              </w:rPr>
+              <w:t>40</w:t>
+            </w:r>
+            <w:r>
+              <w:rPr>
+                <w:noProof/>
+                <w:webHidden/>
+              </w:rPr>
+              <w:fldChar w:fldCharType="end"/>
+            </w:r>
+          </w:hyperlink>
+        </w:p>
+        <w:p>
+          <w:pPr>
+            <w:pStyle w:val="Sumrio2"/>
+            <w:tabs>
+              <w:tab w:val="right" w:leader="dot" w:pos="9061"/>
+            </w:tabs>
+            <w:rPr>
+              <w:rFonts w:asciiTheme="minorHAnsi" w:eastAsiaTheme="minorEastAsia" w:hAnsiTheme="minorHAnsi"/>
+              <w:noProof/>
+              <w:color w:val="auto"/>
+              <w:szCs w:val="24"/>
+              <w:lang w:eastAsia="pt-BR"/>
+            </w:rPr>
+          </w:pPr>
+          <w:hyperlink w:anchor="_Toc216250640" w:history="1">
+            <w:r>
+              <w:rPr>
+                <w:rStyle w:val="Hyperlink"/>
+                <w:rFonts w:cs="Arial"/>
+                <w:b/>
+                <w:bCs/>
+                <w:noProof/>
+              </w:rPr>
               <w:t>3.2 Enem</w:t>
             </w:r>
             <w:r>
@@ -2541,7 +2888,7 @@
                 <w:noProof/>
                 <w:webHidden/>
               </w:rPr>
-              <w:instrText xml:space="preserve"> PAGEREF _Toc214640940 \h </w:instrText>
+              <w:instrText xml:space="preserve"> PAGEREF _Toc216250640 \h </w:instrText>
             </w:r>
             <w:r>
               <w:rPr>
@@ -2561,7 +2908,7 @@
                 <w:noProof/>
                 <w:webHidden/>
               </w:rPr>
-              <w:t>37</w:t>
+              <w:t>41</w:t>
             </w:r>
             <w:r>
               <w:rPr>
@@ -2586,7 +2933,7 @@
               <w:lang w:eastAsia="pt-BR"/>
             </w:rPr>
           </w:pPr>
-          <w:hyperlink w:anchor="_Toc214640941" w:history="1">
+          <w:hyperlink w:anchor="_Toc216250641" w:history="1">
             <w:r>
               <w:rPr>
                 <w:rStyle w:val="Hyperlink"/>
@@ -2615,7 +2962,7 @@
                 <w:noProof/>
                 <w:webHidden/>
               </w:rPr>
-              <w:instrText xml:space="preserve"> PAGEREF _Toc214640941 \h </w:instrText>
+              <w:instrText xml:space="preserve"> PAGEREF _Toc216250641 \h </w:instrText>
             </w:r>
             <w:r>
               <w:rPr>
@@ -2635,7 +2982,7 @@
                 <w:noProof/>
                 <w:webHidden/>
               </w:rPr>
-              <w:t>38</w:t>
+              <w:t>42</w:t>
             </w:r>
             <w:r>
               <w:rPr>
@@ -2660,7 +3007,7 @@
               <w:lang w:eastAsia="pt-BR"/>
             </w:rPr>
           </w:pPr>
-          <w:hyperlink w:anchor="_Toc214640942" w:history="1">
+          <w:hyperlink w:anchor="_Toc216250642" w:history="1">
             <w:r>
               <w:rPr>
                 <w:rStyle w:val="Hyperlink"/>
@@ -2689,7 +3036,7 @@
                 <w:noProof/>
                 <w:webHidden/>
               </w:rPr>
-              <w:instrText xml:space="preserve"> PAGEREF _Toc214640942 \h </w:instrText>
+              <w:instrText xml:space="preserve"> PAGEREF _Toc216250642 \h </w:instrText>
             </w:r>
             <w:r>
               <w:rPr>
@@ -2709,7 +3056,7 @@
                 <w:noProof/>
                 <w:webHidden/>
               </w:rPr>
-              <w:t>39</w:t>
+              <w:t>43</w:t>
             </w:r>
             <w:r>
               <w:rPr>
@@ -2734,7 +3081,7 @@
               <w:lang w:eastAsia="pt-BR"/>
             </w:rPr>
           </w:pPr>
-          <w:hyperlink w:anchor="_Toc214640943" w:history="1">
+          <w:hyperlink w:anchor="_Toc216250643" w:history="1">
             <w:r>
               <w:rPr>
                 <w:rStyle w:val="Hyperlink"/>
@@ -2763,7 +3110,7 @@
                 <w:noProof/>
                 <w:webHidden/>
               </w:rPr>
-              <w:instrText xml:space="preserve"> PAGEREF _Toc214640943 \h </w:instrText>
+              <w:instrText xml:space="preserve"> PAGEREF _Toc216250643 \h </w:instrText>
             </w:r>
             <w:r>
               <w:rPr>
@@ -2783,7 +3130,7 @@
                 <w:noProof/>
                 <w:webHidden/>
               </w:rPr>
-              <w:t>40</w:t>
+              <w:t>44</w:t>
             </w:r>
             <w:r>
               <w:rPr>
@@ -2808,7 +3155,7 @@
               <w:lang w:eastAsia="pt-BR"/>
             </w:rPr>
           </w:pPr>
-          <w:hyperlink w:anchor="_Toc214640944" w:history="1">
+          <w:hyperlink w:anchor="_Toc216250644" w:history="1">
             <w:r>
               <w:rPr>
                 <w:rStyle w:val="Hyperlink"/>
@@ -2838,7 +3185,7 @@
                 <w:noProof/>
                 <w:webHidden/>
               </w:rPr>
-              <w:instrText xml:space="preserve"> PAGEREF _Toc214640944 \h </w:instrText>
+              <w:instrText xml:space="preserve"> PAGEREF _Toc216250644 \h </w:instrText>
             </w:r>
             <w:r>
               <w:rPr>
@@ -2858,7 +3205,7 @@
                 <w:noProof/>
                 <w:webHidden/>
               </w:rPr>
-              <w:t>41</w:t>
+              <w:t>45</w:t>
             </w:r>
             <w:r>
               <w:rPr>
@@ -2883,7 +3230,7 @@
               <w:lang w:eastAsia="pt-BR"/>
             </w:rPr>
           </w:pPr>
-          <w:hyperlink w:anchor="_Toc214640945" w:history="1">
+          <w:hyperlink w:anchor="_Toc216250645" w:history="1">
             <w:r>
               <w:rPr>
                 <w:rStyle w:val="Hyperlink"/>
@@ -2913,7 +3260,7 @@
                 <w:noProof/>
                 <w:webHidden/>
               </w:rPr>
-              <w:instrText xml:space="preserve"> PAGEREF _Toc214640945 \h </w:instrText>
+              <w:instrText xml:space="preserve"> PAGEREF _Toc216250645 \h </w:instrText>
             </w:r>
             <w:r>
               <w:rPr>
@@ -2933,7 +3280,7 @@
                 <w:noProof/>
                 <w:webHidden/>
               </w:rPr>
-              <w:t>43</w:t>
+              <w:t>47</w:t>
             </w:r>
             <w:r>
               <w:rPr>
@@ -2958,7 +3305,7 @@
               <w:lang w:eastAsia="pt-BR"/>
             </w:rPr>
           </w:pPr>
-          <w:hyperlink w:anchor="_Toc214640946" w:history="1">
+          <w:hyperlink w:anchor="_Toc216250646" w:history="1">
             <w:r>
               <w:rPr>
                 <w:rStyle w:val="Hyperlink"/>
@@ -2987,7 +3334,7 @@
                 <w:noProof/>
                 <w:webHidden/>
               </w:rPr>
-              <w:instrText xml:space="preserve"> PAGEREF _Toc214640946 \h </w:instrText>
+              <w:instrText xml:space="preserve"> PAGEREF _Toc216250646 \h </w:instrText>
             </w:r>
             <w:r>
               <w:rPr>
@@ -3007,7 +3354,7 @@
                 <w:noProof/>
                 <w:webHidden/>
               </w:rPr>
-              <w:t>44</w:t>
+              <w:t>48</w:t>
             </w:r>
             <w:r>
               <w:rPr>
@@ -3032,7 +3379,7 @@
               <w:lang w:eastAsia="pt-BR"/>
             </w:rPr>
           </w:pPr>
-          <w:hyperlink w:anchor="_Toc214640947" w:history="1">
+          <w:hyperlink w:anchor="_Toc216250647" w:history="1">
             <w:r>
               <w:rPr>
                 <w:rStyle w:val="Hyperlink"/>
@@ -3062,7 +3409,7 @@
                 <w:noProof/>
                 <w:webHidden/>
               </w:rPr>
-              <w:instrText xml:space="preserve"> PAGEREF _Toc214640947 \h </w:instrText>
+              <w:instrText xml:space="preserve"> PAGEREF _Toc216250647 \h </w:instrText>
             </w:r>
             <w:r>
               <w:rPr>
@@ -3082,7 +3429,7 @@
                 <w:noProof/>
                 <w:webHidden/>
               </w:rPr>
-              <w:t>45</w:t>
+              <w:t>49</w:t>
             </w:r>
             <w:r>
               <w:rPr>
@@ -3107,7 +3454,7 @@
               <w:lang w:eastAsia="pt-BR"/>
             </w:rPr>
           </w:pPr>
-          <w:hyperlink w:anchor="_Toc214640948" w:history="1">
+          <w:hyperlink w:anchor="_Toc216250648" w:history="1">
             <w:r>
               <w:rPr>
                 <w:rStyle w:val="Hyperlink"/>
@@ -3137,7 +3484,7 @@
                 <w:noProof/>
                 <w:webHidden/>
               </w:rPr>
-              <w:instrText xml:space="preserve"> PAGEREF _Toc214640948 \h </w:instrText>
+              <w:instrText xml:space="preserve"> PAGEREF _Toc216250648 \h </w:instrText>
             </w:r>
             <w:r>
               <w:rPr>
@@ -3157,7 +3504,7 @@
                 <w:noProof/>
                 <w:webHidden/>
               </w:rPr>
-              <w:t>47</w:t>
+              <w:t>51</w:t>
             </w:r>
             <w:r>
               <w:rPr>
@@ -3180,7 +3527,7 @@
               <w:lang w:eastAsia="pt-BR"/>
             </w:rPr>
           </w:pPr>
-          <w:hyperlink w:anchor="_Toc214640949" w:history="1">
+          <w:hyperlink w:anchor="_Toc216250649" w:history="1">
             <w:r>
               <w:rPr>
                 <w:rStyle w:val="Hyperlink"/>
@@ -3203,7 +3550,7 @@
               <w:rPr>
                 <w:webHidden/>
               </w:rPr>
-              <w:instrText xml:space="preserve"> PAGEREF _Toc214640949 \h </w:instrText>
+              <w:instrText xml:space="preserve"> PAGEREF _Toc216250649 \h </w:instrText>
             </w:r>
             <w:r>
               <w:rPr>
@@ -3220,7 +3567,7 @@
               <w:rPr>
                 <w:webHidden/>
               </w:rPr>
-              <w:t>49</w:t>
+              <w:t>53</w:t>
             </w:r>
             <w:r>
               <w:rPr>
@@ -3242,7 +3589,7 @@
               <w:lang w:eastAsia="pt-BR"/>
             </w:rPr>
           </w:pPr>
-          <w:hyperlink w:anchor="_Toc214640950" w:history="1">
+          <w:hyperlink w:anchor="_Toc216250650" w:history="1">
             <w:r>
               <w:rPr>
                 <w:rStyle w:val="Hyperlink"/>
@@ -3265,7 +3612,7 @@
               <w:rPr>
                 <w:webHidden/>
               </w:rPr>
-              <w:instrText xml:space="preserve"> PAGEREF _Toc214640950 \h </w:instrText>
+              <w:instrText xml:space="preserve"> PAGEREF _Toc216250650 \h </w:instrText>
             </w:r>
             <w:r>
               <w:rPr>
@@ -3282,7 +3629,7 @@
               <w:rPr>
                 <w:webHidden/>
               </w:rPr>
-              <w:t>50</w:t>
+              <w:t>54</w:t>
             </w:r>
             <w:r>
               <w:rPr>
@@ -3304,7 +3651,7 @@
               <w:lang w:eastAsia="pt-BR"/>
             </w:rPr>
           </w:pPr>
-          <w:hyperlink w:anchor="_Toc214640951" w:history="1">
+          <w:hyperlink w:anchor="_Toc216250651" w:history="1">
             <w:r>
               <w:rPr>
                 <w:rStyle w:val="Hyperlink"/>
@@ -3327,7 +3674,7 @@
               <w:rPr>
                 <w:webHidden/>
               </w:rPr>
-              <w:instrText xml:space="preserve"> PAGEREF _Toc214640951 \h </w:instrText>
+              <w:instrText xml:space="preserve"> PAGEREF _Toc216250651 \h </w:instrText>
             </w:r>
             <w:r>
               <w:rPr>
@@ -3344,7 +3691,7 @@
               <w:rPr>
                 <w:webHidden/>
               </w:rPr>
-              <w:t>63</w:t>
+              <w:t>67</w:t>
             </w:r>
             <w:r>
               <w:rPr>
@@ -3367,27 +3714,6 @@
     </w:sdt>
     <w:p>
       <w:pPr>
-        <w:pStyle w:val="CabealhodoSumrio"/>
-        <w:numPr>
-          <w:ilvl w:val="0"/>
-          <w:numId w:val="0"/>
-        </w:numPr>
-        <w:ind w:left="227" w:hanging="227"/>
-      </w:pPr>
-    </w:p>
-    <w:p>
-      <w:pPr>
-        <w:spacing w:after="0" w:line="240" w:lineRule="auto"/>
-        <w:contextualSpacing/>
-        <w:jc w:val="center"/>
-        <w:rPr>
-          <w:b/>
-          <w:bCs/>
-        </w:rPr>
-      </w:pPr>
-    </w:p>
-    <w:p>
-      <w:pPr>
         <w:spacing w:after="0" w:line="240" w:lineRule="auto"/>
         <w:contextualSpacing/>
         <w:jc w:val="left"/>
@@ -3426,7 +3752,7 @@
         <w:contextualSpacing w:val="0"/>
       </w:pPr>
       <w:bookmarkStart w:id="0" w:name="_Toc214634581"/>
-      <w:bookmarkStart w:id="1" w:name="_Toc214640915"/>
+      <w:bookmarkStart w:id="1" w:name="_Toc216250611"/>
       <w:r>
         <w:lastRenderedPageBreak/>
         <w:t xml:space="preserve">1 </w:t>
@@ -3584,7 +3910,7 @@
         </w:rPr>
       </w:pPr>
       <w:bookmarkStart w:id="2" w:name="_Toc214634582"/>
-      <w:bookmarkStart w:id="3" w:name="_Toc214640916"/>
+      <w:bookmarkStart w:id="3" w:name="_Toc216250612"/>
       <w:r>
         <w:rPr>
           <w:rFonts w:ascii="Arial" w:hAnsi="Arial" w:cs="Arial"/>
@@ -3665,7 +3991,7 @@
         </w:rPr>
       </w:pPr>
       <w:bookmarkStart w:id="4" w:name="_Toc214634583"/>
-      <w:bookmarkStart w:id="5" w:name="_Toc214640917"/>
+      <w:bookmarkStart w:id="5" w:name="_Toc216250613"/>
       <w:r>
         <w:rPr>
           <w:rFonts w:ascii="Arial" w:hAnsi="Arial" w:cs="Arial"/>
@@ -4243,7 +4569,7 @@
         </w:rPr>
       </w:pPr>
       <w:bookmarkStart w:id="6" w:name="_Toc214634584"/>
-      <w:bookmarkStart w:id="7" w:name="_Toc214640918"/>
+      <w:bookmarkStart w:id="7" w:name="_Toc216250614"/>
       <w:r>
         <w:rPr>
           <w:rFonts w:ascii="Arial" w:hAnsi="Arial" w:cs="Arial"/>
@@ -4659,7 +4985,7 @@
         </w:rPr>
       </w:pPr>
       <w:bookmarkStart w:id="8" w:name="_Toc214634585"/>
-      <w:bookmarkStart w:id="9" w:name="_Toc214640919"/>
+      <w:bookmarkStart w:id="9" w:name="_Toc216250615"/>
       <w:r>
         <w:rPr>
           <w:b/>
@@ -5125,7 +5451,7 @@
         </w:rPr>
       </w:pPr>
       <w:bookmarkStart w:id="10" w:name="_Toc214634586"/>
-      <w:bookmarkStart w:id="11" w:name="_Toc214640920"/>
+      <w:bookmarkStart w:id="11" w:name="_Toc216250616"/>
       <w:r>
         <w:rPr>
           <w:b/>
@@ -5582,7 +5908,7 @@
         <w:contextualSpacing w:val="0"/>
       </w:pPr>
       <w:bookmarkStart w:id="12" w:name="_Toc214634587"/>
-      <w:bookmarkStart w:id="13" w:name="_Toc214640921"/>
+      <w:bookmarkStart w:id="13" w:name="_Toc216250617"/>
       <w:r>
         <w:lastRenderedPageBreak/>
         <w:t xml:space="preserve">2 </w:t>
@@ -5691,7 +6017,7 @@
         </w:rPr>
       </w:pPr>
       <w:bookmarkStart w:id="14" w:name="_Toc214634588"/>
-      <w:bookmarkStart w:id="15" w:name="_Toc214640922"/>
+      <w:bookmarkStart w:id="15" w:name="_Toc216250618"/>
       <w:r>
         <w:rPr>
           <w:rFonts w:ascii="Arial" w:hAnsi="Arial" w:cs="Arial"/>
@@ -5742,8 +6068,18 @@
           <w:color w:val="0D0D0D" w:themeColor="text1" w:themeTint="F2"/>
           <w:szCs w:val="24"/>
         </w:rPr>
-        <w:t>O processo para descobrir esses requisitos é chamado engenharia de requisitos (RE, do inglês requirements</w:t>
-      </w:r>
+        <w:t xml:space="preserve">O processo para descobrir esses requisitos é chamado engenharia de requisitos (RE, do inglês </w:t>
+      </w:r>
+      <w:proofErr w:type="spellStart"/>
+      <w:r>
+        <w:rPr>
+          <w:rFonts w:cs="Arial"/>
+          <w:color w:val="0D0D0D" w:themeColor="text1" w:themeTint="F2"/>
+          <w:szCs w:val="24"/>
+        </w:rPr>
+        <w:t>requirements</w:t>
+      </w:r>
+      <w:proofErr w:type="spellEnd"/>
       <w:r>
         <w:rPr>
           <w:rFonts w:cs="Arial"/>
@@ -5752,13 +6088,23 @@
         </w:rPr>
         <w:t xml:space="preserve"> </w:t>
       </w:r>
-      <w:r>
-        <w:rPr>
-          <w:rFonts w:cs="Arial"/>
-          <w:color w:val="0D0D0D" w:themeColor="text1" w:themeTint="F2"/>
-          <w:szCs w:val="24"/>
-        </w:rPr>
-        <w:t xml:space="preserve">engineering), </w:t>
+      <w:proofErr w:type="spellStart"/>
+      <w:r>
+        <w:rPr>
+          <w:rFonts w:cs="Arial"/>
+          <w:color w:val="0D0D0D" w:themeColor="text1" w:themeTint="F2"/>
+          <w:szCs w:val="24"/>
+        </w:rPr>
+        <w:t>engineering</w:t>
+      </w:r>
+      <w:proofErr w:type="spellEnd"/>
+      <w:r>
+        <w:rPr>
+          <w:rFonts w:cs="Arial"/>
+          <w:color w:val="0D0D0D" w:themeColor="text1" w:themeTint="F2"/>
+          <w:szCs w:val="24"/>
+        </w:rPr>
+        <w:t xml:space="preserve">), </w:t>
       </w:r>
       <w:r>
         <w:rPr>
@@ -5951,7 +6297,7 @@
         </w:rPr>
       </w:pPr>
       <w:bookmarkStart w:id="16" w:name="_Toc214634589"/>
-      <w:bookmarkStart w:id="17" w:name="_Toc214640923"/>
+      <w:bookmarkStart w:id="17" w:name="_Toc216250619"/>
       <w:r>
         <w:rPr>
           <w:rFonts w:ascii="Arial" w:hAnsi="Arial" w:cs="Arial"/>
@@ -6068,7 +6414,7 @@
           <w:szCs w:val="24"/>
         </w:rPr>
       </w:pPr>
-      <w:bookmarkStart w:id="18" w:name="_Toc214640924"/>
+      <w:bookmarkStart w:id="18" w:name="_Toc216250620"/>
       <w:r>
         <w:rPr>
           <w:b/>
@@ -6933,7 +7279,15 @@
               <w:spacing w:line="240" w:lineRule="auto"/>
             </w:pPr>
             <w:r>
-              <w:t>Tela exibirá livros, PDFs e textos digitais com opção de pesquisa e filtros por tema ou tipo. O usuário poderá visualizar o conteúdo na própria tela ou baixar o material.</w:t>
+              <w:t xml:space="preserve">Tela exibirá livros, </w:t>
+            </w:r>
+            <w:proofErr w:type="spellStart"/>
+            <w:r>
+              <w:t>PDFs</w:t>
+            </w:r>
+            <w:proofErr w:type="spellEnd"/>
+            <w:r>
+              <w:t xml:space="preserve"> e textos digitais com opção de pesquisa e filtros por tema ou tipo. O usuário poderá visualizar o conteúdo na própria tela ou baixar o material.</w:t>
             </w:r>
           </w:p>
         </w:tc>
@@ -7105,7 +7459,7 @@
         </w:rPr>
       </w:pPr>
       <w:bookmarkStart w:id="19" w:name="_Toc214634590"/>
-      <w:bookmarkStart w:id="20" w:name="_Toc214640925"/>
+      <w:bookmarkStart w:id="20" w:name="_Toc216250621"/>
       <w:r>
         <w:rPr>
           <w:rFonts w:ascii="Arial" w:hAnsi="Arial" w:cs="Arial"/>
@@ -7344,7 +7698,7 @@
         </w:rPr>
       </w:pPr>
       <w:bookmarkStart w:id="21" w:name="_Toc214634591"/>
-      <w:bookmarkStart w:id="22" w:name="_Toc214640926"/>
+      <w:bookmarkStart w:id="22" w:name="_Toc216250622"/>
       <w:r>
         <w:rPr>
           <w:b/>
@@ -7822,7 +8176,7 @@
         </w:rPr>
       </w:pPr>
       <w:bookmarkStart w:id="23" w:name="_Toc214634592"/>
-      <w:bookmarkStart w:id="24" w:name="_Toc214640927"/>
+      <w:bookmarkStart w:id="24" w:name="_Toc216250623"/>
       <w:r>
         <w:rPr>
           <w:rFonts w:ascii="Arial" w:hAnsi="Arial" w:cs="Arial"/>
@@ -7875,13 +8229,59 @@
         </w:rPr>
         <w:t xml:space="preserve">Linguagem Modelagem Unificada, do inglês </w:t>
       </w:r>
-      <w:r>
-        <w:rPr>
-          <w:rFonts w:cs="Arial"/>
-          <w:color w:val="0D0D0D" w:themeColor="text1" w:themeTint="F2"/>
-          <w:szCs w:val="24"/>
-        </w:rPr>
-        <w:t>Unified Modeling Language) é</w:t>
+      <w:proofErr w:type="spellStart"/>
+      <w:r>
+        <w:rPr>
+          <w:rFonts w:cs="Arial"/>
+          <w:color w:val="0D0D0D" w:themeColor="text1" w:themeTint="F2"/>
+          <w:szCs w:val="24"/>
+        </w:rPr>
+        <w:t>Unified</w:t>
+      </w:r>
+      <w:proofErr w:type="spellEnd"/>
+      <w:r>
+        <w:rPr>
+          <w:rFonts w:cs="Arial"/>
+          <w:color w:val="0D0D0D" w:themeColor="text1" w:themeTint="F2"/>
+          <w:szCs w:val="24"/>
+        </w:rPr>
+        <w:t xml:space="preserve"> </w:t>
+      </w:r>
+      <w:proofErr w:type="spellStart"/>
+      <w:r>
+        <w:rPr>
+          <w:rFonts w:cs="Arial"/>
+          <w:color w:val="0D0D0D" w:themeColor="text1" w:themeTint="F2"/>
+          <w:szCs w:val="24"/>
+        </w:rPr>
+        <w:t>Modeling</w:t>
+      </w:r>
+      <w:proofErr w:type="spellEnd"/>
+      <w:r>
+        <w:rPr>
+          <w:rFonts w:cs="Arial"/>
+          <w:color w:val="0D0D0D" w:themeColor="text1" w:themeTint="F2"/>
+          <w:szCs w:val="24"/>
+        </w:rPr>
+        <w:t xml:space="preserve"> </w:t>
+      </w:r>
+      <w:proofErr w:type="spellStart"/>
+      <w:r>
+        <w:rPr>
+          <w:rFonts w:cs="Arial"/>
+          <w:color w:val="0D0D0D" w:themeColor="text1" w:themeTint="F2"/>
+          <w:szCs w:val="24"/>
+        </w:rPr>
+        <w:t>Language</w:t>
+      </w:r>
+      <w:proofErr w:type="spellEnd"/>
+      <w:r>
+        <w:rPr>
+          <w:rFonts w:cs="Arial"/>
+          <w:color w:val="0D0D0D" w:themeColor="text1" w:themeTint="F2"/>
+          <w:szCs w:val="24"/>
+        </w:rPr>
+        <w:t>) é</w:t>
       </w:r>
       <w:r>
         <w:rPr>
@@ -8028,7 +8428,7 @@
         </w:rPr>
       </w:pPr>
       <w:bookmarkStart w:id="25" w:name="_Toc214634593"/>
-      <w:bookmarkStart w:id="26" w:name="_Toc214640928"/>
+      <w:bookmarkStart w:id="26" w:name="_Toc216250624"/>
       <w:r>
         <w:rPr>
           <w:rFonts w:ascii="Arial" w:hAnsi="Arial" w:cs="Arial"/>
@@ -8190,7 +8590,7 @@
         </w:rPr>
       </w:pPr>
       <w:bookmarkStart w:id="27" w:name="_Toc214634594"/>
-      <w:bookmarkStart w:id="28" w:name="_Toc214640929"/>
+      <w:bookmarkStart w:id="28" w:name="_Toc216250625"/>
       <w:r>
         <w:rPr>
           <w:noProof/>
@@ -8313,7 +8713,7 @@
         </w:rPr>
       </w:pPr>
       <w:bookmarkStart w:id="29" w:name="_Toc214634595"/>
-      <w:bookmarkStart w:id="30" w:name="_Toc214640930"/>
+      <w:bookmarkStart w:id="30" w:name="_Toc216250626"/>
       <w:r>
         <w:rPr>
           <w:rFonts w:ascii="Arial" w:hAnsi="Arial" w:cs="Arial"/>
@@ -8443,7 +8843,7 @@
         </w:rPr>
       </w:pPr>
       <w:bookmarkStart w:id="31" w:name="_Toc214634596"/>
-      <w:bookmarkStart w:id="32" w:name="_Toc214640931"/>
+      <w:bookmarkStart w:id="32" w:name="_Toc216250627"/>
       <w:r>
         <w:rPr>
           <w:b/>
@@ -8482,21 +8882,11 @@
       <w:pPr>
         <w:spacing w:after="0" w:line="240" w:lineRule="auto"/>
         <w:contextualSpacing/>
-        <w:jc w:val="left"/>
-        <w:rPr>
-          <w:b/>
-          <w:bCs/>
-        </w:rPr>
-      </w:pPr>
-    </w:p>
-    <w:p>
-      <w:pPr>
-        <w:spacing w:after="0" w:line="240" w:lineRule="auto"/>
-        <w:contextualSpacing/>
-        <w:jc w:val="left"/>
-        <w:rPr>
-          <w:b/>
-          <w:bCs/>
+        <w:jc w:val="center"/>
+        <w:rPr>
+          <w:b/>
+          <w:bCs/>
+          <w:sz w:val="22"/>
         </w:rPr>
       </w:pPr>
       <w:r>
@@ -8504,10 +8894,18 @@
           <w:noProof/>
         </w:rPr>
         <w:drawing>
-          <wp:inline distT="0" distB="0" distL="0" distR="0" wp14:anchorId="72F935AF" wp14:editId="209EFFE1">
-            <wp:extent cx="5760085" cy="6641465"/>
-            <wp:effectExtent l="0" t="0" r="0" b="6985"/>
-            <wp:docPr id="1604495011" name="Imagem 3"/>
+          <wp:anchor distT="0" distB="0" distL="114300" distR="114300" simplePos="0" relativeHeight="251695104" behindDoc="0" locked="0" layoutInCell="1" allowOverlap="1" wp14:anchorId="0A27DAFE" wp14:editId="27C7C4D4">
+            <wp:simplePos x="0" y="0"/>
+            <wp:positionH relativeFrom="column">
+              <wp:posOffset>520</wp:posOffset>
+            </wp:positionH>
+            <wp:positionV relativeFrom="paragraph">
+              <wp:posOffset>265455</wp:posOffset>
+            </wp:positionV>
+            <wp:extent cx="5764530" cy="5347970"/>
+            <wp:effectExtent l="0" t="0" r="7620" b="5080"/>
+            <wp:wrapTopAndBottom/>
+            <wp:docPr id="1327660935" name="Imagem 1"/>
             <wp:cNvGraphicFramePr>
               <a:graphicFrameLocks xmlns:a="http://schemas.openxmlformats.org/drawingml/2006/main" noChangeAspect="1"/>
             </wp:cNvGraphicFramePr>
@@ -8515,7 +8913,7 @@
               <a:graphicData uri="http://schemas.openxmlformats.org/drawingml/2006/picture">
                 <pic:pic xmlns:pic="http://schemas.openxmlformats.org/drawingml/2006/picture">
                   <pic:nvPicPr>
-                    <pic:cNvPr id="0" name="Picture 5"/>
+                    <pic:cNvPr id="0" name="Picture 1"/>
                     <pic:cNvPicPr>
                       <a:picLocks noChangeAspect="1" noChangeArrowheads="1"/>
                     </pic:cNvPicPr>
@@ -8536,7 +8934,7 @@
                   <pic:spPr bwMode="auto">
                     <a:xfrm>
                       <a:off x="0" y="0"/>
-                      <a:ext cx="5760085" cy="6641465"/>
+                      <a:ext cx="5764530" cy="5347970"/>
                     </a:xfrm>
                     <a:prstGeom prst="rect">
                       <a:avLst/>
@@ -8549,21 +8947,15 @@
                 </pic:pic>
               </a:graphicData>
             </a:graphic>
-          </wp:inline>
+            <wp14:sizeRelH relativeFrom="margin">
+              <wp14:pctWidth>0</wp14:pctWidth>
+            </wp14:sizeRelH>
+            <wp14:sizeRelV relativeFrom="margin">
+              <wp14:pctHeight>0</wp14:pctHeight>
+            </wp14:sizeRelV>
+          </wp:anchor>
         </w:drawing>
       </w:r>
-    </w:p>
-    <w:p>
-      <w:pPr>
-        <w:spacing w:after="0" w:line="240" w:lineRule="auto"/>
-        <w:contextualSpacing/>
-        <w:jc w:val="center"/>
-        <w:rPr>
-          <w:b/>
-          <w:bCs/>
-          <w:sz w:val="22"/>
-        </w:rPr>
-      </w:pPr>
     </w:p>
     <w:p>
       <w:pPr>
@@ -8626,7 +9018,7 @@
         </w:rPr>
       </w:pPr>
       <w:bookmarkStart w:id="33" w:name="_Toc214634597"/>
-      <w:bookmarkStart w:id="34" w:name="_Toc214640932"/>
+      <w:bookmarkStart w:id="34" w:name="_Toc216250628"/>
       <w:r>
         <w:rPr>
           <w:rFonts w:ascii="Arial" w:hAnsi="Arial" w:cs="Arial"/>
@@ -8742,7 +9134,7 @@
         </w:rPr>
       </w:pPr>
       <w:bookmarkStart w:id="35" w:name="_Toc214634598"/>
-      <w:bookmarkStart w:id="36" w:name="_Toc214640933"/>
+      <w:bookmarkStart w:id="36" w:name="_Toc216250629"/>
       <w:r>
         <w:rPr>
           <w:b/>
@@ -8813,7 +9205,7 @@
         </w:rPr>
       </w:pPr>
       <w:bookmarkStart w:id="37" w:name="_Toc214634599"/>
-      <w:bookmarkStart w:id="38" w:name="_Toc214640934"/>
+      <w:bookmarkStart w:id="38" w:name="_Toc216250630"/>
       <w:r>
         <w:rPr>
           <w:b/>
@@ -8883,7 +9275,7 @@
         </w:rPr>
       </w:pPr>
       <w:bookmarkStart w:id="39" w:name="_Toc214634600"/>
-      <w:bookmarkStart w:id="40" w:name="_Toc214640935"/>
+      <w:bookmarkStart w:id="40" w:name="_Toc216250631"/>
       <w:r>
         <w:rPr>
           <w:b/>
@@ -8962,7 +9354,7 @@
         </w:rPr>
       </w:pPr>
       <w:bookmarkStart w:id="41" w:name="_Toc214634601"/>
-      <w:bookmarkStart w:id="42" w:name="_Toc214640936"/>
+      <w:bookmarkStart w:id="42" w:name="_Toc216250632"/>
       <w:r>
         <w:rPr>
           <w:rFonts w:ascii="Arial" w:hAnsi="Arial" w:cs="Arial"/>
@@ -9153,6 +9545,7 @@
                 <w:color w:val="0D0D0D" w:themeColor="text1" w:themeTint="F2"/>
               </w:rPr>
             </w:pPr>
+            <w:proofErr w:type="spellStart"/>
             <w:r>
               <w:rPr>
                 <w:b/>
@@ -9161,6 +9554,7 @@
               </w:rPr>
               <w:t>Nov</w:t>
             </w:r>
+            <w:proofErr w:type="spellEnd"/>
           </w:p>
         </w:tc>
         <w:tc>
@@ -10235,7 +10629,21 @@
               <w:rPr>
                 <w:color w:val="0D0D0D" w:themeColor="text1" w:themeTint="F2"/>
               </w:rPr>
-              <w:t>1° Pré-apresentação</w:t>
+              <w:t xml:space="preserve">1° </w:t>
+            </w:r>
+            <w:proofErr w:type="spellStart"/>
+            <w:r>
+              <w:rPr>
+                <w:color w:val="0D0D0D" w:themeColor="text1" w:themeTint="F2"/>
+              </w:rPr>
+              <w:t>Pré</w:t>
+            </w:r>
+            <w:proofErr w:type="spellEnd"/>
+            <w:r>
+              <w:rPr>
+                <w:color w:val="0D0D0D" w:themeColor="text1" w:themeTint="F2"/>
+              </w:rPr>
+              <w:t>-apresentação</w:t>
             </w:r>
           </w:p>
         </w:tc>
@@ -10978,6 +11386,145 @@
       </w:tr>
       <w:tr>
         <w:trPr>
+          <w:trHeight w:val="695"/>
+          <w:jc w:val="center"/>
+        </w:trPr>
+        <w:tc>
+          <w:tcPr>
+            <w:tcW w:w="3397" w:type="dxa"/>
+          </w:tcPr>
+          <w:p>
+            <w:pPr>
+              <w:spacing w:line="240" w:lineRule="auto"/>
+              <w:contextualSpacing/>
+              <w:jc w:val="left"/>
+              <w:rPr>
+                <w:color w:val="0D0D0D" w:themeColor="text1" w:themeTint="F2"/>
+              </w:rPr>
+            </w:pPr>
+            <w:r>
+              <w:rPr>
+                <w:color w:val="0D0D0D" w:themeColor="text1" w:themeTint="F2"/>
+              </w:rPr>
+              <w:t>Elaboração do Banco de Dados</w:t>
+            </w:r>
+            <w:r>
+              <w:rPr>
+                <w:color w:val="0D0D0D" w:themeColor="text1" w:themeTint="F2"/>
+              </w:rPr>
+              <w:t xml:space="preserve"> Conceitual e Lógico</w:t>
+            </w:r>
+          </w:p>
+        </w:tc>
+        <w:tc>
+          <w:tcPr>
+            <w:tcW w:w="851" w:type="dxa"/>
+          </w:tcPr>
+          <w:p>
+            <w:pPr>
+              <w:spacing w:line="240" w:lineRule="auto"/>
+              <w:contextualSpacing/>
+              <w:jc w:val="center"/>
+              <w:rPr>
+                <w:color w:val="0D0D0D" w:themeColor="text1" w:themeTint="F2"/>
+              </w:rPr>
+            </w:pPr>
+          </w:p>
+        </w:tc>
+        <w:tc>
+          <w:tcPr>
+            <w:tcW w:w="851" w:type="dxa"/>
+          </w:tcPr>
+          <w:p>
+            <w:pPr>
+              <w:spacing w:line="240" w:lineRule="auto"/>
+              <w:contextualSpacing/>
+              <w:jc w:val="center"/>
+              <w:rPr>
+                <w:color w:val="0D0D0D" w:themeColor="text1" w:themeTint="F2"/>
+              </w:rPr>
+            </w:pPr>
+          </w:p>
+        </w:tc>
+        <w:tc>
+          <w:tcPr>
+            <w:tcW w:w="851" w:type="dxa"/>
+          </w:tcPr>
+          <w:p>
+            <w:pPr>
+              <w:spacing w:line="240" w:lineRule="auto"/>
+              <w:contextualSpacing/>
+              <w:jc w:val="center"/>
+              <w:rPr>
+                <w:noProof/>
+              </w:rPr>
+            </w:pPr>
+          </w:p>
+        </w:tc>
+        <w:tc>
+          <w:tcPr>
+            <w:tcW w:w="851" w:type="dxa"/>
+          </w:tcPr>
+          <w:p>
+            <w:pPr>
+              <w:spacing w:line="240" w:lineRule="auto"/>
+              <w:contextualSpacing/>
+              <w:jc w:val="center"/>
+              <w:rPr>
+                <w:color w:val="0D0D0D" w:themeColor="text1" w:themeTint="F2"/>
+              </w:rPr>
+            </w:pPr>
+            <w:r>
+              <w:rPr>
+                <w:noProof/>
+              </w:rPr>
+              <w:drawing>
+                <wp:inline distT="0" distB="0" distL="0" distR="0" wp14:anchorId="6246336F" wp14:editId="3A30075C">
+                  <wp:extent cx="304800" cy="304800"/>
+                  <wp:effectExtent l="0" t="0" r="0" b="0"/>
+                  <wp:docPr id="1046377359" name="Gráfico 2" descr="Marca de seleção"/>
+                  <wp:cNvGraphicFramePr>
+                    <a:graphicFrameLocks xmlns:a="http://schemas.openxmlformats.org/drawingml/2006/main" noChangeAspect="1"/>
+                  </wp:cNvGraphicFramePr>
+                  <a:graphic xmlns:a="http://schemas.openxmlformats.org/drawingml/2006/main">
+                    <a:graphicData uri="http://schemas.openxmlformats.org/drawingml/2006/picture">
+                      <pic:pic xmlns:pic="http://schemas.openxmlformats.org/drawingml/2006/picture">
+                        <pic:nvPicPr>
+                          <pic:cNvPr id="1671747864" name="Gráfico 1671747864" descr="Marca de seleção"/>
+                          <pic:cNvPicPr/>
+                        </pic:nvPicPr>
+                        <pic:blipFill>
+                          <a:blip r:embed="rId17">
+                            <a:extLst>
+                              <a:ext uri="{96DAC541-7B7A-43D3-8B79-37D633B846F1}">
+                                <asvg:svgBlip xmlns:asvg="http://schemas.microsoft.com/office/drawing/2016/SVG/main" r:embed="rId18"/>
+                              </a:ext>
+                            </a:extLst>
+                          </a:blip>
+                          <a:stretch>
+                            <a:fillRect/>
+                          </a:stretch>
+                        </pic:blipFill>
+                        <pic:spPr>
+                          <a:xfrm>
+                            <a:off x="0" y="0"/>
+                            <a:ext cx="304800" cy="304800"/>
+                          </a:xfrm>
+                          <a:prstGeom prst="rect">
+                            <a:avLst/>
+                          </a:prstGeom>
+                        </pic:spPr>
+                      </pic:pic>
+                    </a:graphicData>
+                  </a:graphic>
+                </wp:inline>
+              </w:drawing>
+            </w:r>
+          </w:p>
+        </w:tc>
+      </w:tr>
+      <w:tr>
+        <w:trPr>
           <w:trHeight w:val="447"/>
           <w:jc w:val="center"/>
         </w:trPr>
@@ -10998,7 +11545,21 @@
               <w:rPr>
                 <w:color w:val="0D0D0D" w:themeColor="text1" w:themeTint="F2"/>
               </w:rPr>
-              <w:t>2° Pré-apresentação</w:t>
+              <w:t xml:space="preserve">2° </w:t>
+            </w:r>
+            <w:proofErr w:type="spellStart"/>
+            <w:r>
+              <w:rPr>
+                <w:color w:val="0D0D0D" w:themeColor="text1" w:themeTint="F2"/>
+              </w:rPr>
+              <w:t>Pré</w:t>
+            </w:r>
+            <w:proofErr w:type="spellEnd"/>
+            <w:r>
+              <w:rPr>
+                <w:color w:val="0D0D0D" w:themeColor="text1" w:themeTint="F2"/>
+              </w:rPr>
+              <w:t>-apresentação</w:t>
             </w:r>
           </w:p>
         </w:tc>
@@ -11248,6 +11809,7 @@
                 <w:color w:val="0D0D0D" w:themeColor="text1" w:themeTint="F2"/>
               </w:rPr>
             </w:pPr>
+            <w:proofErr w:type="spellStart"/>
             <w:r>
               <w:rPr>
                 <w:b/>
@@ -11256,6 +11818,7 @@
               </w:rPr>
               <w:t>Fev</w:t>
             </w:r>
+            <w:proofErr w:type="spellEnd"/>
           </w:p>
         </w:tc>
         <w:tc>
@@ -11348,6 +11911,7 @@
                 <w:color w:val="0D0D0D" w:themeColor="text1" w:themeTint="F2"/>
               </w:rPr>
             </w:pPr>
+            <w:proofErr w:type="spellStart"/>
             <w:r>
               <w:rPr>
                 <w:b/>
@@ -11356,6 +11920,7 @@
               </w:rPr>
               <w:t>Jun</w:t>
             </w:r>
+            <w:proofErr w:type="spellEnd"/>
           </w:p>
         </w:tc>
         <w:tc>
@@ -11406,7 +11971,7 @@
               <w:rPr>
                 <w:color w:val="0D0D0D" w:themeColor="text1" w:themeTint="F2"/>
               </w:rPr>
-              <w:t>Elaboração do Banco de Dados</w:t>
+              <w:t>Elaboração do Sistema</w:t>
             </w:r>
           </w:p>
         </w:tc>
@@ -11538,7 +12103,7 @@
               <w:rPr>
                 <w:color w:val="0D0D0D" w:themeColor="text1" w:themeTint="F2"/>
               </w:rPr>
-              <w:t>Elaboração do Sistema</w:t>
+              <w:t>Elaboração de IA</w:t>
             </w:r>
           </w:p>
         </w:tc>
@@ -11670,8 +12235,22 @@
               <w:rPr>
                 <w:color w:val="0D0D0D" w:themeColor="text1" w:themeTint="F2"/>
               </w:rPr>
-              <w:t>Elaboração de IA</w:t>
-            </w:r>
+              <w:t>Desenvolver Banco de Dados</w:t>
+            </w:r>
+            <w:r>
+              <w:rPr>
+                <w:color w:val="0D0D0D" w:themeColor="text1" w:themeTint="F2"/>
+              </w:rPr>
+              <w:t xml:space="preserve"> </w:t>
+            </w:r>
+            <w:proofErr w:type="spellStart"/>
+            <w:r>
+              <w:rPr>
+                <w:color w:val="0D0D0D" w:themeColor="text1" w:themeTint="F2"/>
+              </w:rPr>
+              <w:t>Fisico</w:t>
+            </w:r>
+            <w:proofErr w:type="spellEnd"/>
           </w:p>
         </w:tc>
         <w:tc>
@@ -11802,7 +12381,7 @@
               <w:rPr>
                 <w:color w:val="0D0D0D" w:themeColor="text1" w:themeTint="F2"/>
               </w:rPr>
-              <w:t>Desenvolver Banco de Dados</w:t>
+              <w:t>Teste de Banco de dados</w:t>
             </w:r>
           </w:p>
         </w:tc>
@@ -11934,7 +12513,7 @@
               <w:rPr>
                 <w:color w:val="0D0D0D" w:themeColor="text1" w:themeTint="F2"/>
               </w:rPr>
-              <w:t>Teste de Banco de dados</w:t>
+              <w:t>Desenvolver IA</w:t>
             </w:r>
           </w:p>
         </w:tc>
@@ -12066,7 +12645,7 @@
               <w:rPr>
                 <w:color w:val="0D0D0D" w:themeColor="text1" w:themeTint="F2"/>
               </w:rPr>
-              <w:t>Desenvolver IA</w:t>
+              <w:t>Teste de IA</w:t>
             </w:r>
           </w:p>
         </w:tc>
@@ -12198,7 +12777,7 @@
               <w:rPr>
                 <w:color w:val="0D0D0D" w:themeColor="text1" w:themeTint="F2"/>
               </w:rPr>
-              <w:t>Teste de IA</w:t>
+              <w:t>Desenvolver sistema</w:t>
             </w:r>
           </w:p>
         </w:tc>
@@ -12330,138 +12909,6 @@
               <w:rPr>
                 <w:color w:val="0D0D0D" w:themeColor="text1" w:themeTint="F2"/>
               </w:rPr>
-              <w:t>Desenvolver sistema</w:t>
-            </w:r>
-          </w:p>
-        </w:tc>
-        <w:tc>
-          <w:tcPr>
-            <w:tcW w:w="837" w:type="dxa"/>
-          </w:tcPr>
-          <w:p>
-            <w:pPr>
-              <w:spacing w:line="240" w:lineRule="auto"/>
-              <w:contextualSpacing/>
-              <w:jc w:val="center"/>
-              <w:rPr>
-                <w:color w:val="0D0D0D" w:themeColor="text1" w:themeTint="F2"/>
-              </w:rPr>
-            </w:pPr>
-          </w:p>
-        </w:tc>
-        <w:tc>
-          <w:tcPr>
-            <w:tcW w:w="837" w:type="dxa"/>
-          </w:tcPr>
-          <w:p>
-            <w:pPr>
-              <w:spacing w:line="240" w:lineRule="auto"/>
-              <w:contextualSpacing/>
-              <w:jc w:val="center"/>
-              <w:rPr>
-                <w:color w:val="0D0D0D" w:themeColor="text1" w:themeTint="F2"/>
-              </w:rPr>
-            </w:pPr>
-          </w:p>
-        </w:tc>
-        <w:tc>
-          <w:tcPr>
-            <w:tcW w:w="837" w:type="dxa"/>
-          </w:tcPr>
-          <w:p>
-            <w:pPr>
-              <w:spacing w:line="240" w:lineRule="auto"/>
-              <w:contextualSpacing/>
-              <w:jc w:val="center"/>
-              <w:rPr>
-                <w:noProof/>
-              </w:rPr>
-            </w:pPr>
-          </w:p>
-        </w:tc>
-        <w:tc>
-          <w:tcPr>
-            <w:tcW w:w="837" w:type="dxa"/>
-          </w:tcPr>
-          <w:p>
-            <w:pPr>
-              <w:spacing w:line="240" w:lineRule="auto"/>
-              <w:contextualSpacing/>
-              <w:jc w:val="center"/>
-              <w:rPr>
-                <w:color w:val="0D0D0D" w:themeColor="text1" w:themeTint="F2"/>
-              </w:rPr>
-            </w:pPr>
-          </w:p>
-        </w:tc>
-        <w:tc>
-          <w:tcPr>
-            <w:tcW w:w="830" w:type="dxa"/>
-          </w:tcPr>
-          <w:p>
-            <w:pPr>
-              <w:spacing w:line="240" w:lineRule="auto"/>
-              <w:contextualSpacing/>
-              <w:jc w:val="center"/>
-              <w:rPr>
-                <w:color w:val="0D0D0D" w:themeColor="text1" w:themeTint="F2"/>
-              </w:rPr>
-            </w:pPr>
-          </w:p>
-        </w:tc>
-        <w:tc>
-          <w:tcPr>
-            <w:tcW w:w="832" w:type="dxa"/>
-          </w:tcPr>
-          <w:p>
-            <w:pPr>
-              <w:spacing w:line="240" w:lineRule="auto"/>
-              <w:contextualSpacing/>
-              <w:jc w:val="center"/>
-              <w:rPr>
-                <w:color w:val="0D0D0D" w:themeColor="text1" w:themeTint="F2"/>
-              </w:rPr>
-            </w:pPr>
-          </w:p>
-        </w:tc>
-        <w:tc>
-          <w:tcPr>
-            <w:tcW w:w="794" w:type="dxa"/>
-          </w:tcPr>
-          <w:p>
-            <w:pPr>
-              <w:spacing w:line="240" w:lineRule="auto"/>
-              <w:contextualSpacing/>
-              <w:jc w:val="center"/>
-              <w:rPr>
-                <w:color w:val="0D0D0D" w:themeColor="text1" w:themeTint="F2"/>
-              </w:rPr>
-            </w:pPr>
-          </w:p>
-        </w:tc>
-      </w:tr>
-      <w:tr>
-        <w:trPr>
-          <w:trHeight w:val="447"/>
-          <w:jc w:val="center"/>
-        </w:trPr>
-        <w:tc>
-          <w:tcPr>
-            <w:tcW w:w="3257" w:type="dxa"/>
-          </w:tcPr>
-          <w:p>
-            <w:pPr>
-              <w:spacing w:line="240" w:lineRule="auto"/>
-              <w:contextualSpacing/>
-              <w:jc w:val="left"/>
-              <w:rPr>
-                <w:color w:val="0D0D0D" w:themeColor="text1" w:themeTint="F2"/>
-              </w:rPr>
-            </w:pPr>
-            <w:r>
-              <w:rPr>
-                <w:color w:val="0D0D0D" w:themeColor="text1" w:themeTint="F2"/>
-              </w:rPr>
               <w:t>Teste de sistema</w:t>
             </w:r>
           </w:p>
@@ -12784,8 +13231,7 @@
           <w:szCs w:val="24"/>
         </w:rPr>
       </w:pPr>
-      <w:bookmarkStart w:id="43" w:name="_Toc214634602"/>
-      <w:bookmarkStart w:id="44" w:name="_Toc214640937"/>
+      <w:bookmarkStart w:id="43" w:name="_Toc216250633"/>
       <w:r>
         <w:rPr>
           <w:rFonts w:ascii="Arial" w:hAnsi="Arial" w:cs="Arial"/>
@@ -12807,10 +13253,526 @@
           <w:sz w:val="24"/>
           <w:szCs w:val="24"/>
         </w:rPr>
+        <w:t>Projeto de Banco de Dados</w:t>
+      </w:r>
+      <w:bookmarkEnd w:id="43"/>
+    </w:p>
+    <w:p>
+      <w:pPr>
+        <w:spacing w:after="0"/>
+        <w:ind w:firstLine="709"/>
+        <w:rPr>
+          <w:rFonts w:cs="Arial"/>
+          <w:b/>
+          <w:bCs/>
+          <w:color w:val="EE0000"/>
+          <w:szCs w:val="24"/>
+        </w:rPr>
+      </w:pPr>
+      <w:r>
+        <w:rPr>
+          <w:rFonts w:cs="Arial"/>
+          <w:b/>
+          <w:bCs/>
+          <w:color w:val="EE0000"/>
+          <w:szCs w:val="24"/>
+        </w:rPr>
+        <w:t>A</w:t>
+      </w:r>
+      <w:r>
+        <w:rPr>
+          <w:rFonts w:cs="Arial"/>
+          <w:b/>
+          <w:bCs/>
+          <w:color w:val="EE0000"/>
+          <w:szCs w:val="24"/>
+        </w:rPr>
+        <w:t>crescentar um ou mais parágrafos conceituando "Banco de Dados". O que é e porque utilizar. Use livros como referência. Faça citações indiretas.</w:t>
+      </w:r>
+    </w:p>
+    <w:p>
+      <w:pPr>
+        <w:spacing w:after="0"/>
+        <w:ind w:firstLine="709"/>
+      </w:pPr>
+      <w:r>
+        <w:br w:type="page"/>
+      </w:r>
+    </w:p>
+    <w:p>
+      <w:pPr>
+        <w:pStyle w:val="Ttulo3"/>
+        <w:numPr>
+          <w:ilvl w:val="0"/>
+          <w:numId w:val="0"/>
+        </w:numPr>
+        <w:rPr>
+          <w:b/>
+          <w:bCs/>
+          <w:color w:val="000000" w:themeColor="text1"/>
+          <w:sz w:val="24"/>
+          <w:szCs w:val="24"/>
+        </w:rPr>
+      </w:pPr>
+      <w:bookmarkStart w:id="44" w:name="_Toc216250634"/>
+      <w:r>
+        <w:rPr>
+          <w:b/>
+          <w:bCs/>
+          <w:color w:val="000000" w:themeColor="text1"/>
+          <w:sz w:val="24"/>
+          <w:szCs w:val="24"/>
+        </w:rPr>
+        <w:lastRenderedPageBreak/>
+        <w:t>2.9</w:t>
+      </w:r>
+      <w:r>
+        <w:rPr>
+          <w:b/>
+          <w:bCs/>
+          <w:color w:val="000000" w:themeColor="text1"/>
+          <w:sz w:val="24"/>
+          <w:szCs w:val="24"/>
+        </w:rPr>
+        <w:t>.1</w:t>
+      </w:r>
+      <w:r>
+        <w:rPr>
+          <w:b/>
+          <w:bCs/>
+          <w:color w:val="000000" w:themeColor="text1"/>
+          <w:sz w:val="24"/>
+          <w:szCs w:val="24"/>
+        </w:rPr>
+        <w:t xml:space="preserve"> Projeto de Banco de Dados</w:t>
+      </w:r>
+      <w:r>
+        <w:rPr>
+          <w:b/>
+          <w:bCs/>
+          <w:color w:val="000000" w:themeColor="text1"/>
+          <w:sz w:val="24"/>
+          <w:szCs w:val="24"/>
+        </w:rPr>
+        <w:t xml:space="preserve"> – Conceitual</w:t>
+      </w:r>
+      <w:bookmarkEnd w:id="44"/>
+    </w:p>
+    <w:p/>
+    <w:p>
+      <w:pPr>
+        <w:jc w:val="center"/>
+      </w:pPr>
+      <w:r>
+        <w:rPr>
+          <w:b/>
+          <w:bCs/>
+          <w:color w:val="0D0D0D" w:themeColor="text1" w:themeTint="F2"/>
+        </w:rPr>
+        <w:t>Fonte:</w:t>
+      </w:r>
+      <w:r>
+        <w:rPr>
+          <w:b/>
+          <w:bCs/>
+          <w:color w:val="0D0D0D" w:themeColor="text1" w:themeTint="F2"/>
+        </w:rPr>
+        <w:t xml:space="preserve"> </w:t>
+      </w:r>
+      <w:r>
+        <w:rPr>
+          <w:color w:val="0D0D0D" w:themeColor="text1" w:themeTint="F2"/>
+        </w:rPr>
+        <w:t>Elaboração Própria</w:t>
+      </w:r>
+      <w:r>
+        <w:rPr>
+          <w:noProof/>
+        </w:rPr>
+        <w:drawing>
+          <wp:anchor distT="0" distB="0" distL="114300" distR="114300" simplePos="0" relativeHeight="251696128" behindDoc="0" locked="0" layoutInCell="1" allowOverlap="1" wp14:anchorId="0EE98ACC" wp14:editId="763E026A">
+            <wp:simplePos x="0" y="0"/>
+            <wp:positionH relativeFrom="column">
+              <wp:posOffset>520</wp:posOffset>
+            </wp:positionH>
+            <wp:positionV relativeFrom="paragraph">
+              <wp:posOffset>-767</wp:posOffset>
+            </wp:positionV>
+            <wp:extent cx="5760085" cy="4144010"/>
+            <wp:effectExtent l="0" t="0" r="0" b="8890"/>
+            <wp:wrapTopAndBottom/>
+            <wp:docPr id="14458037" name="Imagem 2"/>
+            <wp:cNvGraphicFramePr>
+              <a:graphicFrameLocks xmlns:a="http://schemas.openxmlformats.org/drawingml/2006/main" noChangeAspect="1"/>
+            </wp:cNvGraphicFramePr>
+            <a:graphic xmlns:a="http://schemas.openxmlformats.org/drawingml/2006/main">
+              <a:graphicData uri="http://schemas.openxmlformats.org/drawingml/2006/picture">
+                <pic:pic xmlns:pic="http://schemas.openxmlformats.org/drawingml/2006/picture">
+                  <pic:nvPicPr>
+                    <pic:cNvPr id="14458037" name="Imagem 14458037"/>
+                    <pic:cNvPicPr/>
+                  </pic:nvPicPr>
+                  <pic:blipFill>
+                    <a:blip r:embed="rId19">
+                      <a:extLst>
+                        <a:ext uri="{28A0092B-C50C-407E-A947-70E740481C1C}">
+                          <a14:useLocalDpi xmlns:a14="http://schemas.microsoft.com/office/drawing/2010/main" val="0"/>
+                        </a:ext>
+                      </a:extLst>
+                    </a:blip>
+                    <a:stretch>
+                      <a:fillRect/>
+                    </a:stretch>
+                  </pic:blipFill>
+                  <pic:spPr>
+                    <a:xfrm>
+                      <a:off x="0" y="0"/>
+                      <a:ext cx="5760085" cy="4144010"/>
+                    </a:xfrm>
+                    <a:prstGeom prst="rect">
+                      <a:avLst/>
+                    </a:prstGeom>
+                  </pic:spPr>
+                </pic:pic>
+              </a:graphicData>
+            </a:graphic>
+          </wp:anchor>
+        </w:drawing>
+      </w:r>
+      <w:r>
+        <w:rPr>
+          <w:noProof/>
+        </w:rPr>
+        <w:t xml:space="preserve"> - Drawio</w:t>
+      </w:r>
+    </w:p>
+    <w:p>
+      <w:r>
+        <w:br w:type="page"/>
+      </w:r>
+    </w:p>
+    <w:p>
+      <w:pPr>
+        <w:pStyle w:val="Ttulo3"/>
+        <w:numPr>
+          <w:ilvl w:val="0"/>
+          <w:numId w:val="0"/>
+        </w:numPr>
+        <w:rPr>
+          <w:b/>
+          <w:bCs/>
+          <w:color w:val="000000" w:themeColor="text1"/>
+          <w:sz w:val="24"/>
+          <w:szCs w:val="24"/>
+        </w:rPr>
+      </w:pPr>
+      <w:bookmarkStart w:id="45" w:name="_Toc216250635"/>
+      <w:r>
+        <w:rPr>
+          <w:b/>
+          <w:bCs/>
+          <w:color w:val="000000" w:themeColor="text1"/>
+          <w:sz w:val="24"/>
+          <w:szCs w:val="24"/>
+        </w:rPr>
+        <w:lastRenderedPageBreak/>
+        <w:t>2.9.</w:t>
+      </w:r>
+      <w:r>
+        <w:rPr>
+          <w:b/>
+          <w:bCs/>
+          <w:color w:val="000000" w:themeColor="text1"/>
+          <w:sz w:val="24"/>
+          <w:szCs w:val="24"/>
+        </w:rPr>
+        <w:t>2</w:t>
+      </w:r>
+      <w:r>
+        <w:rPr>
+          <w:b/>
+          <w:bCs/>
+          <w:color w:val="000000" w:themeColor="text1"/>
+          <w:sz w:val="24"/>
+          <w:szCs w:val="24"/>
+        </w:rPr>
+        <w:t xml:space="preserve"> Projeto de Banco de Dados</w:t>
+      </w:r>
+      <w:r>
+        <w:rPr>
+          <w:b/>
+          <w:bCs/>
+          <w:color w:val="000000" w:themeColor="text1"/>
+          <w:sz w:val="24"/>
+          <w:szCs w:val="24"/>
+        </w:rPr>
+        <w:t xml:space="preserve"> – Lógico</w:t>
+      </w:r>
+      <w:bookmarkEnd w:id="45"/>
+    </w:p>
+    <w:p>
+      <w:pPr>
+        <w:jc w:val="center"/>
+      </w:pPr>
+      <w:r>
+        <w:rPr>
+          <w:b/>
+          <w:bCs/>
+          <w:color w:val="0D0D0D" w:themeColor="text1" w:themeTint="F2"/>
+        </w:rPr>
+        <w:t>Fonte:</w:t>
+      </w:r>
+      <w:r>
+        <w:rPr>
+          <w:b/>
+          <w:bCs/>
+          <w:color w:val="0D0D0D" w:themeColor="text1" w:themeTint="F2"/>
+        </w:rPr>
+        <w:t xml:space="preserve"> </w:t>
+      </w:r>
+      <w:r>
+        <w:rPr>
+          <w:color w:val="0D0D0D" w:themeColor="text1" w:themeTint="F2"/>
+        </w:rPr>
+        <w:t>Elaboração Própria</w:t>
+      </w:r>
+      <w:r>
+        <w:rPr>
+          <w:color w:val="0D0D0D" w:themeColor="text1" w:themeTint="F2"/>
+        </w:rPr>
+        <w:t xml:space="preserve"> – </w:t>
+      </w:r>
+      <w:r>
+        <w:rPr>
+          <w:color w:val="0D0D0D" w:themeColor="text1" w:themeTint="F2"/>
+        </w:rPr>
+        <w:t>MySQL Workbench</w:t>
+      </w:r>
+      <w:r>
+        <w:rPr>
+          <w:noProof/>
+        </w:rPr>
+        <w:drawing>
+          <wp:anchor distT="0" distB="0" distL="114300" distR="114300" simplePos="0" relativeHeight="251697152" behindDoc="0" locked="0" layoutInCell="1" allowOverlap="1" wp14:anchorId="11224873" wp14:editId="3A090389">
+            <wp:simplePos x="0" y="0"/>
+            <wp:positionH relativeFrom="column">
+              <wp:posOffset>1319</wp:posOffset>
+            </wp:positionH>
+            <wp:positionV relativeFrom="paragraph">
+              <wp:posOffset>4152</wp:posOffset>
+            </wp:positionV>
+            <wp:extent cx="5706119" cy="4429496"/>
+            <wp:effectExtent l="0" t="0" r="8890" b="9525"/>
+            <wp:wrapTopAndBottom/>
+            <wp:docPr id="1614627024" name="Imagem 4"/>
+            <wp:cNvGraphicFramePr>
+              <a:graphicFrameLocks xmlns:a="http://schemas.openxmlformats.org/drawingml/2006/main" noChangeAspect="1"/>
+            </wp:cNvGraphicFramePr>
+            <a:graphic xmlns:a="http://schemas.openxmlformats.org/drawingml/2006/main">
+              <a:graphicData uri="http://schemas.openxmlformats.org/drawingml/2006/picture">
+                <pic:pic xmlns:pic="http://schemas.openxmlformats.org/drawingml/2006/picture">
+                  <pic:nvPicPr>
+                    <pic:cNvPr id="1614627024" name="Imagem 1614627024"/>
+                    <pic:cNvPicPr/>
+                  </pic:nvPicPr>
+                  <pic:blipFill rotWithShape="1">
+                    <a:blip r:embed="rId20">
+                      <a:extLst>
+                        <a:ext uri="{28A0092B-C50C-407E-A947-70E740481C1C}">
+                          <a14:useLocalDpi xmlns:a14="http://schemas.microsoft.com/office/drawing/2010/main" val="0"/>
+                        </a:ext>
+                      </a:extLst>
+                    </a:blip>
+                    <a:srcRect l="25565" t="12246" r="13609" b="54366"/>
+                    <a:stretch>
+                      <a:fillRect/>
+                    </a:stretch>
+                  </pic:blipFill>
+                  <pic:spPr bwMode="auto">
+                    <a:xfrm>
+                      <a:off x="0" y="0"/>
+                      <a:ext cx="5706119" cy="4429496"/>
+                    </a:xfrm>
+                    <a:prstGeom prst="rect">
+                      <a:avLst/>
+                    </a:prstGeom>
+                    <a:ln>
+                      <a:noFill/>
+                    </a:ln>
+                    <a:extLst>
+                      <a:ext uri="{53640926-AAD7-44D8-BBD7-CCE9431645EC}">
+                        <a14:shadowObscured xmlns:a14="http://schemas.microsoft.com/office/drawing/2010/main"/>
+                      </a:ext>
+                    </a:extLst>
+                  </pic:spPr>
+                </pic:pic>
+              </a:graphicData>
+            </a:graphic>
+          </wp:anchor>
+        </w:drawing>
+      </w:r>
+    </w:p>
+    <w:p>
+      <w:r>
+        <w:br w:type="page"/>
+      </w:r>
+    </w:p>
+    <w:p>
+      <w:pPr>
+        <w:pStyle w:val="Ttulo3"/>
+        <w:numPr>
+          <w:ilvl w:val="0"/>
+          <w:numId w:val="0"/>
+        </w:numPr>
+        <w:rPr>
+          <w:b/>
+          <w:bCs/>
+          <w:color w:val="000000" w:themeColor="text1"/>
+          <w:sz w:val="24"/>
+          <w:szCs w:val="24"/>
+        </w:rPr>
+      </w:pPr>
+      <w:bookmarkStart w:id="46" w:name="_Toc216250636"/>
+      <w:r>
+        <w:rPr>
+          <w:b/>
+          <w:bCs/>
+          <w:color w:val="000000" w:themeColor="text1"/>
+          <w:sz w:val="24"/>
+          <w:szCs w:val="24"/>
+        </w:rPr>
+        <w:lastRenderedPageBreak/>
+        <w:t>2.9.</w:t>
+      </w:r>
+      <w:r>
+        <w:rPr>
+          <w:b/>
+          <w:bCs/>
+          <w:color w:val="000000" w:themeColor="text1"/>
+          <w:sz w:val="24"/>
+          <w:szCs w:val="24"/>
+        </w:rPr>
+        <w:t>3</w:t>
+      </w:r>
+      <w:r>
+        <w:rPr>
+          <w:b/>
+          <w:bCs/>
+          <w:color w:val="000000" w:themeColor="text1"/>
+          <w:sz w:val="24"/>
+          <w:szCs w:val="24"/>
+        </w:rPr>
+        <w:t xml:space="preserve"> Projeto de Banco de Dados</w:t>
+      </w:r>
+      <w:r>
+        <w:rPr>
+          <w:b/>
+          <w:bCs/>
+          <w:color w:val="000000" w:themeColor="text1"/>
+          <w:sz w:val="24"/>
+          <w:szCs w:val="24"/>
+        </w:rPr>
+        <w:t xml:space="preserve"> - Físico</w:t>
+      </w:r>
+      <w:bookmarkEnd w:id="46"/>
+    </w:p>
+    <w:p>
+      <w:pPr>
+        <w:spacing w:after="0" w:line="240" w:lineRule="auto"/>
+        <w:contextualSpacing/>
+        <w:jc w:val="left"/>
+        <w:rPr>
+          <w:b/>
+          <w:bCs/>
+          <w:color w:val="0D0D0D" w:themeColor="text1" w:themeTint="F2"/>
+        </w:rPr>
+      </w:pPr>
+    </w:p>
+    <w:p>
+      <w:pPr>
+        <w:spacing w:after="0" w:line="240" w:lineRule="auto"/>
+        <w:contextualSpacing/>
+        <w:jc w:val="left"/>
+        <w:rPr>
+          <w:b/>
+          <w:bCs/>
+          <w:color w:val="0D0D0D" w:themeColor="text1" w:themeTint="F2"/>
+        </w:rPr>
+      </w:pPr>
+      <w:r>
+        <w:rPr>
+          <w:b/>
+          <w:bCs/>
+          <w:color w:val="0D0D0D" w:themeColor="text1" w:themeTint="F2"/>
+        </w:rPr>
+        <w:br w:type="page"/>
+      </w:r>
+    </w:p>
+    <w:p>
+      <w:pPr>
+        <w:pStyle w:val="Ttulo2"/>
+        <w:numPr>
+          <w:ilvl w:val="0"/>
+          <w:numId w:val="0"/>
+        </w:numPr>
+        <w:rPr>
+          <w:rFonts w:ascii="Arial" w:hAnsi="Arial" w:cs="Arial"/>
+          <w:b/>
+          <w:bCs/>
+          <w:color w:val="0D0D0D" w:themeColor="text1" w:themeTint="F2"/>
+          <w:sz w:val="24"/>
+          <w:szCs w:val="24"/>
+        </w:rPr>
+      </w:pPr>
+      <w:bookmarkStart w:id="47" w:name="_Toc214634602"/>
+      <w:bookmarkStart w:id="48" w:name="_Toc216250637"/>
+      <w:r>
+        <w:rPr>
+          <w:rFonts w:ascii="Arial" w:hAnsi="Arial" w:cs="Arial"/>
+          <w:b/>
+          <w:bCs/>
+          <w:color w:val="0D0D0D" w:themeColor="text1" w:themeTint="F2"/>
+          <w:sz w:val="24"/>
+          <w:szCs w:val="24"/>
+        </w:rPr>
+        <w:lastRenderedPageBreak/>
+        <w:t>2.</w:t>
+      </w:r>
+      <w:r>
+        <w:rPr>
+          <w:rFonts w:ascii="Arial" w:hAnsi="Arial" w:cs="Arial"/>
+          <w:b/>
+          <w:bCs/>
+          <w:color w:val="0D0D0D" w:themeColor="text1" w:themeTint="F2"/>
+          <w:sz w:val="24"/>
+          <w:szCs w:val="24"/>
+        </w:rPr>
+        <w:t>10</w:t>
+      </w:r>
+      <w:r>
+        <w:rPr>
+          <w:rFonts w:ascii="Arial" w:hAnsi="Arial" w:cs="Arial"/>
+          <w:b/>
+          <w:bCs/>
+          <w:color w:val="0D0D0D" w:themeColor="text1" w:themeTint="F2"/>
+          <w:sz w:val="24"/>
+          <w:szCs w:val="24"/>
+        </w:rPr>
+        <w:t xml:space="preserve"> </w:t>
+      </w:r>
+      <w:r>
+        <w:rPr>
+          <w:rFonts w:ascii="Arial" w:hAnsi="Arial" w:cs="Arial"/>
+          <w:b/>
+          <w:bCs/>
+          <w:color w:val="0D0D0D" w:themeColor="text1" w:themeTint="F2"/>
+          <w:sz w:val="24"/>
+          <w:szCs w:val="24"/>
+        </w:rPr>
         <w:t>Metodologia Ágil</w:t>
       </w:r>
-      <w:bookmarkEnd w:id="43"/>
-      <w:bookmarkEnd w:id="44"/>
+      <w:bookmarkEnd w:id="47"/>
+      <w:bookmarkEnd w:id="48"/>
     </w:p>
     <w:p>
       <w:pPr>
@@ -13310,8 +14272,8 @@
         <w:spacing w:line="720" w:lineRule="auto"/>
         <w:contextualSpacing w:val="0"/>
       </w:pPr>
-      <w:bookmarkStart w:id="45" w:name="_Toc214634603"/>
-      <w:bookmarkStart w:id="46" w:name="_Toc214640938"/>
+      <w:bookmarkStart w:id="49" w:name="_Toc214634603"/>
+      <w:bookmarkStart w:id="50" w:name="_Toc216250638"/>
       <w:r>
         <w:lastRenderedPageBreak/>
         <w:t xml:space="preserve">3 </w:t>
@@ -13322,8 +14284,8 @@
       <w:r>
         <w:t>A</w:t>
       </w:r>
-      <w:bookmarkEnd w:id="45"/>
-      <w:bookmarkEnd w:id="46"/>
+      <w:bookmarkEnd w:id="49"/>
+      <w:bookmarkEnd w:id="50"/>
     </w:p>
     <w:p>
       <w:pPr>
@@ -13389,7 +14351,16 @@
           <w:color w:val="0D0D0D" w:themeColor="text1" w:themeTint="F2"/>
           <w:szCs w:val="24"/>
         </w:rPr>
-        <w:t>Programa Universidade para Todos</w:t>
+        <w:t xml:space="preserve">Programa Universidade para </w:t>
+      </w:r>
+      <w:proofErr w:type="gramStart"/>
+      <w:r>
+        <w:rPr>
+          <w:rFonts w:cs="Arial"/>
+          <w:color w:val="0D0D0D" w:themeColor="text1" w:themeTint="F2"/>
+          <w:szCs w:val="24"/>
+        </w:rPr>
+        <w:t>Todos</w:t>
       </w:r>
       <w:r>
         <w:rPr>
@@ -13399,6 +14370,7 @@
         </w:rPr>
         <w:t xml:space="preserve">  (</w:t>
       </w:r>
+      <w:proofErr w:type="gramEnd"/>
       <w:r>
         <w:rPr>
           <w:rFonts w:cs="Arial"/>
@@ -13584,8 +14556,8 @@
           <w:szCs w:val="24"/>
         </w:rPr>
       </w:pPr>
-      <w:bookmarkStart w:id="47" w:name="_Toc214634604"/>
-      <w:bookmarkStart w:id="48" w:name="_Toc214640939"/>
+      <w:bookmarkStart w:id="51" w:name="_Toc214634604"/>
+      <w:bookmarkStart w:id="52" w:name="_Toc216250639"/>
       <w:r>
         <w:rPr>
           <w:rFonts w:ascii="Arial" w:hAnsi="Arial" w:cs="Arial"/>
@@ -13620,8 +14592,8 @@
         </w:rPr>
         <w:t>/Aplicação</w:t>
       </w:r>
-      <w:bookmarkEnd w:id="47"/>
-      <w:bookmarkEnd w:id="48"/>
+      <w:bookmarkEnd w:id="51"/>
+      <w:bookmarkEnd w:id="52"/>
     </w:p>
     <w:p>
       <w:pPr>
@@ -13827,8 +14799,8 @@
           <w:szCs w:val="24"/>
         </w:rPr>
       </w:pPr>
-      <w:bookmarkStart w:id="49" w:name="_Toc214634605"/>
-      <w:bookmarkStart w:id="50" w:name="_Toc214640940"/>
+      <w:bookmarkStart w:id="53" w:name="_Toc214634605"/>
+      <w:bookmarkStart w:id="54" w:name="_Toc216250640"/>
       <w:r>
         <w:rPr>
           <w:rFonts w:ascii="Arial" w:hAnsi="Arial" w:cs="Arial"/>
@@ -13852,8 +14824,8 @@
         </w:rPr>
         <w:t>Enem</w:t>
       </w:r>
-      <w:bookmarkEnd w:id="49"/>
-      <w:bookmarkEnd w:id="50"/>
+      <w:bookmarkEnd w:id="53"/>
+      <w:bookmarkEnd w:id="54"/>
     </w:p>
     <w:p>
       <w:pPr>
@@ -13989,8 +14961,8 @@
           <w:szCs w:val="24"/>
         </w:rPr>
       </w:pPr>
-      <w:bookmarkStart w:id="51" w:name="_Toc214634606"/>
-      <w:bookmarkStart w:id="52" w:name="_Toc214640941"/>
+      <w:bookmarkStart w:id="55" w:name="_Toc214634606"/>
+      <w:bookmarkStart w:id="56" w:name="_Toc216250641"/>
       <w:r>
         <w:rPr>
           <w:b/>
@@ -14012,8 +14984,8 @@
         </w:rPr>
         <w:t>Redação</w:t>
       </w:r>
-      <w:bookmarkEnd w:id="51"/>
-      <w:bookmarkEnd w:id="52"/>
+      <w:bookmarkEnd w:id="55"/>
+      <w:bookmarkEnd w:id="56"/>
     </w:p>
     <w:p>
       <w:pPr>
@@ -14132,8 +15104,8 @@
           <w:szCs w:val="24"/>
         </w:rPr>
       </w:pPr>
-      <w:bookmarkStart w:id="53" w:name="_Toc214634607"/>
-      <w:bookmarkStart w:id="54" w:name="_Toc214640942"/>
+      <w:bookmarkStart w:id="57" w:name="_Toc214634607"/>
+      <w:bookmarkStart w:id="58" w:name="_Toc216250642"/>
       <w:r>
         <w:rPr>
           <w:b/>
@@ -14155,8 +15127,8 @@
         </w:rPr>
         <w:t>Critérios</w:t>
       </w:r>
-      <w:bookmarkEnd w:id="53"/>
-      <w:bookmarkEnd w:id="54"/>
+      <w:bookmarkEnd w:id="57"/>
+      <w:bookmarkEnd w:id="58"/>
     </w:p>
     <w:p>
       <w:pPr>
@@ -14435,8 +15407,8 @@
           <w:szCs w:val="24"/>
         </w:rPr>
       </w:pPr>
-      <w:bookmarkStart w:id="55" w:name="_Toc214634608"/>
-      <w:bookmarkStart w:id="56" w:name="_Toc214640943"/>
+      <w:bookmarkStart w:id="59" w:name="_Toc214634608"/>
+      <w:bookmarkStart w:id="60" w:name="_Toc216250643"/>
       <w:r>
         <w:rPr>
           <w:b/>
@@ -14458,8 +15430,8 @@
         </w:rPr>
         <w:t>Avaliadores</w:t>
       </w:r>
-      <w:bookmarkEnd w:id="55"/>
-      <w:bookmarkEnd w:id="56"/>
+      <w:bookmarkEnd w:id="59"/>
+      <w:bookmarkEnd w:id="60"/>
     </w:p>
     <w:p>
       <w:pPr>
@@ -14550,8 +15522,8 @@
           <w:szCs w:val="24"/>
         </w:rPr>
       </w:pPr>
-      <w:bookmarkStart w:id="57" w:name="_Toc214634609"/>
-      <w:bookmarkStart w:id="58" w:name="_Toc214640944"/>
+      <w:bookmarkStart w:id="61" w:name="_Toc214634609"/>
+      <w:bookmarkStart w:id="62" w:name="_Toc216250644"/>
       <w:r>
         <w:rPr>
           <w:rFonts w:ascii="Arial" w:hAnsi="Arial" w:cs="Arial"/>
@@ -14586,8 +15558,8 @@
         </w:rPr>
         <w:t xml:space="preserve"> Artificial Generativa</w:t>
       </w:r>
-      <w:bookmarkEnd w:id="57"/>
-      <w:bookmarkEnd w:id="58"/>
+      <w:bookmarkEnd w:id="61"/>
+      <w:bookmarkEnd w:id="62"/>
     </w:p>
     <w:p>
       <w:pPr>
@@ -15001,8 +15973,8 @@
           <w:szCs w:val="24"/>
         </w:rPr>
       </w:pPr>
-      <w:bookmarkStart w:id="59" w:name="_Toc214634610"/>
-      <w:bookmarkStart w:id="60" w:name="_Toc214640945"/>
+      <w:bookmarkStart w:id="63" w:name="_Toc214634610"/>
+      <w:bookmarkStart w:id="64" w:name="_Toc216250645"/>
       <w:r>
         <w:rPr>
           <w:rFonts w:ascii="Arial" w:hAnsi="Arial" w:cs="Arial"/>
@@ -15037,8 +16009,8 @@
         </w:rPr>
         <w:t xml:space="preserve"> Artificial na Educação</w:t>
       </w:r>
-      <w:bookmarkEnd w:id="59"/>
-      <w:bookmarkEnd w:id="60"/>
+      <w:bookmarkEnd w:id="63"/>
+      <w:bookmarkEnd w:id="64"/>
     </w:p>
     <w:p>
       <w:pPr>
@@ -15500,8 +16472,8 @@
           <w:szCs w:val="24"/>
         </w:rPr>
       </w:pPr>
-      <w:bookmarkStart w:id="61" w:name="_Toc214634611"/>
-      <w:bookmarkStart w:id="62" w:name="_Toc214640946"/>
+      <w:bookmarkStart w:id="65" w:name="_Toc214634611"/>
+      <w:bookmarkStart w:id="66" w:name="_Toc216250646"/>
       <w:r>
         <w:rPr>
           <w:b/>
@@ -15523,8 +16495,8 @@
         </w:rPr>
         <w:t>Desafios</w:t>
       </w:r>
-      <w:bookmarkEnd w:id="61"/>
-      <w:bookmarkEnd w:id="62"/>
+      <w:bookmarkEnd w:id="65"/>
+      <w:bookmarkEnd w:id="66"/>
     </w:p>
     <w:p>
       <w:pPr>
@@ -15954,8 +16926,8 @@
           <w:szCs w:val="24"/>
         </w:rPr>
       </w:pPr>
-      <w:bookmarkStart w:id="63" w:name="_Toc214634612"/>
-      <w:bookmarkStart w:id="64" w:name="_Toc214640947"/>
+      <w:bookmarkStart w:id="67" w:name="_Toc214634612"/>
+      <w:bookmarkStart w:id="68" w:name="_Toc216250647"/>
       <w:r>
         <w:rPr>
           <w:rFonts w:ascii="Arial" w:hAnsi="Arial" w:cs="Arial"/>
@@ -15979,8 +16951,8 @@
         </w:rPr>
         <w:t>Mercado</w:t>
       </w:r>
-      <w:bookmarkEnd w:id="63"/>
-      <w:bookmarkEnd w:id="64"/>
+      <w:bookmarkEnd w:id="67"/>
+      <w:bookmarkEnd w:id="68"/>
     </w:p>
     <w:p>
       <w:pPr>
@@ -16127,6 +17099,7 @@
         </w:rPr>
         <w:t xml:space="preserve">Já a </w:t>
       </w:r>
+      <w:proofErr w:type="spellStart"/>
       <w:r>
         <w:rPr>
           <w:rFonts w:cs="Arial"/>
@@ -16137,6 +17110,7 @@
         </w:rPr>
         <w:t>coRedação</w:t>
       </w:r>
+      <w:proofErr w:type="spellEnd"/>
       <w:r>
         <w:rPr>
           <w:rFonts w:cs="Arial"/>
@@ -16180,6 +17154,7 @@
           <w:szCs w:val="24"/>
         </w:rPr>
       </w:pPr>
+      <w:proofErr w:type="spellStart"/>
       <w:r>
         <w:rPr>
           <w:rFonts w:cs="Arial"/>
@@ -16190,6 +17165,7 @@
         </w:rPr>
         <w:t>Gomining</w:t>
       </w:r>
+      <w:proofErr w:type="spellEnd"/>
       <w:r>
         <w:rPr>
           <w:rFonts w:cs="Arial"/>
@@ -16258,7 +17234,25 @@
           <w:color w:val="0D0D0D" w:themeColor="text1" w:themeTint="F2"/>
           <w:szCs w:val="24"/>
         </w:rPr>
-        <w:t>No entanto, desafios persistem, como a precisão das IAs em casos complexos, a aceitação pedagógica por parte de professores e alunos e a necessidade de atualização constante dos modelos de linguagem para refletir mudanças na avaliação oficial do ENEM.</w:t>
+        <w:t xml:space="preserve">No entanto, desafios persistem, como a precisão das </w:t>
+      </w:r>
+      <w:proofErr w:type="spellStart"/>
+      <w:r>
+        <w:rPr>
+          <w:rFonts w:cs="Arial"/>
+          <w:color w:val="0D0D0D" w:themeColor="text1" w:themeTint="F2"/>
+          <w:szCs w:val="24"/>
+        </w:rPr>
+        <w:t>IAs</w:t>
+      </w:r>
+      <w:proofErr w:type="spellEnd"/>
+      <w:r>
+        <w:rPr>
+          <w:rFonts w:cs="Arial"/>
+          <w:color w:val="0D0D0D" w:themeColor="text1" w:themeTint="F2"/>
+          <w:szCs w:val="24"/>
+        </w:rPr>
+        <w:t xml:space="preserve"> em casos complexos, a aceitação pedagógica por parte de professores e alunos e a necessidade de atualização constante dos modelos de linguagem para refletir mudanças na avaliação oficial do ENEM.</w:t>
       </w:r>
       <w:r>
         <w:rPr>
@@ -16321,8 +17315,8 @@
           <w:szCs w:val="24"/>
         </w:rPr>
       </w:pPr>
-      <w:bookmarkStart w:id="65" w:name="_Toc214634613"/>
-      <w:bookmarkStart w:id="66" w:name="_Toc214640948"/>
+      <w:bookmarkStart w:id="69" w:name="_Toc214634613"/>
+      <w:bookmarkStart w:id="70" w:name="_Toc216250648"/>
       <w:r>
         <w:rPr>
           <w:rFonts w:ascii="Arial" w:hAnsi="Arial" w:cs="Arial"/>
@@ -16346,8 +17340,8 @@
         </w:rPr>
         <w:t>Público-alvo</w:t>
       </w:r>
-      <w:bookmarkEnd w:id="65"/>
-      <w:bookmarkEnd w:id="66"/>
+      <w:bookmarkEnd w:id="69"/>
+      <w:bookmarkEnd w:id="70"/>
       <w:r>
         <w:rPr>
           <w:rFonts w:ascii="Arial" w:hAnsi="Arial" w:cs="Arial"/>
@@ -16656,7 +17650,7 @@
                     <pic:cNvPicPr/>
                   </pic:nvPicPr>
                   <pic:blipFill rotWithShape="1">
-                    <a:blip r:embed="rId19">
+                    <a:blip r:embed="rId21">
                       <a:extLst>
                         <a:ext uri="{28A0092B-C50C-407E-A947-70E740481C1C}">
                           <a14:useLocalDpi xmlns:a14="http://schemas.microsoft.com/office/drawing/2010/main" val="0"/>
@@ -16808,13 +17802,13 @@
         <w:spacing w:line="720" w:lineRule="auto"/>
         <w:contextualSpacing w:val="0"/>
       </w:pPr>
-      <w:bookmarkStart w:id="67" w:name="_Toc214634614"/>
-      <w:bookmarkStart w:id="68" w:name="_Toc214640949"/>
+      <w:bookmarkStart w:id="71" w:name="_Toc214634614"/>
+      <w:bookmarkStart w:id="72" w:name="_Toc216250649"/>
       <w:r>
         <w:t>CONCLUSÃO</w:t>
       </w:r>
-      <w:bookmarkEnd w:id="67"/>
-      <w:bookmarkEnd w:id="68"/>
+      <w:bookmarkEnd w:id="71"/>
+      <w:bookmarkEnd w:id="72"/>
     </w:p>
     <w:p/>
     <w:p>
@@ -16845,14 +17839,14 @@
         <w:spacing w:line="720" w:lineRule="auto"/>
         <w:contextualSpacing w:val="0"/>
       </w:pPr>
-      <w:bookmarkStart w:id="69" w:name="_Toc214634615"/>
-      <w:bookmarkStart w:id="70" w:name="_Toc214640950"/>
+      <w:bookmarkStart w:id="73" w:name="_Toc214634615"/>
+      <w:bookmarkStart w:id="74" w:name="_Toc216250650"/>
       <w:r>
         <w:lastRenderedPageBreak/>
         <w:t>APÊNDICES</w:t>
       </w:r>
-      <w:bookmarkEnd w:id="69"/>
-      <w:bookmarkEnd w:id="70"/>
+      <w:bookmarkEnd w:id="73"/>
+      <w:bookmarkEnd w:id="74"/>
     </w:p>
     <w:p>
       <w:pPr>
@@ -16917,7 +17911,7 @@
                     <pic:cNvPicPr/>
                   </pic:nvPicPr>
                   <pic:blipFill>
-                    <a:blip r:embed="rId20">
+                    <a:blip r:embed="rId22">
                       <a:extLst>
                         <a:ext uri="{28A0092B-C50C-407E-A947-70E740481C1C}">
                           <a14:useLocalDpi xmlns:a14="http://schemas.microsoft.com/office/drawing/2010/main" val="0"/>
@@ -17096,7 +18090,7 @@
                     </pic:cNvPicPr>
                   </pic:nvPicPr>
                   <pic:blipFill>
-                    <a:blip r:embed="rId21" cstate="print">
+                    <a:blip r:embed="rId23" cstate="print">
                       <a:extLst>
                         <a:ext uri="{28A0092B-C50C-407E-A947-70E740481C1C}">
                           <a14:useLocalDpi xmlns:a14="http://schemas.microsoft.com/office/drawing/2010/main" val="0"/>
@@ -17239,7 +18233,7 @@
                     </pic:cNvPicPr>
                   </pic:nvPicPr>
                   <pic:blipFill>
-                    <a:blip r:embed="rId22" cstate="print">
+                    <a:blip r:embed="rId24" cstate="print">
                       <a:extLst>
                         <a:ext uri="{28A0092B-C50C-407E-A947-70E740481C1C}">
                           <a14:useLocalDpi xmlns:a14="http://schemas.microsoft.com/office/drawing/2010/main" val="0"/>
@@ -17419,7 +18413,7 @@
           <w:noProof/>
         </w:rPr>
         <w:drawing>
-          <wp:anchor distT="0" distB="0" distL="114300" distR="114300" simplePos="0" relativeHeight="251685888" behindDoc="0" locked="0" layoutInCell="1" allowOverlap="1" wp14:anchorId="74B0D2D9" wp14:editId="2F7092B0">
+          <wp:anchor distT="0" distB="0" distL="114300" distR="114300" simplePos="0" relativeHeight="251685888" behindDoc="0" locked="0" layoutInCell="1" allowOverlap="1" wp14:anchorId="74B0D2D9" wp14:editId="774C991B">
             <wp:simplePos x="0" y="0"/>
             <wp:positionH relativeFrom="column">
               <wp:posOffset>933923</wp:posOffset>
@@ -17444,7 +18438,7 @@
                     </pic:cNvPicPr>
                   </pic:nvPicPr>
                   <pic:blipFill rotWithShape="1">
-                    <a:blip r:embed="rId23" cstate="print">
+                    <a:blip r:embed="rId25" cstate="print">
                       <a:extLst>
                         <a:ext uri="{28A0092B-C50C-407E-A947-70E740481C1C}">
                           <a14:useLocalDpi xmlns:a14="http://schemas.microsoft.com/office/drawing/2010/main" val="0"/>
@@ -17502,6 +18496,14 @@
       <w:r>
         <w:t>Elaboração Própria</w:t>
       </w:r>
+      <w:r>
+        <w:t xml:space="preserve"> - </w:t>
+      </w:r>
+      <w:proofErr w:type="spellStart"/>
+      <w:r>
+        <w:t>Figma</w:t>
+      </w:r>
+      <w:proofErr w:type="spellEnd"/>
     </w:p>
     <w:p>
       <w:pPr>
@@ -17603,7 +18605,7 @@
           <w:noProof/>
         </w:rPr>
         <w:drawing>
-          <wp:anchor distT="0" distB="0" distL="114300" distR="114300" simplePos="0" relativeHeight="251687936" behindDoc="0" locked="0" layoutInCell="1" allowOverlap="1" wp14:anchorId="4F07BBB4" wp14:editId="2C8CC50F">
+          <wp:anchor distT="0" distB="0" distL="114300" distR="114300" simplePos="0" relativeHeight="251687936" behindDoc="0" locked="0" layoutInCell="1" allowOverlap="1" wp14:anchorId="4F07BBB4" wp14:editId="22E99D84">
             <wp:simplePos x="0" y="0"/>
             <wp:positionH relativeFrom="column">
               <wp:posOffset>927100</wp:posOffset>
@@ -17628,7 +18630,7 @@
                     </pic:cNvPicPr>
                   </pic:nvPicPr>
                   <pic:blipFill rotWithShape="1">
-                    <a:blip r:embed="rId24" cstate="print">
+                    <a:blip r:embed="rId26" cstate="print">
                       <a:extLst>
                         <a:ext uri="{28A0092B-C50C-407E-A947-70E740481C1C}">
                           <a14:useLocalDpi xmlns:a14="http://schemas.microsoft.com/office/drawing/2010/main" val="0"/>
@@ -17686,6 +18688,14 @@
       <w:r>
         <w:t>Elaboração Própria</w:t>
       </w:r>
+      <w:r>
+        <w:t xml:space="preserve"> - </w:t>
+      </w:r>
+      <w:proofErr w:type="spellStart"/>
+      <w:r>
+        <w:t>Figma</w:t>
+      </w:r>
+      <w:proofErr w:type="spellEnd"/>
     </w:p>
     <w:p>
       <w:pPr>
@@ -17816,7 +18826,7 @@
           <w:noProof/>
         </w:rPr>
         <w:drawing>
-          <wp:anchor distT="0" distB="0" distL="114300" distR="114300" simplePos="0" relativeHeight="251680768" behindDoc="0" locked="0" layoutInCell="1" allowOverlap="1" wp14:anchorId="08C593E9" wp14:editId="45F3944A">
+          <wp:anchor distT="0" distB="0" distL="114300" distR="114300" simplePos="0" relativeHeight="251680768" behindDoc="0" locked="0" layoutInCell="1" allowOverlap="1" wp14:anchorId="08C593E9" wp14:editId="751E3524">
             <wp:simplePos x="0" y="0"/>
             <wp:positionH relativeFrom="column">
               <wp:posOffset>930275</wp:posOffset>
@@ -17841,7 +18851,7 @@
                     </pic:cNvPicPr>
                   </pic:nvPicPr>
                   <pic:blipFill rotWithShape="1">
-                    <a:blip r:embed="rId25" cstate="print">
+                    <a:blip r:embed="rId27" cstate="print">
                       <a:extLst>
                         <a:ext uri="{28A0092B-C50C-407E-A947-70E740481C1C}">
                           <a14:useLocalDpi xmlns:a14="http://schemas.microsoft.com/office/drawing/2010/main" val="0"/>
@@ -17899,6 +18909,14 @@
       <w:r>
         <w:t>Elaboração Própria</w:t>
       </w:r>
+      <w:r>
+        <w:t xml:space="preserve"> - </w:t>
+      </w:r>
+      <w:proofErr w:type="spellStart"/>
+      <w:r>
+        <w:t>Figma</w:t>
+      </w:r>
+      <w:proofErr w:type="spellEnd"/>
     </w:p>
     <w:p>
       <w:pPr>
@@ -17994,7 +19012,7 @@
           <w:noProof/>
         </w:rPr>
         <w:drawing>
-          <wp:anchor distT="0" distB="0" distL="114300" distR="114300" simplePos="0" relativeHeight="251692032" behindDoc="0" locked="0" layoutInCell="1" allowOverlap="1" wp14:anchorId="46F3B12F" wp14:editId="506B7851">
+          <wp:anchor distT="0" distB="0" distL="114300" distR="114300" simplePos="0" relativeHeight="251692032" behindDoc="0" locked="0" layoutInCell="1" allowOverlap="1" wp14:anchorId="46F3B12F" wp14:editId="1EAD302F">
             <wp:simplePos x="0" y="0"/>
             <wp:positionH relativeFrom="column">
               <wp:posOffset>927735</wp:posOffset>
@@ -18019,7 +19037,7 @@
                     </pic:cNvPicPr>
                   </pic:nvPicPr>
                   <pic:blipFill rotWithShape="1">
-                    <a:blip r:embed="rId26" cstate="print">
+                    <a:blip r:embed="rId28" cstate="print">
                       <a:extLst>
                         <a:ext uri="{28A0092B-C50C-407E-A947-70E740481C1C}">
                           <a14:useLocalDpi xmlns:a14="http://schemas.microsoft.com/office/drawing/2010/main" val="0"/>
@@ -18080,6 +19098,14 @@
       <w:r>
         <w:t>Elaboração Própria</w:t>
       </w:r>
+      <w:r>
+        <w:t xml:space="preserve"> - </w:t>
+      </w:r>
+      <w:proofErr w:type="spellStart"/>
+      <w:r>
+        <w:t>Figma</w:t>
+      </w:r>
+      <w:proofErr w:type="spellEnd"/>
     </w:p>
     <w:p>
       <w:pPr>
@@ -18164,7 +19190,7 @@
           <w:noProof/>
         </w:rPr>
         <w:drawing>
-          <wp:anchor distT="0" distB="0" distL="114300" distR="114300" simplePos="0" relativeHeight="251689984" behindDoc="0" locked="0" layoutInCell="1" allowOverlap="1" wp14:anchorId="00859A71" wp14:editId="49515660">
+          <wp:anchor distT="0" distB="0" distL="114300" distR="114300" simplePos="0" relativeHeight="251689984" behindDoc="0" locked="0" layoutInCell="1" allowOverlap="1" wp14:anchorId="00859A71" wp14:editId="09B9242B">
             <wp:simplePos x="0" y="0"/>
             <wp:positionH relativeFrom="column">
               <wp:posOffset>924560</wp:posOffset>
@@ -18189,7 +19215,7 @@
                     </pic:cNvPicPr>
                   </pic:nvPicPr>
                   <pic:blipFill rotWithShape="1">
-                    <a:blip r:embed="rId27" cstate="print">
+                    <a:blip r:embed="rId29" cstate="print">
                       <a:extLst>
                         <a:ext uri="{28A0092B-C50C-407E-A947-70E740481C1C}">
                           <a14:useLocalDpi xmlns:a14="http://schemas.microsoft.com/office/drawing/2010/main" val="0"/>
@@ -18247,6 +19273,14 @@
       <w:r>
         <w:t>Elaboração Própria</w:t>
       </w:r>
+      <w:r>
+        <w:t xml:space="preserve"> - </w:t>
+      </w:r>
+      <w:proofErr w:type="spellStart"/>
+      <w:r>
+        <w:t>Figma</w:t>
+      </w:r>
+      <w:proofErr w:type="spellEnd"/>
     </w:p>
     <w:p>
       <w:pPr>
@@ -18390,7 +19424,7 @@
                     </pic:cNvPicPr>
                   </pic:nvPicPr>
                   <pic:blipFill>
-                    <a:blip r:embed="rId28">
+                    <a:blip r:embed="rId30">
                       <a:extLst>
                         <a:ext uri="{28A0092B-C50C-407E-A947-70E740481C1C}">
                           <a14:useLocalDpi xmlns:a14="http://schemas.microsoft.com/office/drawing/2010/main" val="0"/>
@@ -18469,6 +19503,17 @@
       <w:r>
         <w:t>Elaboração Própria</w:t>
       </w:r>
+      <w:r>
+        <w:t xml:space="preserve"> </w:t>
+      </w:r>
+      <w:r>
+        <w:t xml:space="preserve">- </w:t>
+      </w:r>
+      <w:proofErr w:type="spellStart"/>
+      <w:r>
+        <w:t>Figma</w:t>
+      </w:r>
+      <w:proofErr w:type="spellEnd"/>
     </w:p>
     <w:p>
       <w:pPr>
@@ -18598,7 +19643,7 @@
                     </pic:cNvPicPr>
                   </pic:nvPicPr>
                   <pic:blipFill>
-                    <a:blip r:embed="rId29">
+                    <a:blip r:embed="rId31">
                       <a:extLst>
                         <a:ext uri="{28A0092B-C50C-407E-A947-70E740481C1C}">
                           <a14:useLocalDpi xmlns:a14="http://schemas.microsoft.com/office/drawing/2010/main" val="0"/>
@@ -18677,6 +19722,17 @@
       <w:r>
         <w:t>Elaboração Própria</w:t>
       </w:r>
+      <w:r>
+        <w:t xml:space="preserve"> </w:t>
+      </w:r>
+      <w:r>
+        <w:t xml:space="preserve">- </w:t>
+      </w:r>
+      <w:proofErr w:type="spellStart"/>
+      <w:r>
+        <w:t>Figma</w:t>
+      </w:r>
+      <w:proofErr w:type="spellEnd"/>
     </w:p>
     <w:p>
       <w:pPr>
@@ -18825,7 +19881,7 @@
                     </pic:cNvPicPr>
                   </pic:nvPicPr>
                   <pic:blipFill>
-                    <a:blip r:embed="rId30">
+                    <a:blip r:embed="rId32">
                       <a:extLst>
                         <a:ext uri="{28A0092B-C50C-407E-A947-70E740481C1C}">
                           <a14:useLocalDpi xmlns:a14="http://schemas.microsoft.com/office/drawing/2010/main" val="0"/>
@@ -18904,6 +19960,17 @@
       <w:r>
         <w:t>Elaboração Própria</w:t>
       </w:r>
+      <w:r>
+        <w:t xml:space="preserve"> </w:t>
+      </w:r>
+      <w:r>
+        <w:t xml:space="preserve">- </w:t>
+      </w:r>
+      <w:proofErr w:type="spellStart"/>
+      <w:r>
+        <w:t>Figma</w:t>
+      </w:r>
+      <w:proofErr w:type="spellEnd"/>
     </w:p>
     <w:p>
       <w:pPr>
@@ -19033,7 +20100,7 @@
                     </pic:cNvPicPr>
                   </pic:nvPicPr>
                   <pic:blipFill>
-                    <a:blip r:embed="rId31">
+                    <a:blip r:embed="rId33">
                       <a:extLst>
                         <a:ext uri="{28A0092B-C50C-407E-A947-70E740481C1C}">
                           <a14:useLocalDpi xmlns:a14="http://schemas.microsoft.com/office/drawing/2010/main" val="0"/>
@@ -19112,6 +20179,17 @@
       <w:r>
         <w:t>Elaboração Própria</w:t>
       </w:r>
+      <w:r>
+        <w:t xml:space="preserve"> </w:t>
+      </w:r>
+      <w:r>
+        <w:t xml:space="preserve">- </w:t>
+      </w:r>
+      <w:proofErr w:type="spellStart"/>
+      <w:r>
+        <w:t>Figma</w:t>
+      </w:r>
+      <w:proofErr w:type="spellEnd"/>
     </w:p>
     <w:p>
       <w:pPr>
@@ -19259,7 +20337,7 @@
                     </pic:cNvPicPr>
                   </pic:nvPicPr>
                   <pic:blipFill>
-                    <a:blip r:embed="rId32">
+                    <a:blip r:embed="rId34">
                       <a:extLst>
                         <a:ext uri="{28A0092B-C50C-407E-A947-70E740481C1C}">
                           <a14:useLocalDpi xmlns:a14="http://schemas.microsoft.com/office/drawing/2010/main" val="0"/>
@@ -19338,6 +20416,17 @@
       <w:r>
         <w:t>Elaboração Própria</w:t>
       </w:r>
+      <w:r>
+        <w:t xml:space="preserve"> </w:t>
+      </w:r>
+      <w:r>
+        <w:t xml:space="preserve">- </w:t>
+      </w:r>
+      <w:proofErr w:type="spellStart"/>
+      <w:r>
+        <w:t>Figma</w:t>
+      </w:r>
+      <w:proofErr w:type="spellEnd"/>
     </w:p>
     <w:p>
       <w:pPr>
@@ -19379,14 +20468,14 @@
         </w:numPr>
         <w:spacing w:line="360" w:lineRule="auto"/>
       </w:pPr>
-      <w:bookmarkStart w:id="71" w:name="_Toc214634616"/>
-      <w:bookmarkStart w:id="72" w:name="_Toc214640951"/>
+      <w:bookmarkStart w:id="75" w:name="_Toc214634616"/>
+      <w:bookmarkStart w:id="76" w:name="_Toc216250651"/>
       <w:r>
         <w:lastRenderedPageBreak/>
         <w:t>REFERÊNCIAS</w:t>
       </w:r>
-      <w:bookmarkEnd w:id="71"/>
-      <w:bookmarkEnd w:id="72"/>
+      <w:bookmarkEnd w:id="75"/>
+      <w:bookmarkEnd w:id="76"/>
     </w:p>
     <w:p>
       <w:pPr>
@@ -19419,16 +20508,8 @@
         <w:contextualSpacing/>
         <w:jc w:val="left"/>
         <w:rPr>
-          <w:b/>
-          <w:bCs/>
-        </w:rPr>
-      </w:pPr>
-    </w:p>
-    <w:p>
-      <w:pPr>
-        <w:spacing w:after="0"/>
-        <w:contextualSpacing/>
-        <w:jc w:val="left"/>
+          <w:sz w:val="22"/>
+        </w:rPr>
       </w:pPr>
       <w:r>
         <w:t xml:space="preserve">AGÊNCIA EBC. </w:t>
@@ -19449,7 +20530,7 @@
       <w:r>
         <w:t xml:space="preserve"> </w:t>
       </w:r>
-      <w:hyperlink r:id="rId33" w:history="1">
+      <w:hyperlink r:id="rId35" w:history="1">
         <w:r>
           <w:rPr>
             <w:rStyle w:val="Hyperlink"/>
@@ -19504,6 +20585,7 @@
         <w:contextualSpacing/>
         <w:jc w:val="left"/>
         <w:rPr>
+          <w:sz w:val="22"/>
           <w:lang w:val="en-US"/>
         </w:rPr>
       </w:pPr>
@@ -19526,7 +20608,7 @@
       <w:r>
         <w:t xml:space="preserve"> </w:t>
       </w:r>
-      <w:hyperlink r:id="rId34" w:history="1">
+      <w:hyperlink r:id="rId36" w:history="1">
         <w:r>
           <w:rPr>
             <w:rStyle w:val="Hyperlink"/>
@@ -19543,12 +20625,37 @@
       <w:r>
         <w:t xml:space="preserve">. </w:t>
       </w:r>
+      <w:proofErr w:type="spellStart"/>
       <w:r>
         <w:rPr>
           <w:sz w:val="22"/>
           <w:lang w:val="en-US"/>
         </w:rPr>
-        <w:t>Acesso em: 20/11/25.</w:t>
+        <w:t>Acesso</w:t>
+      </w:r>
+      <w:proofErr w:type="spellEnd"/>
+      <w:r>
+        <w:rPr>
+          <w:sz w:val="22"/>
+          <w:lang w:val="en-US"/>
+        </w:rPr>
+        <w:t xml:space="preserve"> </w:t>
+      </w:r>
+      <w:proofErr w:type="spellStart"/>
+      <w:r>
+        <w:rPr>
+          <w:sz w:val="22"/>
+          <w:lang w:val="en-US"/>
+        </w:rPr>
+        <w:t>em</w:t>
+      </w:r>
+      <w:proofErr w:type="spellEnd"/>
+      <w:r>
+        <w:rPr>
+          <w:sz w:val="22"/>
+          <w:lang w:val="en-US"/>
+        </w:rPr>
+        <w:t>: 20/11/25.</w:t>
       </w:r>
     </w:p>
     <w:p>
@@ -19557,13 +20664,14 @@
         <w:contextualSpacing/>
         <w:jc w:val="left"/>
         <w:rPr>
-          <w:b/>
-          <w:bCs/>
           <w:lang w:val="en-US"/>
         </w:rPr>
       </w:pPr>
     </w:p>
     <w:p>
+      <w:pPr>
+        <w:spacing w:after="0"/>
+      </w:pPr>
       <w:r>
         <w:rPr>
           <w:lang w:val="en-US"/>
@@ -19580,7 +20688,7 @@
       <w:r>
         <w:t xml:space="preserve">. 2001. Disponível em: &lt; </w:t>
       </w:r>
-      <w:hyperlink r:id="rId35" w:history="1">
+      <w:hyperlink r:id="rId37" w:history="1">
         <w:r>
           <w:rPr>
             <w:rStyle w:val="Hyperlink"/>
@@ -19638,8 +20746,9 @@
     </w:p>
     <w:p>
       <w:pPr>
-        <w:rPr>
-          <w:u w:val="single"/>
+        <w:spacing w:after="0"/>
+        <w:rPr>
+          <w:sz w:val="22"/>
         </w:rPr>
       </w:pPr>
       <w:r>
@@ -19661,7 +20770,7 @@
       <w:r>
         <w:t xml:space="preserve">16 jan. 2024. Disponível em: </w:t>
       </w:r>
-      <w:hyperlink r:id="rId36" w:history="1">
+      <w:hyperlink r:id="rId38" w:history="1">
         <w:r>
           <w:rPr>
             <w:rStyle w:val="Hyperlink"/>
@@ -19709,7 +20818,14 @@
         <w:t>2025.</w:t>
       </w:r>
     </w:p>
-    <w:p/>
+    <w:p>
+      <w:pPr>
+        <w:spacing w:after="0"/>
+        <w:rPr>
+          <w:u w:val="single"/>
+        </w:rPr>
+      </w:pPr>
+    </w:p>
     <w:p>
       <w:pPr>
         <w:spacing w:after="0"/>
@@ -19738,7 +20854,7 @@
       <w:r>
         <w:t xml:space="preserve"> </w:t>
       </w:r>
-      <w:hyperlink r:id="rId37" w:history="1">
+      <w:hyperlink r:id="rId39" w:history="1">
         <w:r>
           <w:rPr>
             <w:rStyle w:val="Hyperlink"/>
@@ -19796,6 +20912,9 @@
       </w:pPr>
     </w:p>
     <w:p>
+      <w:pPr>
+        <w:spacing w:after="0"/>
+      </w:pPr>
       <w:r>
         <w:t xml:space="preserve">BRASIL. Ministério da Educação (MEC). </w:t>
       </w:r>
@@ -19825,7 +20944,7 @@
       <w:r>
         <w:t xml:space="preserve"> </w:t>
       </w:r>
-      <w:hyperlink r:id="rId38" w:history="1">
+      <w:hyperlink r:id="rId40" w:history="1">
         <w:r>
           <w:rPr>
             <w:rStyle w:val="Hyperlink"/>
@@ -19887,8 +21006,10 @@
         <w:jc w:val="left"/>
       </w:pPr>
       <w:r>
+        <w:lastRenderedPageBreak/>
         <w:t xml:space="preserve">COREDAÇÃO. </w:t>
       </w:r>
+      <w:proofErr w:type="spellStart"/>
       <w:r>
         <w:rPr>
           <w:b/>
@@ -19910,6 +21031,7 @@
         </w:rPr>
         <w:t>edaçao</w:t>
       </w:r>
+      <w:proofErr w:type="spellEnd"/>
       <w:r>
         <w:t>. Disponível em:</w:t>
       </w:r>
@@ -19919,7 +21041,7 @@
       <w:r>
         <w:t xml:space="preserve"> </w:t>
       </w:r>
-      <w:hyperlink r:id="rId39" w:tgtFrame="_new" w:history="1">
+      <w:hyperlink r:id="rId41" w:tgtFrame="_new" w:history="1">
         <w:r>
           <w:rPr>
             <w:rStyle w:val="Hyperlink"/>
@@ -19985,6 +21107,9 @@
         <w:spacing w:after="0"/>
         <w:contextualSpacing/>
         <w:jc w:val="left"/>
+        <w:rPr>
+          <w:sz w:val="22"/>
+        </w:rPr>
       </w:pPr>
       <w:r>
         <w:t xml:space="preserve">DESCOMPLICA. </w:t>
@@ -20011,7 +21136,7 @@
       <w:r>
         <w:t xml:space="preserve"> </w:t>
       </w:r>
-      <w:hyperlink r:id="rId40" w:history="1">
+      <w:hyperlink r:id="rId42" w:history="1">
         <w:r>
           <w:rPr>
             <w:rStyle w:val="Hyperlink"/>
@@ -20022,6 +21147,7 @@
       <w:r>
         <w:t xml:space="preserve"> </w:t>
       </w:r>
+      <w:proofErr w:type="gramStart"/>
       <w:r>
         <w:t>&gt;.</w:t>
       </w:r>
@@ -20029,7 +21155,14 @@
         <w:rPr>
           <w:sz w:val="22"/>
         </w:rPr>
-        <w:t xml:space="preserve">Acesso em: </w:t>
+        <w:t>Acesso</w:t>
+      </w:r>
+      <w:proofErr w:type="gramEnd"/>
+      <w:r>
+        <w:rPr>
+          <w:sz w:val="22"/>
+        </w:rPr>
+        <w:t xml:space="preserve"> em: </w:t>
       </w:r>
       <w:r>
         <w:rPr>
@@ -20067,6 +21200,9 @@
         <w:spacing w:after="0"/>
         <w:contextualSpacing/>
         <w:jc w:val="left"/>
+        <w:rPr>
+          <w:sz w:val="22"/>
+        </w:rPr>
       </w:pPr>
     </w:p>
     <w:p>
@@ -20076,6 +21212,52 @@
         <w:jc w:val="left"/>
       </w:pPr>
       <w:r>
+        <w:rPr>
+          <w:lang w:val="en-US"/>
+        </w:rPr>
+        <w:t xml:space="preserve">DRAWIO. </w:t>
+      </w:r>
+      <w:r>
+        <w:t xml:space="preserve">Disponível em: &lt; </w:t>
+      </w:r>
+      <w:hyperlink r:id="rId43" w:history="1">
+        <w:r>
+          <w:rPr>
+            <w:rStyle w:val="Hyperlink"/>
+          </w:rPr>
+          <w:t>https://www.drawio.com/</w:t>
+        </w:r>
+      </w:hyperlink>
+      <w:r>
+        <w:t xml:space="preserve"> </w:t>
+      </w:r>
+      <w:r>
+        <w:t>&gt; Acesso em: 2</w:t>
+      </w:r>
+      <w:r>
+        <w:t>8</w:t>
+      </w:r>
+      <w:r>
+        <w:t>/10/2025.</w:t>
+      </w:r>
+    </w:p>
+    <w:p>
+      <w:pPr>
+        <w:spacing w:after="0"/>
+        <w:contextualSpacing/>
+        <w:jc w:val="left"/>
+      </w:pPr>
+    </w:p>
+    <w:p>
+      <w:pPr>
+        <w:spacing w:after="0"/>
+        <w:contextualSpacing/>
+        <w:jc w:val="left"/>
+        <w:rPr>
+          <w:sz w:val="22"/>
+        </w:rPr>
+      </w:pPr>
+      <w:r>
         <w:t xml:space="preserve">ESPÍRITO SANTO (Estado). </w:t>
       </w:r>
       <w:r>
@@ -20094,7 +21276,7 @@
       <w:r>
         <w:t xml:space="preserve"> </w:t>
       </w:r>
-      <w:hyperlink r:id="rId41" w:history="1">
+      <w:hyperlink r:id="rId44" w:history="1">
         <w:r>
           <w:rPr>
             <w:rStyle w:val="Hyperlink"/>
@@ -20135,6 +21317,9 @@
         <w:spacing w:after="0"/>
         <w:contextualSpacing/>
         <w:jc w:val="left"/>
+        <w:rPr>
+          <w:sz w:val="22"/>
+        </w:rPr>
       </w:pPr>
     </w:p>
     <w:p>
@@ -20142,13 +21327,55 @@
         <w:spacing w:after="0"/>
         <w:contextualSpacing/>
         <w:jc w:val="left"/>
+      </w:pPr>
+      <w:r>
         <w:rPr>
           <w:sz w:val="22"/>
         </w:rPr>
+        <w:t xml:space="preserve">FIGMA. Disponível em: &lt; </w:t>
+      </w:r>
+      <w:hyperlink r:id="rId45" w:history="1">
+        <w:r>
+          <w:rPr>
+            <w:rStyle w:val="Hyperlink"/>
+            <w:sz w:val="22"/>
+          </w:rPr>
+          <w:t>https://www.figma.com/pt-br/</w:t>
+        </w:r>
+      </w:hyperlink>
+      <w:r>
+        <w:rPr>
+          <w:sz w:val="22"/>
+        </w:rPr>
+        <w:t xml:space="preserve"> &gt;. Acesso em: </w:t>
+      </w:r>
+      <w:r>
+        <w:rPr>
+          <w:sz w:val="22"/>
+        </w:rPr>
+        <w:t>18/11/2025</w:t>
+      </w:r>
+    </w:p>
+    <w:p>
+      <w:pPr>
+        <w:spacing w:after="0"/>
+        <w:contextualSpacing/>
+        <w:jc w:val="left"/>
+      </w:pPr>
+    </w:p>
+    <w:p>
+      <w:pPr>
+        <w:spacing w:after="0"/>
+        <w:contextualSpacing/>
+        <w:jc w:val="left"/>
+        <w:rPr>
+          <w:sz w:val="22"/>
+        </w:rPr>
       </w:pPr>
       <w:r>
         <w:t xml:space="preserve">GOMINING. </w:t>
       </w:r>
+      <w:proofErr w:type="spellStart"/>
       <w:r>
         <w:rPr>
           <w:b/>
@@ -20156,6 +21383,7 @@
         </w:rPr>
         <w:t>GoMining</w:t>
       </w:r>
+      <w:proofErr w:type="spellEnd"/>
       <w:r>
         <w:t>. Disponível em:</w:t>
       </w:r>
@@ -20165,7 +21393,7 @@
       <w:r>
         <w:t xml:space="preserve"> </w:t>
       </w:r>
-      <w:hyperlink r:id="rId42" w:tgtFrame="_new" w:history="1">
+      <w:hyperlink r:id="rId46" w:tgtFrame="_new" w:history="1">
         <w:r>
           <w:rPr>
             <w:rStyle w:val="Hyperlink"/>
@@ -20248,7 +21476,7 @@
       <w:r>
         <w:t xml:space="preserve">. São Paulo, s.d. Disponível em: &lt; </w:t>
       </w:r>
-      <w:hyperlink r:id="rId43" w:history="1">
+      <w:hyperlink r:id="rId47" w:history="1">
         <w:r>
           <w:rPr>
             <w:rStyle w:val="Hyperlink"/>
@@ -20313,12 +21541,19 @@
       <w:r>
         <w:t xml:space="preserve"> </w:t>
       </w:r>
-      <w:hyperlink r:id="rId44" w:history="1">
+      <w:hyperlink r:id="rId48" w:history="1">
         <w:r>
           <w:rPr>
             <w:rStyle w:val="Hyperlink"/>
           </w:rPr>
-          <w:t>https://www.gov.br/inep/pt-br/centrais-de-conteudo/acervo-linha-editorial/publicacoes-institucionais/avaliacoes-e-exames-da-educacao-basica/a-redacao-do-enem-cartilha-do-a-participante</w:t>
+          <w:t>https://www.gov.br/inep/pt-br/centrais-de-conteudo/acervo-linha-</w:t>
+        </w:r>
+        <w:r>
+          <w:rPr>
+            <w:rStyle w:val="Hyperlink"/>
+          </w:rPr>
+          <w:lastRenderedPageBreak/>
+          <w:t>editorial/publicacoes-institucionais/avaliacoes-e-exames-da-educacao-basica/a-redacao-do-enem-cartilha-do-a-participante</w:t>
         </w:r>
       </w:hyperlink>
       <w:r>
@@ -20357,7 +21592,6 @@
         <w:jc w:val="left"/>
       </w:pPr>
       <w:r>
-        <w:lastRenderedPageBreak/>
         <w:t>MINISTÉRIO DA EDUCAÇÃO; INSTITUTO NACIONAL DE ESTUDOS E PESQUISAS EDUCACIONAIS ANÍSIO TEIXEIRA (INEP</w:t>
       </w:r>
       <w:r>
@@ -20376,7 +21610,7 @@
       <w:r>
         <w:t xml:space="preserve">&lt; </w:t>
       </w:r>
-      <w:hyperlink r:id="rId45" w:history="1">
+      <w:hyperlink r:id="rId49" w:history="1">
         <w:r>
           <w:rPr>
             <w:rStyle w:val="Hyperlink"/>
@@ -20462,7 +21696,7 @@
       <w:r>
         <w:t xml:space="preserve"> </w:t>
       </w:r>
-      <w:hyperlink r:id="rId46" w:history="1">
+      <w:hyperlink r:id="rId50" w:history="1">
         <w:r>
           <w:rPr>
             <w:rStyle w:val="Hyperlink"/>
@@ -20524,7 +21758,7 @@
       <w:r>
         <w:t xml:space="preserve">&lt; </w:t>
       </w:r>
-      <w:hyperlink r:id="rId47" w:history="1">
+      <w:hyperlink r:id="rId51" w:history="1">
         <w:r>
           <w:rPr>
             <w:rStyle w:val="Hyperlink"/>
@@ -20577,7 +21811,7 @@
       <w:r>
         <w:t xml:space="preserve"> &lt; </w:t>
       </w:r>
-      <w:hyperlink r:id="rId48" w:history="1">
+      <w:hyperlink r:id="rId52" w:history="1">
         <w:r>
           <w:rPr>
             <w:rStyle w:val="Hyperlink"/>
@@ -20667,17 +21901,6 @@
         <w:spacing w:after="0"/>
         <w:contextualSpacing/>
         <w:jc w:val="left"/>
-        <w:rPr>
-          <w:b/>
-          <w:bCs/>
-        </w:rPr>
-      </w:pPr>
-    </w:p>
-    <w:p>
-      <w:pPr>
-        <w:spacing w:after="0"/>
-        <w:contextualSpacing/>
-        <w:jc w:val="left"/>
       </w:pPr>
       <w:r>
         <w:t xml:space="preserve">BARBOSA, Carlos Roberto de Almeida Correa. </w:t>
@@ -20695,7 +21918,7 @@
       <w:r>
         <w:t xml:space="preserve">&lt; </w:t>
       </w:r>
-      <w:hyperlink r:id="rId49" w:history="1">
+      <w:hyperlink r:id="rId53" w:history="1">
         <w:r>
           <w:rPr>
             <w:rStyle w:val="Hyperlink"/>
@@ -20748,7 +21971,15 @@
         <w:jc w:val="left"/>
       </w:pPr>
       <w:r>
-        <w:t xml:space="preserve">CARNAVAL, Marilya Mariany. </w:t>
+        <w:t xml:space="preserve">CARNAVAL, </w:t>
+      </w:r>
+      <w:proofErr w:type="spellStart"/>
+      <w:r>
+        <w:t>Marilya</w:t>
+      </w:r>
+      <w:proofErr w:type="spellEnd"/>
+      <w:r>
+        <w:t xml:space="preserve"> Mariany. </w:t>
       </w:r>
       <w:r>
         <w:rPr>
@@ -20758,12 +21989,20 @@
         <w:t>A desigualdade da infraestrutura escolar das escolas estaduais do município de São Paulo</w:t>
       </w:r>
       <w:r>
-        <w:t>. Jornal de Políticas Educacionais – Educ@, v. 15, 2021. Disponível em:</w:t>
+        <w:t xml:space="preserve">. Jornal de Políticas Educacionais – </w:t>
+      </w:r>
+      <w:proofErr w:type="spellStart"/>
+      <w:r>
+        <w:t>Educ</w:t>
+      </w:r>
+      <w:proofErr w:type="spellEnd"/>
+      <w:r>
+        <w:t>@, v. 15, 2021. Disponível em:</w:t>
       </w:r>
       <w:r>
         <w:t xml:space="preserve">&lt; </w:t>
       </w:r>
-      <w:hyperlink r:id="rId50" w:history="1">
+      <w:hyperlink r:id="rId54" w:history="1">
         <w:r>
           <w:rPr>
             <w:rStyle w:val="Hyperlink"/>
@@ -20843,7 +22082,7 @@
       <w:r>
         <w:t xml:space="preserve"> </w:t>
       </w:r>
-      <w:hyperlink r:id="rId51" w:history="1">
+      <w:hyperlink r:id="rId55" w:history="1">
         <w:r>
           <w:rPr>
             <w:rStyle w:val="Hyperlink"/>
@@ -20857,25 +22096,50 @@
       <w:r>
         <w:t xml:space="preserve">. </w:t>
       </w:r>
+      <w:proofErr w:type="spellStart"/>
       <w:r>
         <w:rPr>
           <w:sz w:val="22"/>
           <w:lang w:val="en-US"/>
         </w:rPr>
-        <w:t>Acesso em: 1</w:t>
-      </w:r>
+        <w:t>Acesso</w:t>
+      </w:r>
+      <w:proofErr w:type="spellEnd"/>
       <w:r>
         <w:rPr>
           <w:sz w:val="22"/>
           <w:lang w:val="en-US"/>
         </w:rPr>
-        <w:t>7</w:t>
-      </w:r>
+        <w:t xml:space="preserve"> </w:t>
+      </w:r>
+      <w:proofErr w:type="spellStart"/>
       <w:r>
         <w:rPr>
           <w:sz w:val="22"/>
           <w:lang w:val="en-US"/>
         </w:rPr>
+        <w:t>em</w:t>
+      </w:r>
+      <w:proofErr w:type="spellEnd"/>
+      <w:r>
+        <w:rPr>
+          <w:sz w:val="22"/>
+          <w:lang w:val="en-US"/>
+        </w:rPr>
+        <w:t>: 1</w:t>
+      </w:r>
+      <w:r>
+        <w:rPr>
+          <w:sz w:val="22"/>
+          <w:lang w:val="en-US"/>
+        </w:rPr>
+        <w:t>7</w:t>
+      </w:r>
+      <w:r>
+        <w:rPr>
+          <w:sz w:val="22"/>
+          <w:lang w:val="en-US"/>
+        </w:rPr>
         <w:t>/11/2025.</w:t>
       </w:r>
     </w:p>
@@ -20920,7 +22184,7 @@
       <w:r>
         <w:t xml:space="preserve"> </w:t>
       </w:r>
-      <w:hyperlink r:id="rId52" w:tgtFrame="_new" w:history="1">
+      <w:hyperlink r:id="rId56" w:tgtFrame="_new" w:history="1">
         <w:r>
           <w:rPr>
             <w:rStyle w:val="Hyperlink"/>
@@ -20972,15 +22236,29 @@
       <w:r>
         <w:t xml:space="preserve">SACHETE, Andréia dos Santos; LOIOLA, Alba Valéria de Sant’Anna de Freitas; PEREIRA, Anderson Martins; ROSSI, Fábio Diniz; GOMES, Raquel Salcedo. </w:t>
       </w:r>
-      <w:r>
-        <w:rPr>
-          <w:b/>
-          <w:bCs/>
-        </w:rPr>
-        <w:t xml:space="preserve">EnemIA: correção de redações do Enem com Inteligência Artificial. </w:t>
-      </w:r>
-      <w:r>
-        <w:t>Scielo Brasil</w:t>
+      <w:proofErr w:type="spellStart"/>
+      <w:r>
+        <w:rPr>
+          <w:b/>
+          <w:bCs/>
+        </w:rPr>
+        <w:t>EnemIA</w:t>
+      </w:r>
+      <w:proofErr w:type="spellEnd"/>
+      <w:r>
+        <w:rPr>
+          <w:b/>
+          <w:bCs/>
+        </w:rPr>
+        <w:t xml:space="preserve">: correção de redações do Enem com Inteligência Artificial. </w:t>
+      </w:r>
+      <w:proofErr w:type="spellStart"/>
+      <w:r>
+        <w:t>Scielo</w:t>
+      </w:r>
+      <w:proofErr w:type="spellEnd"/>
+      <w:r>
+        <w:t xml:space="preserve"> Brasil</w:t>
       </w:r>
       <w:r>
         <w:t>, T</w:t>
@@ -20989,15 +22267,20 @@
         <w:t>rabalhos em Linguística</w:t>
       </w:r>
       <w:r>
-        <w:t>, 30 jun</w:t>
-      </w:r>
+        <w:t xml:space="preserve">, 30 </w:t>
+      </w:r>
+      <w:proofErr w:type="spellStart"/>
+      <w:r>
+        <w:t>jun</w:t>
+      </w:r>
+      <w:proofErr w:type="spellEnd"/>
       <w:r>
         <w:t xml:space="preserve"> 2025. Disponível em:</w:t>
       </w:r>
       <w:r>
         <w:t xml:space="preserve"> &lt; </w:t>
       </w:r>
-      <w:hyperlink r:id="rId53" w:tgtFrame="_new" w:history="1">
+      <w:hyperlink r:id="rId57" w:tgtFrame="_new" w:history="1">
         <w:r>
           <w:rPr>
             <w:rStyle w:val="Hyperlink"/>
@@ -21072,8 +22355,13 @@
         <w:t xml:space="preserve"> </w:t>
       </w:r>
       <w:r>
-        <w:t>SciELO Preprints</w:t>
-      </w:r>
+        <w:t xml:space="preserve">SciELO </w:t>
+      </w:r>
+      <w:proofErr w:type="spellStart"/>
+      <w:r>
+        <w:t>Preprints</w:t>
+      </w:r>
+      <w:proofErr w:type="spellEnd"/>
       <w:r>
         <w:t>, 2025</w:t>
       </w:r>
@@ -21095,7 +22383,7 @@
       <w:r>
         <w:t xml:space="preserve"> em: &lt; </w:t>
       </w:r>
-      <w:hyperlink r:id="rId54" w:history="1">
+      <w:hyperlink r:id="rId58" w:history="1">
         <w:r>
           <w:rPr>
             <w:rStyle w:val="Hyperlink"/>
@@ -21177,17 +22465,6 @@
         </w:rPr>
         <w:t>Livros</w:t>
       </w:r>
-    </w:p>
-    <w:p>
-      <w:pPr>
-        <w:spacing w:after="0"/>
-        <w:contextualSpacing/>
-        <w:jc w:val="left"/>
-        <w:rPr>
-          <w:b/>
-          <w:bCs/>
-        </w:rPr>
-      </w:pPr>
     </w:p>
     <w:p>
       <w:pPr>
@@ -21786,6 +23063,9 @@
   </w:num>
   <w:num w:numId="3" w16cid:durableId="699739309">
     <w:abstractNumId w:val="1"/>
+  </w:num>
+  <w:num w:numId="4" w16cid:durableId="455494055">
+    <w:abstractNumId w:val="0"/>
   </w:num>
   <w:numIdMacAtCleanup w:val="3"/>
 </w:numbering>
@@ -22428,7 +23708,6 @@
   <w:style w:type="character" w:default="1" w:styleId="Fontepargpadro">
     <w:name w:val="Default Paragraph Font"/>
     <w:uiPriority w:val="1"/>
-    <w:semiHidden/>
     <w:unhideWhenUsed/>
   </w:style>
   <w:style w:type="table" w:default="1" w:styleId="Tabelanormal">

</xml_diff>